<commit_message>
docs(cm): :books: update reports
</commit_message>
<xml_diff>
--- a/4 вычмат/лабораторные/lab2/docs/report.docx
+++ b/4 вычмат/лабораторные/lab2/docs/report.docx
@@ -8993,6 +8993,83 @@
     </w:p>
     <w:p>
       <w:pPr>
+        <w:rPr>
+          <w:rFonts w:ascii="Times New Roman" w:hAnsi="Times New Roman"/>
+        </w:rPr>
+      </w:pPr>
+    </w:p>
+    <w:p>
+      <w:pPr>
+        <w:rPr>
+          <w:rFonts w:ascii="Times New Roman" w:hAnsi="Times New Roman"/>
+        </w:rPr>
+      </w:pPr>
+    </w:p>
+    <w:p>
+      <w:pPr>
+        <w:rPr>
+          <w:rFonts w:ascii="Times New Roman" w:hAnsi="Times New Roman"/>
+        </w:rPr>
+      </w:pPr>
+    </w:p>
+    <w:p>
+      <w:pPr>
+        <w:rPr>
+          <w:rFonts w:ascii="Times New Roman" w:hAnsi="Times New Roman"/>
+        </w:rPr>
+      </w:pPr>
+    </w:p>
+    <w:p>
+      <w:pPr>
+        <w:rPr>
+          <w:rFonts w:ascii="Times New Roman" w:hAnsi="Times New Roman"/>
+        </w:rPr>
+      </w:pPr>
+    </w:p>
+    <w:p>
+      <w:pPr>
+        <w:rPr>
+          <w:rFonts w:ascii="Times New Roman" w:hAnsi="Times New Roman"/>
+        </w:rPr>
+      </w:pPr>
+    </w:p>
+    <w:p>
+      <w:pPr>
+        <w:rPr>
+          <w:rFonts w:ascii="Times New Roman" w:hAnsi="Times New Roman"/>
+        </w:rPr>
+      </w:pPr>
+    </w:p>
+    <w:p>
+      <w:pPr>
+        <w:rPr>
+          <w:rFonts w:ascii="Times New Roman" w:hAnsi="Times New Roman"/>
+        </w:rPr>
+      </w:pPr>
+    </w:p>
+    <w:p>
+      <w:pPr>
+        <w:rPr>
+          <w:rFonts w:ascii="Times New Roman" w:hAnsi="Times New Roman"/>
+        </w:rPr>
+      </w:pPr>
+    </w:p>
+    <w:p>
+      <w:pPr>
+        <w:rPr>
+          <w:rFonts w:ascii="Times New Roman" w:hAnsi="Times New Roman"/>
+        </w:rPr>
+      </w:pPr>
+    </w:p>
+    <w:p>
+      <w:pPr>
+        <w:rPr>
+          <w:rFonts w:ascii="Times New Roman" w:hAnsi="Times New Roman"/>
+        </w:rPr>
+      </w:pPr>
+    </w:p>
+    <w:p>
+      <w:pPr>
         <w:pStyle w:val="1"/>
         <w:rPr>
           <w:rFonts w:ascii="Times New Roman" w:hAnsi="Times New Roman" w:cs="Times New Roman"/>
@@ -9004,6 +9081,7 @@
           <w:rFonts w:ascii="Times New Roman" w:hAnsi="Times New Roman" w:cs="Times New Roman"/>
           <w:u w:val="single"/>
         </w:rPr>
+        <w:lastRenderedPageBreak/>
         <w:t>2</w:t>
       </w:r>
       <w:r>
@@ -9032,6 +9110,113 @@
       <w:pPr>
         <w:rPr>
           <w:rFonts w:ascii="Times New Roman" w:hAnsi="Times New Roman"/>
+        </w:rPr>
+      </w:pPr>
+    </w:p>
+    <w:p>
+      <w:pPr>
+        <w:rPr>
+          <w:rFonts w:ascii="Times New Roman" w:hAnsi="Times New Roman"/>
+          <w:b/>
+        </w:rPr>
+      </w:pPr>
+    </w:p>
+    <w:p>
+      <w:pPr>
+        <w:rPr>
+          <w:rFonts w:ascii="Times New Roman" w:hAnsi="Times New Roman"/>
+          <w:b/>
+        </w:rPr>
+      </w:pPr>
+      <w:hyperlink r:id="rId9" w:history="1">
+        <w:r>
+          <w:rPr>
+            <w:rStyle w:val="af9"/>
+            <w:rFonts w:ascii="Times New Roman" w:hAnsi="Times New Roman"/>
+            <w:b/>
+          </w:rPr>
+          <w:t>https://github.com/maxbarsukov/itmo/tree/master/4%20%D0%B2%D1%8B%D1%87%D0%BC%D0%B0%D1%82/%D0%BB%D0%B0%D0%B1%D0%BE%D1%80%D0%B0%D1%82%D0%BE%D1%80%D0%BD%D1%8B%D0%B5/lab2</w:t>
+        </w:r>
+      </w:hyperlink>
+    </w:p>
+    <w:p>
+      <w:pPr>
+        <w:rPr>
+          <w:rFonts w:ascii="Times New Roman" w:hAnsi="Times New Roman"/>
+          <w:b/>
+        </w:rPr>
+      </w:pPr>
+    </w:p>
+    <w:p>
+      <w:pPr>
+        <w:jc w:val="center"/>
+        <w:rPr>
+          <w:rFonts w:ascii="Times New Roman" w:hAnsi="Times New Roman"/>
+          <w:b/>
+        </w:rPr>
+      </w:pPr>
+      <w:r>
+        <w:rPr>
+          <w:rFonts w:ascii="Times New Roman" w:hAnsi="Times New Roman"/>
+          <w:b/>
+          <w:noProof/>
+          <w:lang w:eastAsia="ru-RU"/>
+        </w:rPr>
+        <w:drawing>
+          <wp:inline distT="0" distB="0" distL="0" distR="0">
+            <wp:extent cx="2133600" cy="2133600"/>
+            <wp:effectExtent l="0" t="0" r="0" b="0"/>
+            <wp:docPr id="3" name="Рисунок 3" descr="C:\Users\maxim\Downloads\f64fac90fa564f2c3159d41f82cb2d76.png"/>
+            <wp:cNvGraphicFramePr>
+              <a:graphicFrameLocks xmlns:a="http://schemas.openxmlformats.org/drawingml/2006/main" noChangeAspect="1"/>
+            </wp:cNvGraphicFramePr>
+            <a:graphic xmlns:a="http://schemas.openxmlformats.org/drawingml/2006/main">
+              <a:graphicData uri="http://schemas.openxmlformats.org/drawingml/2006/picture">
+                <pic:pic xmlns:pic="http://schemas.openxmlformats.org/drawingml/2006/picture">
+                  <pic:nvPicPr>
+                    <pic:cNvPr id="0" name="Picture 1" descr="C:\Users\maxim\Downloads\f64fac90fa564f2c3159d41f82cb2d76.png"/>
+                    <pic:cNvPicPr>
+                      <a:picLocks noChangeAspect="1" noChangeArrowheads="1"/>
+                    </pic:cNvPicPr>
+                  </pic:nvPicPr>
+                  <pic:blipFill>
+                    <a:blip r:embed="rId10" cstate="print">
+                      <a:extLst>
+                        <a:ext uri="{28A0092B-C50C-407E-A947-70E740481C1C}">
+                          <a14:useLocalDpi xmlns:a14="http://schemas.microsoft.com/office/drawing/2010/main" val="0"/>
+                        </a:ext>
+                      </a:extLst>
+                    </a:blip>
+                    <a:srcRect/>
+                    <a:stretch>
+                      <a:fillRect/>
+                    </a:stretch>
+                  </pic:blipFill>
+                  <pic:spPr bwMode="auto">
+                    <a:xfrm>
+                      <a:off x="0" y="0"/>
+                      <a:ext cx="2133600" cy="2133600"/>
+                    </a:xfrm>
+                    <a:prstGeom prst="rect">
+                      <a:avLst/>
+                    </a:prstGeom>
+                    <a:noFill/>
+                    <a:ln>
+                      <a:noFill/>
+                    </a:ln>
+                  </pic:spPr>
+                </pic:pic>
+              </a:graphicData>
+            </a:graphic>
+          </wp:inline>
+        </w:drawing>
+      </w:r>
+    </w:p>
+    <w:p>
+      <w:pPr>
+        <w:rPr>
+          <w:rFonts w:ascii="Times New Roman" w:hAnsi="Times New Roman"/>
+          <w:b/>
         </w:rPr>
       </w:pPr>
     </w:p>
@@ -9134,6 +9319,19 @@
               <w:rPr>
                 <w:rFonts w:ascii="Times New Roman" w:hAnsi="Times New Roman"/>
               </w:rPr>
+              <w:t>3: Выход</w:t>
+            </w:r>
+          </w:p>
+          <w:p>
+            <w:pPr>
+              <w:rPr>
+                <w:rFonts w:ascii="Times New Roman" w:hAnsi="Times New Roman"/>
+              </w:rPr>
+            </w:pPr>
+            <w:r>
+              <w:rPr>
+                <w:rFonts w:ascii="Times New Roman" w:hAnsi="Times New Roman"/>
+              </w:rPr>
               <w:t>Введите номер типа: 1</w:t>
             </w:r>
           </w:p>
@@ -9207,295 +9405,295 @@
                 <w:rFonts w:ascii="Times New Roman" w:hAnsi="Times New Roman"/>
                 <w:lang w:val="en-US"/>
               </w:rPr>
+              <w:t>4: -x/2 + e^x + 5*sin(x)</w:t>
+            </w:r>
+          </w:p>
+          <w:p>
+            <w:pPr>
+              <w:rPr>
+                <w:rFonts w:ascii="Times New Roman" w:hAnsi="Times New Roman"/>
+              </w:rPr>
+            </w:pPr>
+            <w:r>
+              <w:rPr>
+                <w:rFonts w:ascii="Times New Roman" w:hAnsi="Times New Roman"/>
+              </w:rPr>
+              <w:t>Введите номер уравнения: 1</w:t>
+            </w:r>
+          </w:p>
+          <w:p>
+            <w:pPr>
+              <w:rPr>
+                <w:rFonts w:ascii="Times New Roman" w:hAnsi="Times New Roman"/>
+              </w:rPr>
+            </w:pPr>
+            <w:r>
+              <w:rPr>
+                <w:rFonts w:ascii="Times New Roman" w:hAnsi="Times New Roman"/>
+              </w:rPr>
+              <w:t>Выберите метод:</w:t>
+            </w:r>
+          </w:p>
+          <w:p>
+            <w:pPr>
+              <w:rPr>
+                <w:rFonts w:ascii="Times New Roman" w:hAnsi="Times New Roman"/>
+              </w:rPr>
+            </w:pPr>
+            <w:r>
+              <w:rPr>
+                <w:rFonts w:ascii="Times New Roman" w:hAnsi="Times New Roman"/>
+              </w:rPr>
+              <w:t>1: Метод половинного деления</w:t>
+            </w:r>
+          </w:p>
+          <w:p>
+            <w:pPr>
+              <w:rPr>
+                <w:rFonts w:ascii="Times New Roman" w:hAnsi="Times New Roman"/>
+              </w:rPr>
+            </w:pPr>
+            <w:r>
+              <w:rPr>
+                <w:rFonts w:ascii="Times New Roman" w:hAnsi="Times New Roman"/>
+              </w:rPr>
+              <w:t>2: Метод хорд</w:t>
+            </w:r>
+          </w:p>
+          <w:p>
+            <w:pPr>
+              <w:rPr>
+                <w:rFonts w:ascii="Times New Roman" w:hAnsi="Times New Roman"/>
+              </w:rPr>
+            </w:pPr>
+            <w:r>
+              <w:rPr>
+                <w:rFonts w:ascii="Times New Roman" w:hAnsi="Times New Roman"/>
+              </w:rPr>
+              <w:t xml:space="preserve">3: Метод простой итерации   </w:t>
+            </w:r>
+          </w:p>
+          <w:p>
+            <w:pPr>
+              <w:rPr>
+                <w:rFonts w:ascii="Times New Roman" w:hAnsi="Times New Roman"/>
+              </w:rPr>
+            </w:pPr>
+            <w:r>
+              <w:rPr>
+                <w:rFonts w:ascii="Times New Roman" w:hAnsi="Times New Roman"/>
+              </w:rPr>
+              <w:t>4: Метод Ньютона</w:t>
+            </w:r>
+          </w:p>
+          <w:p>
+            <w:pPr>
+              <w:rPr>
+                <w:rFonts w:ascii="Times New Roman" w:hAnsi="Times New Roman"/>
+              </w:rPr>
+            </w:pPr>
+            <w:r>
+              <w:rPr>
+                <w:rFonts w:ascii="Times New Roman" w:hAnsi="Times New Roman"/>
+              </w:rPr>
+              <w:t xml:space="preserve">Введите номер метода: 2     </w:t>
+            </w:r>
+          </w:p>
+          <w:p>
+            <w:pPr>
+              <w:rPr>
+                <w:rFonts w:ascii="Times New Roman" w:hAnsi="Times New Roman"/>
+              </w:rPr>
+            </w:pPr>
+            <w:r>
+              <w:rPr>
+                <w:rFonts w:ascii="Times New Roman" w:hAnsi="Times New Roman"/>
+              </w:rPr>
+              <w:t xml:space="preserve">Введите имя файла для загрузки исходных данных и интервала или пустую строку, чтобы ввести вручную: </w:t>
+            </w:r>
+          </w:p>
+          <w:p>
+            <w:pPr>
+              <w:rPr>
+                <w:rFonts w:ascii="Times New Roman" w:hAnsi="Times New Roman"/>
+              </w:rPr>
+            </w:pPr>
+            <w:r>
+              <w:rPr>
+                <w:rFonts w:ascii="Times New Roman" w:hAnsi="Times New Roman"/>
+              </w:rPr>
+              <w:t>Введите левую границу интервала: -4</w:t>
+            </w:r>
+          </w:p>
+          <w:p>
+            <w:pPr>
+              <w:rPr>
+                <w:rFonts w:ascii="Times New Roman" w:hAnsi="Times New Roman"/>
+              </w:rPr>
+            </w:pPr>
+            <w:r>
+              <w:rPr>
+                <w:rFonts w:ascii="Times New Roman" w:hAnsi="Times New Roman"/>
+              </w:rPr>
+              <w:t>Введите правую границу интервала: -1.5</w:t>
+            </w:r>
+          </w:p>
+          <w:p>
+            <w:pPr>
+              <w:rPr>
+                <w:rFonts w:ascii="Times New Roman" w:hAnsi="Times New Roman"/>
+              </w:rPr>
+            </w:pPr>
+            <w:r>
+              <w:rPr>
+                <w:rFonts w:ascii="Times New Roman" w:hAnsi="Times New Roman"/>
+              </w:rPr>
+              <w:t>Введите погрешность вычисления: 0.000001</w:t>
+            </w:r>
+          </w:p>
+          <w:p>
+            <w:pPr>
+              <w:rPr>
+                <w:rFonts w:ascii="Times New Roman" w:hAnsi="Times New Roman"/>
+              </w:rPr>
+            </w:pPr>
+            <w:r>
+              <w:rPr>
+                <w:rFonts w:ascii="Times New Roman" w:hAnsi="Times New Roman"/>
+              </w:rPr>
+              <w:t xml:space="preserve">Введите имя файла для вывода результата или пустую строку, чтобы вывести в консоль: </w:t>
+            </w:r>
+          </w:p>
+          <w:p>
+            <w:pPr>
+              <w:rPr>
+                <w:rFonts w:ascii="Times New Roman" w:hAnsi="Times New Roman"/>
+              </w:rPr>
+            </w:pPr>
+            <w:r>
+              <w:rPr>
+                <w:rFonts w:ascii="Times New Roman" w:hAnsi="Times New Roman"/>
+              </w:rPr>
+              <w:t xml:space="preserve">Процесс решения: </w:t>
+            </w:r>
+          </w:p>
+          <w:p>
+            <w:pPr>
+              <w:rPr>
+                <w:rFonts w:ascii="Times New Roman" w:hAnsi="Times New Roman"/>
+              </w:rPr>
+            </w:pPr>
+            <w:r>
+              <w:rPr>
+                <w:rFonts w:ascii="Times New Roman" w:hAnsi="Times New Roman"/>
+              </w:rPr>
+              <w:t>1: a = -4.000, b = -1.908, x = -3.254, f(a) = 2.270, f(b) = -4.098, f(x)=-7.253338075903418, |x_k+1 - x_k| = 1.3463753767240685</w:t>
+            </w:r>
+          </w:p>
+          <w:p>
+            <w:pPr>
+              <w:rPr>
+                <w:rFonts w:ascii="Times New Roman" w:hAnsi="Times New Roman"/>
+                <w:lang w:val="en-US"/>
+              </w:rPr>
+            </w:pPr>
+            <w:r>
+              <w:rPr>
+                <w:rFonts w:ascii="Times New Roman" w:hAnsi="Times New Roman"/>
+                <w:lang w:val="en-US"/>
+              </w:rPr>
+              <w:t>2: a = -4.000, b = -3.254, x = -3.822, f(a) = 2.270, f(b) = -7.253, f(x)=-0.9961797791033895, |x_k+1 - x_k| = 0.568022551124693</w:t>
+            </w:r>
+          </w:p>
+          <w:p>
+            <w:pPr>
+              <w:rPr>
+                <w:rFonts w:ascii="Times New Roman" w:hAnsi="Times New Roman"/>
+                <w:lang w:val="en-US"/>
+              </w:rPr>
+            </w:pPr>
+            <w:r>
+              <w:rPr>
+                <w:rFonts w:ascii="Times New Roman" w:hAnsi="Times New Roman"/>
+                <w:lang w:val="en-US"/>
+              </w:rPr>
               <w:lastRenderedPageBreak/>
-              <w:t>4: -x/2 + e^x + 5*sin(x)</w:t>
-            </w:r>
-          </w:p>
-          <w:p>
-            <w:pPr>
-              <w:rPr>
-                <w:rFonts w:ascii="Times New Roman" w:hAnsi="Times New Roman"/>
-              </w:rPr>
-            </w:pPr>
-            <w:r>
-              <w:rPr>
-                <w:rFonts w:ascii="Times New Roman" w:hAnsi="Times New Roman"/>
-              </w:rPr>
-              <w:t>Введите номер уравнения: 1</w:t>
-            </w:r>
-          </w:p>
-          <w:p>
-            <w:pPr>
-              <w:rPr>
-                <w:rFonts w:ascii="Times New Roman" w:hAnsi="Times New Roman"/>
-              </w:rPr>
-            </w:pPr>
-            <w:r>
-              <w:rPr>
-                <w:rFonts w:ascii="Times New Roman" w:hAnsi="Times New Roman"/>
-              </w:rPr>
-              <w:t>Выберите метод:</w:t>
-            </w:r>
-          </w:p>
-          <w:p>
-            <w:pPr>
-              <w:rPr>
-                <w:rFonts w:ascii="Times New Roman" w:hAnsi="Times New Roman"/>
-              </w:rPr>
-            </w:pPr>
-            <w:r>
-              <w:rPr>
-                <w:rFonts w:ascii="Times New Roman" w:hAnsi="Times New Roman"/>
-              </w:rPr>
-              <w:t>1: Метод половинного деления</w:t>
-            </w:r>
-          </w:p>
-          <w:p>
-            <w:pPr>
-              <w:rPr>
-                <w:rFonts w:ascii="Times New Roman" w:hAnsi="Times New Roman"/>
-              </w:rPr>
-            </w:pPr>
-            <w:r>
-              <w:rPr>
-                <w:rFonts w:ascii="Times New Roman" w:hAnsi="Times New Roman"/>
-              </w:rPr>
-              <w:t>2: Метод хорд</w:t>
-            </w:r>
-          </w:p>
-          <w:p>
-            <w:pPr>
-              <w:rPr>
-                <w:rFonts w:ascii="Times New Roman" w:hAnsi="Times New Roman"/>
-              </w:rPr>
-            </w:pPr>
-            <w:r>
-              <w:rPr>
-                <w:rFonts w:ascii="Times New Roman" w:hAnsi="Times New Roman"/>
-              </w:rPr>
-              <w:t xml:space="preserve">3: Метод простой итерации   </w:t>
-            </w:r>
-          </w:p>
-          <w:p>
-            <w:pPr>
-              <w:rPr>
-                <w:rFonts w:ascii="Times New Roman" w:hAnsi="Times New Roman"/>
-              </w:rPr>
-            </w:pPr>
-            <w:r>
-              <w:rPr>
-                <w:rFonts w:ascii="Times New Roman" w:hAnsi="Times New Roman"/>
-              </w:rPr>
-              <w:t>4: Метод Ньютона</w:t>
-            </w:r>
-          </w:p>
-          <w:p>
-            <w:pPr>
-              <w:rPr>
-                <w:rFonts w:ascii="Times New Roman" w:hAnsi="Times New Roman"/>
-              </w:rPr>
-            </w:pPr>
-            <w:r>
-              <w:rPr>
-                <w:rFonts w:ascii="Times New Roman" w:hAnsi="Times New Roman"/>
-              </w:rPr>
-              <w:t xml:space="preserve">Введите номер метода: 2     </w:t>
-            </w:r>
-          </w:p>
-          <w:p>
-            <w:pPr>
-              <w:rPr>
-                <w:rFonts w:ascii="Times New Roman" w:hAnsi="Times New Roman"/>
-              </w:rPr>
-            </w:pPr>
-            <w:r>
-              <w:rPr>
-                <w:rFonts w:ascii="Times New Roman" w:hAnsi="Times New Roman"/>
-              </w:rPr>
-              <w:t xml:space="preserve">Введите имя файла для загрузки исходных данных и интервала или пустую строку, чтобы ввести вручную: </w:t>
-            </w:r>
-          </w:p>
-          <w:p>
-            <w:pPr>
-              <w:rPr>
-                <w:rFonts w:ascii="Times New Roman" w:hAnsi="Times New Roman"/>
-              </w:rPr>
-            </w:pPr>
-            <w:r>
-              <w:rPr>
-                <w:rFonts w:ascii="Times New Roman" w:hAnsi="Times New Roman"/>
-              </w:rPr>
-              <w:t>Введите левую границу интервала: -4</w:t>
-            </w:r>
-          </w:p>
-          <w:p>
-            <w:pPr>
-              <w:rPr>
-                <w:rFonts w:ascii="Times New Roman" w:hAnsi="Times New Roman"/>
-              </w:rPr>
-            </w:pPr>
-            <w:r>
-              <w:rPr>
-                <w:rFonts w:ascii="Times New Roman" w:hAnsi="Times New Roman"/>
-              </w:rPr>
-              <w:t>Введите правую границу интервала: -1.5</w:t>
-            </w:r>
-          </w:p>
-          <w:p>
-            <w:pPr>
-              <w:rPr>
-                <w:rFonts w:ascii="Times New Roman" w:hAnsi="Times New Roman"/>
-              </w:rPr>
-            </w:pPr>
-            <w:r>
-              <w:rPr>
-                <w:rFonts w:ascii="Times New Roman" w:hAnsi="Times New Roman"/>
-              </w:rPr>
-              <w:t>Введите погрешность вычисления: 0.000001</w:t>
-            </w:r>
-          </w:p>
-          <w:p>
-            <w:pPr>
-              <w:rPr>
-                <w:rFonts w:ascii="Times New Roman" w:hAnsi="Times New Roman"/>
-              </w:rPr>
-            </w:pPr>
-            <w:r>
-              <w:rPr>
-                <w:rFonts w:ascii="Times New Roman" w:hAnsi="Times New Roman"/>
-              </w:rPr>
-              <w:t xml:space="preserve">Введите имя файла для вывода результата или пустую строку, чтобы вывести в консоль: </w:t>
-            </w:r>
-          </w:p>
-          <w:p>
-            <w:pPr>
-              <w:rPr>
-                <w:rFonts w:ascii="Times New Roman" w:hAnsi="Times New Roman"/>
-              </w:rPr>
-            </w:pPr>
-            <w:r>
-              <w:rPr>
-                <w:rFonts w:ascii="Times New Roman" w:hAnsi="Times New Roman"/>
-              </w:rPr>
-              <w:t xml:space="preserve">Процесс решения: </w:t>
-            </w:r>
-          </w:p>
-          <w:p>
-            <w:pPr>
-              <w:rPr>
-                <w:rFonts w:ascii="Times New Roman" w:hAnsi="Times New Roman"/>
-              </w:rPr>
-            </w:pPr>
-            <w:r>
-              <w:rPr>
-                <w:rFonts w:ascii="Times New Roman" w:hAnsi="Times New Roman"/>
-              </w:rPr>
-              <w:t>1: a = -4.000, b = -1.908, x = -3.254, f(a) = 2.270, f(b) = -4.098, f(x)=-7.253, |x_k+1 - x_k| = 1.346</w:t>
-            </w:r>
-          </w:p>
-          <w:p>
-            <w:pPr>
-              <w:rPr>
-                <w:rFonts w:ascii="Times New Roman" w:hAnsi="Times New Roman"/>
-                <w:lang w:val="en-US"/>
-              </w:rPr>
-            </w:pPr>
-            <w:r>
-              <w:rPr>
-                <w:rFonts w:ascii="Times New Roman" w:hAnsi="Times New Roman"/>
-                <w:lang w:val="en-US"/>
-              </w:rPr>
-              <w:t>2: a = -4.000, b = -3.254, x = -3.822, f(a) = 2.270, f(b) = -7.253, f(x)=-0.996, |x_k+1 - x_k| = 0.568</w:t>
-            </w:r>
-          </w:p>
-          <w:p>
-            <w:pPr>
-              <w:rPr>
-                <w:rFonts w:ascii="Times New Roman" w:hAnsi="Times New Roman"/>
-                <w:lang w:val="en-US"/>
-              </w:rPr>
-            </w:pPr>
-            <w:r>
-              <w:rPr>
-                <w:rFonts w:ascii="Times New Roman" w:hAnsi="Times New Roman"/>
-                <w:lang w:val="en-US"/>
-              </w:rPr>
-              <w:t>3: a = -4.000, b = -3.822, x = -3.876, f(a) = 2.270, f(b) = -0.996, f(x)=-0.072, |x_k+1 - x_k| = 0.054</w:t>
-            </w:r>
-          </w:p>
-          <w:p>
-            <w:pPr>
-              <w:rPr>
-                <w:rFonts w:ascii="Times New Roman" w:hAnsi="Times New Roman"/>
-                <w:lang w:val="en-US"/>
-              </w:rPr>
-            </w:pPr>
-            <w:r>
-              <w:rPr>
-                <w:rFonts w:ascii="Times New Roman" w:hAnsi="Times New Roman"/>
-                <w:lang w:val="en-US"/>
-              </w:rPr>
-              <w:t>4: a = -4.000, b = -3.876, x = -3.880, f(a) = 2.270, f(b) = -0.072, f(x)=-0.005, |x_k+1 - x_k| = 0.004</w:t>
-            </w:r>
-          </w:p>
-          <w:p>
-            <w:pPr>
-              <w:rPr>
-                <w:rFonts w:ascii="Times New Roman" w:hAnsi="Times New Roman"/>
-                <w:lang w:val="en-US"/>
-              </w:rPr>
-            </w:pPr>
-            <w:r>
-              <w:rPr>
-                <w:rFonts w:ascii="Times New Roman" w:hAnsi="Times New Roman"/>
-                <w:lang w:val="en-US"/>
-              </w:rPr>
-              <w:t>5: a = -4.000, b = -3.880, x = -3.880, f(a) = 2.270, f(b) = -0.005, f(x)=-0.000, |x_k+1 - x_k| = 0.000</w:t>
-            </w:r>
-          </w:p>
-          <w:p>
-            <w:pPr>
-              <w:rPr>
-                <w:rFonts w:ascii="Times New Roman" w:hAnsi="Times New Roman"/>
-                <w:lang w:val="en-US"/>
-              </w:rPr>
-            </w:pPr>
-            <w:r>
-              <w:rPr>
-                <w:rFonts w:ascii="Times New Roman" w:hAnsi="Times New Roman"/>
-                <w:lang w:val="en-US"/>
-              </w:rPr>
-              <w:t>6: a = -4.000, b = -3.880, x = -3.881, f(a) = 2.270, f(b) = -0.000, f(x)=-0.000, |x_k+1 - x_k| = 0.000</w:t>
-            </w:r>
-          </w:p>
-          <w:p>
-            <w:pPr>
-              <w:rPr>
-                <w:rFonts w:ascii="Times New Roman" w:hAnsi="Times New Roman"/>
-                <w:lang w:val="en-US"/>
-              </w:rPr>
-            </w:pPr>
-            <w:r>
-              <w:rPr>
-                <w:rFonts w:ascii="Times New Roman" w:hAnsi="Times New Roman"/>
-                <w:lang w:val="en-US"/>
-              </w:rPr>
-              <w:t>7: a = -4.000, b = -3.881, x = -3.881, f(a) = 2.270, f(b) = -0.000, f(x)=-0.000, |x_k+1 - x_k| = 0.000</w:t>
-            </w:r>
-          </w:p>
-          <w:p>
-            <w:pPr>
-              <w:rPr>
-                <w:rFonts w:ascii="Times New Roman" w:hAnsi="Times New Roman"/>
-                <w:lang w:val="en-US"/>
-              </w:rPr>
-            </w:pPr>
-            <w:r>
-              <w:rPr>
-                <w:rFonts w:ascii="Times New Roman" w:hAnsi="Times New Roman"/>
-                <w:lang w:val="en-US"/>
-              </w:rPr>
-              <w:t>8: a = -4.000, b = -3.881, x = -3.881, f(a) = 2.270, f(b) = -0.000, f(x)=-0.000, |x_k+1 - x_k| = 0.000</w:t>
+              <w:t>3: a = -4.000, b = -3.822, x = -3.876, f(a) = 2.270, f(b) = -0.996, f(x)=-0.07183806668107628, |x_k+1 - x_k| = 0.05421895603697724</w:t>
+            </w:r>
+          </w:p>
+          <w:p>
+            <w:pPr>
+              <w:rPr>
+                <w:rFonts w:ascii="Times New Roman" w:hAnsi="Times New Roman"/>
+                <w:lang w:val="en-US"/>
+              </w:rPr>
+            </w:pPr>
+            <w:r>
+              <w:rPr>
+                <w:rFonts w:ascii="Times New Roman" w:hAnsi="Times New Roman"/>
+                <w:lang w:val="en-US"/>
+              </w:rPr>
+              <w:t>4: a = -4.000, b = -3.876, x = -3.880, f(a) = 2.270, f(b) = -0.072, f(x)=-0.004903874657289364, |x_k+1 - x_k| = 0.0037899812480461925</w:t>
+            </w:r>
+          </w:p>
+          <w:p>
+            <w:pPr>
+              <w:rPr>
+                <w:rFonts w:ascii="Times New Roman" w:hAnsi="Times New Roman"/>
+                <w:lang w:val="en-US"/>
+              </w:rPr>
+            </w:pPr>
+            <w:r>
+              <w:rPr>
+                <w:rFonts w:ascii="Times New Roman" w:hAnsi="Times New Roman"/>
+                <w:lang w:val="en-US"/>
+              </w:rPr>
+              <w:t>5: a = -4.000, b = -3.880, x = -3.880, f(a) = 2.270, f(b) = -0.005, f(x)=-0.0003334833824535366, |x_k+1 - x_k| = 0.0002581574086821803</w:t>
+            </w:r>
+          </w:p>
+          <w:p>
+            <w:pPr>
+              <w:rPr>
+                <w:rFonts w:ascii="Times New Roman" w:hAnsi="Times New Roman"/>
+                <w:lang w:val="en-US"/>
+              </w:rPr>
+            </w:pPr>
+            <w:r>
+              <w:rPr>
+                <w:rFonts w:ascii="Times New Roman" w:hAnsi="Times New Roman"/>
+                <w:lang w:val="en-US"/>
+              </w:rPr>
+              <w:t xml:space="preserve">6: a = -4.000, b = -3.880, x = -3.881, f(a) = 2.270, f(b) = -0.000, f(x)=-2.267235988462346e-05, |x_k+1 - x_k| = 1.7553172981354948e-05        </w:t>
+            </w:r>
+          </w:p>
+          <w:p>
+            <w:pPr>
+              <w:rPr>
+                <w:rFonts w:ascii="Times New Roman" w:hAnsi="Times New Roman"/>
+                <w:lang w:val="en-US"/>
+              </w:rPr>
+            </w:pPr>
+            <w:r>
+              <w:rPr>
+                <w:rFonts w:ascii="Times New Roman" w:hAnsi="Times New Roman"/>
+                <w:lang w:val="en-US"/>
+              </w:rPr>
+              <w:t xml:space="preserve">7: a = -4.000, b = -3.881, x = -3.881, f(a) = 2.270, f(b) = -0.000, f(x)=-1.541386730252725e-06, |x_k+1 - x_k| = 1.1933664496588392e-06        </w:t>
+            </w:r>
+          </w:p>
+          <w:p>
+            <w:pPr>
+              <w:rPr>
+                <w:rFonts w:ascii="Times New Roman" w:hAnsi="Times New Roman"/>
+                <w:lang w:val="en-US"/>
+              </w:rPr>
+            </w:pPr>
+            <w:r>
+              <w:rPr>
+                <w:rFonts w:ascii="Times New Roman" w:hAnsi="Times New Roman"/>
+                <w:lang w:val="en-US"/>
+              </w:rPr>
+              <w:t>8: a = -4.000, b = -3.881, x = -3.881, f(a) = 2.270, f(b) = -0.000, f(x)=-1.047914928165028e-07, |x_k+1 - x_k| = 8.113129679188091e-08</w:t>
             </w:r>
           </w:p>
           <w:p>
@@ -9589,740 +9787,11 @@
                 <w:noProof/>
                 <w:lang w:eastAsia="ru-RU"/>
               </w:rPr>
-              <w:lastRenderedPageBreak/>
               <w:drawing>
                 <wp:inline distT="0" distB="0" distL="0" distR="0" wp14:anchorId="4E126F20" wp14:editId="343E073A">
                   <wp:extent cx="3271520" cy="2800113"/>
                   <wp:effectExtent l="0" t="0" r="5080" b="635"/>
                   <wp:docPr id="6" name="Рисунок 6"/>
-                  <wp:cNvGraphicFramePr>
-                    <a:graphicFrameLocks xmlns:a="http://schemas.openxmlformats.org/drawingml/2006/main" noChangeAspect="1"/>
-                  </wp:cNvGraphicFramePr>
-                  <a:graphic xmlns:a="http://schemas.openxmlformats.org/drawingml/2006/main">
-                    <a:graphicData uri="http://schemas.openxmlformats.org/drawingml/2006/picture">
-                      <pic:pic xmlns:pic="http://schemas.openxmlformats.org/drawingml/2006/picture">
-                        <pic:nvPicPr>
-                          <pic:cNvPr id="1" name=""/>
-                          <pic:cNvPicPr/>
-                        </pic:nvPicPr>
-                        <pic:blipFill>
-                          <a:blip r:embed="rId9"/>
-                          <a:stretch>
-                            <a:fillRect/>
-                          </a:stretch>
-                        </pic:blipFill>
-                        <pic:spPr>
-                          <a:xfrm>
-                            <a:off x="0" y="0"/>
-                            <a:ext cx="3276667" cy="2804519"/>
-                          </a:xfrm>
-                          <a:prstGeom prst="rect">
-                            <a:avLst/>
-                          </a:prstGeom>
-                        </pic:spPr>
-                      </pic:pic>
-                    </a:graphicData>
-                  </a:graphic>
-                </wp:inline>
-              </w:drawing>
-            </w:r>
-          </w:p>
-          <w:p>
-            <w:pPr>
-              <w:rPr>
-                <w:rFonts w:ascii="Times New Roman" w:hAnsi="Times New Roman"/>
-              </w:rPr>
-            </w:pPr>
-          </w:p>
-        </w:tc>
-      </w:tr>
-      <w:tr>
-        <w:tc>
-          <w:tcPr>
-            <w:tcW w:w="9345" w:type="dxa"/>
-          </w:tcPr>
-          <w:p>
-            <w:pPr>
-              <w:rPr>
-                <w:rFonts w:ascii="Times New Roman" w:hAnsi="Times New Roman"/>
-              </w:rPr>
-            </w:pPr>
-            <w:r>
-              <w:rPr>
-                <w:rFonts w:ascii="Times New Roman" w:hAnsi="Times New Roman"/>
-              </w:rPr>
-              <w:lastRenderedPageBreak/>
-              <w:t>Выберите тип программы:</w:t>
-            </w:r>
-          </w:p>
-          <w:p>
-            <w:pPr>
-              <w:rPr>
-                <w:rFonts w:ascii="Times New Roman" w:hAnsi="Times New Roman"/>
-              </w:rPr>
-            </w:pPr>
-            <w:r>
-              <w:rPr>
-                <w:rFonts w:ascii="Times New Roman" w:hAnsi="Times New Roman"/>
-              </w:rPr>
-              <w:t>1: Нелинейное уравнение</w:t>
-            </w:r>
-          </w:p>
-          <w:p>
-            <w:pPr>
-              <w:rPr>
-                <w:rFonts w:ascii="Times New Roman" w:hAnsi="Times New Roman"/>
-              </w:rPr>
-            </w:pPr>
-            <w:r>
-              <w:rPr>
-                <w:rFonts w:ascii="Times New Roman" w:hAnsi="Times New Roman"/>
-              </w:rPr>
-              <w:t>2: Система нелинейных уравнений</w:t>
-            </w:r>
-          </w:p>
-          <w:p>
-            <w:pPr>
-              <w:rPr>
-                <w:rFonts w:ascii="Times New Roman" w:hAnsi="Times New Roman"/>
-              </w:rPr>
-            </w:pPr>
-            <w:r>
-              <w:rPr>
-                <w:rFonts w:ascii="Times New Roman" w:hAnsi="Times New Roman"/>
-              </w:rPr>
-              <w:t>Введите номер типа: 2</w:t>
-            </w:r>
-          </w:p>
-          <w:p>
-            <w:pPr>
-              <w:rPr>
-                <w:rFonts w:ascii="Times New Roman" w:hAnsi="Times New Roman"/>
-              </w:rPr>
-            </w:pPr>
-            <w:r>
-              <w:rPr>
-                <w:rFonts w:ascii="Times New Roman" w:hAnsi="Times New Roman"/>
-              </w:rPr>
-              <w:t>Выберите систему уравнений:</w:t>
-            </w:r>
-          </w:p>
-          <w:p>
-            <w:pPr>
-              <w:rPr>
-                <w:rFonts w:ascii="Times New Roman" w:hAnsi="Times New Roman"/>
-              </w:rPr>
-            </w:pPr>
-            <w:r>
-              <w:rPr>
-                <w:rFonts w:ascii="Times New Roman" w:hAnsi="Times New Roman"/>
-              </w:rPr>
-              <w:t>1: x^2 + y^2 - 1, x^2 - y - 0.5</w:t>
-            </w:r>
-          </w:p>
-          <w:p>
-            <w:pPr>
-              <w:rPr>
-                <w:rFonts w:ascii="Times New Roman" w:hAnsi="Times New Roman"/>
-              </w:rPr>
-            </w:pPr>
-            <w:r>
-              <w:rPr>
-                <w:rFonts w:ascii="Times New Roman" w:hAnsi="Times New Roman"/>
-              </w:rPr>
-              <w:t>2: x^2 + y^2 - 1, x - y^2</w:t>
-            </w:r>
-          </w:p>
-          <w:p>
-            <w:pPr>
-              <w:rPr>
-                <w:rFonts w:ascii="Times New Roman" w:hAnsi="Times New Roman"/>
-              </w:rPr>
-            </w:pPr>
-            <w:r>
-              <w:rPr>
-                <w:rFonts w:ascii="Times New Roman" w:hAnsi="Times New Roman"/>
-              </w:rPr>
-              <w:t>Введите номер системы: 1</w:t>
-            </w:r>
-          </w:p>
-          <w:p>
-            <w:pPr>
-              <w:rPr>
-                <w:rFonts w:ascii="Times New Roman" w:hAnsi="Times New Roman"/>
-              </w:rPr>
-            </w:pPr>
-            <w:r>
-              <w:rPr>
-                <w:rFonts w:ascii="Times New Roman" w:hAnsi="Times New Roman"/>
-              </w:rPr>
-              <w:t>Введите начальные приближения x0, y0: 1 1</w:t>
-            </w:r>
-          </w:p>
-          <w:p>
-            <w:pPr>
-              <w:rPr>
-                <w:rFonts w:ascii="Times New Roman" w:hAnsi="Times New Roman"/>
-              </w:rPr>
-            </w:pPr>
-            <w:r>
-              <w:rPr>
-                <w:rFonts w:ascii="Times New Roman" w:hAnsi="Times New Roman"/>
-              </w:rPr>
-              <w:t>Введите погрешность вычисления: 0.000001</w:t>
-            </w:r>
-          </w:p>
-          <w:p>
-            <w:pPr>
-              <w:rPr>
-                <w:rFonts w:ascii="Times New Roman" w:hAnsi="Times New Roman"/>
-              </w:rPr>
-            </w:pPr>
-          </w:p>
-          <w:p>
-            <w:pPr>
-              <w:rPr>
-                <w:rFonts w:ascii="Times New Roman" w:hAnsi="Times New Roman"/>
-              </w:rPr>
-            </w:pPr>
-            <w:r>
-              <w:rPr>
-                <w:rFonts w:ascii="Times New Roman" w:hAnsi="Times New Roman"/>
-              </w:rPr>
-              <w:t>Вектор неизвестных: x1 = 0.93060, x2 = 0.36603</w:t>
-            </w:r>
-          </w:p>
-          <w:p>
-            <w:pPr>
-              <w:rPr>
-                <w:rFonts w:ascii="Times New Roman" w:hAnsi="Times New Roman"/>
-              </w:rPr>
-            </w:pPr>
-            <w:r>
-              <w:rPr>
-                <w:rFonts w:ascii="Times New Roman" w:hAnsi="Times New Roman"/>
-              </w:rPr>
-              <w:t>Количество итераций: 5</w:t>
-            </w:r>
-          </w:p>
-          <w:p>
-            <w:pPr>
-              <w:rPr>
-                <w:rFonts w:ascii="Times New Roman" w:hAnsi="Times New Roman"/>
-              </w:rPr>
-            </w:pPr>
-            <w:r>
-              <w:rPr>
-                <w:rFonts w:ascii="Times New Roman" w:hAnsi="Times New Roman"/>
-              </w:rPr>
-              <w:t>Вектор погрешностей: 2.33995e-09</w:t>
-            </w:r>
-          </w:p>
-          <w:p>
-            <w:pPr>
-              <w:rPr>
-                <w:rFonts w:ascii="Times New Roman" w:hAnsi="Times New Roman"/>
-              </w:rPr>
-            </w:pPr>
-            <w:r>
-              <w:rPr>
-                <w:rFonts w:ascii="Times New Roman" w:hAnsi="Times New Roman"/>
-              </w:rPr>
-              <w:t>Проверка решения системы уравнений:</w:t>
-            </w:r>
-          </w:p>
-          <w:p>
-            <w:pPr>
-              <w:rPr>
-                <w:rFonts w:ascii="Times New Roman" w:hAnsi="Times New Roman"/>
-              </w:rPr>
-            </w:pPr>
-            <w:r>
-              <w:rPr>
-                <w:rFonts w:ascii="Times New Roman" w:hAnsi="Times New Roman"/>
-              </w:rPr>
-              <w:t>Невязки: 2.22045e-16, 1.11022e-16</w:t>
-            </w:r>
-          </w:p>
-          <w:p>
-            <w:pPr>
-              <w:rPr>
-                <w:rFonts w:ascii="Times New Roman" w:hAnsi="Times New Roman"/>
-              </w:rPr>
-            </w:pPr>
-          </w:p>
-          <w:p>
-            <w:pPr>
-              <w:rPr>
-                <w:rFonts w:ascii="Times New Roman" w:hAnsi="Times New Roman"/>
-              </w:rPr>
-            </w:pPr>
-            <w:r>
-              <w:rPr>
-                <w:noProof/>
-                <w:lang w:eastAsia="ru-RU"/>
-              </w:rPr>
-              <w:drawing>
-                <wp:inline distT="0" distB="0" distL="0" distR="0" wp14:anchorId="6997F50D" wp14:editId="6A0E2991">
-                  <wp:extent cx="2736468" cy="2360295"/>
-                  <wp:effectExtent l="0" t="0" r="6985" b="1905"/>
-                  <wp:docPr id="7" name="Рисунок 7"/>
-                  <wp:cNvGraphicFramePr>
-                    <a:graphicFrameLocks xmlns:a="http://schemas.openxmlformats.org/drawingml/2006/main" noChangeAspect="1"/>
-                  </wp:cNvGraphicFramePr>
-                  <a:graphic xmlns:a="http://schemas.openxmlformats.org/drawingml/2006/main">
-                    <a:graphicData uri="http://schemas.openxmlformats.org/drawingml/2006/picture">
-                      <pic:pic xmlns:pic="http://schemas.openxmlformats.org/drawingml/2006/picture">
-                        <pic:nvPicPr>
-                          <pic:cNvPr id="1" name=""/>
-                          <pic:cNvPicPr/>
-                        </pic:nvPicPr>
-                        <pic:blipFill>
-                          <a:blip r:embed="rId10"/>
-                          <a:stretch>
-                            <a:fillRect/>
-                          </a:stretch>
-                        </pic:blipFill>
-                        <pic:spPr>
-                          <a:xfrm>
-                            <a:off x="0" y="0"/>
-                            <a:ext cx="2757827" cy="2378718"/>
-                          </a:xfrm>
-                          <a:prstGeom prst="rect">
-                            <a:avLst/>
-                          </a:prstGeom>
-                        </pic:spPr>
-                      </pic:pic>
-                    </a:graphicData>
-                  </a:graphic>
-                </wp:inline>
-              </w:drawing>
-            </w:r>
-          </w:p>
-        </w:tc>
-      </w:tr>
-      <w:tr>
-        <w:tc>
-          <w:tcPr>
-            <w:tcW w:w="9345" w:type="dxa"/>
-          </w:tcPr>
-          <w:p>
-            <w:pPr>
-              <w:rPr>
-                <w:rFonts w:ascii="Times New Roman" w:hAnsi="Times New Roman"/>
-              </w:rPr>
-            </w:pPr>
-            <w:r>
-              <w:rPr>
-                <w:rFonts w:ascii="Times New Roman" w:hAnsi="Times New Roman"/>
-              </w:rPr>
-              <w:t>Выберите тип программы:</w:t>
-            </w:r>
-          </w:p>
-          <w:p>
-            <w:pPr>
-              <w:rPr>
-                <w:rFonts w:ascii="Times New Roman" w:hAnsi="Times New Roman"/>
-              </w:rPr>
-            </w:pPr>
-            <w:r>
-              <w:rPr>
-                <w:rFonts w:ascii="Times New Roman" w:hAnsi="Times New Roman"/>
-              </w:rPr>
-              <w:t xml:space="preserve">1: Нелинейное уравнение        </w:t>
-            </w:r>
-          </w:p>
-          <w:p>
-            <w:pPr>
-              <w:rPr>
-                <w:rFonts w:ascii="Times New Roman" w:hAnsi="Times New Roman"/>
-              </w:rPr>
-            </w:pPr>
-            <w:r>
-              <w:rPr>
-                <w:rFonts w:ascii="Times New Roman" w:hAnsi="Times New Roman"/>
-              </w:rPr>
-              <w:t>2: Система нелинейных уравнений</w:t>
-            </w:r>
-          </w:p>
-          <w:p>
-            <w:pPr>
-              <w:rPr>
-                <w:rFonts w:ascii="Times New Roman" w:hAnsi="Times New Roman"/>
-              </w:rPr>
-            </w:pPr>
-            <w:r>
-              <w:rPr>
-                <w:rFonts w:ascii="Times New Roman" w:hAnsi="Times New Roman"/>
-              </w:rPr>
-              <w:t>Введите номер типа: 1</w:t>
-            </w:r>
-          </w:p>
-          <w:p>
-            <w:pPr>
-              <w:rPr>
-                <w:rFonts w:ascii="Times New Roman" w:hAnsi="Times New Roman"/>
-              </w:rPr>
-            </w:pPr>
-            <w:r>
-              <w:rPr>
-                <w:rFonts w:ascii="Times New Roman" w:hAnsi="Times New Roman"/>
-              </w:rPr>
-              <w:t>Выберите уравнение:</w:t>
-            </w:r>
-          </w:p>
-          <w:p>
-            <w:pPr>
-              <w:rPr>
-                <w:rFonts w:ascii="Times New Roman" w:hAnsi="Times New Roman"/>
-                <w:lang w:val="en-US"/>
-              </w:rPr>
-            </w:pPr>
-            <w:r>
-              <w:rPr>
-                <w:rFonts w:ascii="Times New Roman" w:hAnsi="Times New Roman"/>
-                <w:lang w:val="en-US"/>
-              </w:rPr>
-              <w:lastRenderedPageBreak/>
-              <w:t>1: -1.38*x^3 - 5.42*x^2 + 2.57*x + 10.95</w:t>
-            </w:r>
-          </w:p>
-          <w:p>
-            <w:pPr>
-              <w:rPr>
-                <w:rFonts w:ascii="Times New Roman" w:hAnsi="Times New Roman"/>
-                <w:lang w:val="en-US"/>
-              </w:rPr>
-            </w:pPr>
-            <w:r>
-              <w:rPr>
-                <w:rFonts w:ascii="Times New Roman" w:hAnsi="Times New Roman"/>
-                <w:lang w:val="en-US"/>
-              </w:rPr>
-              <w:t>2: x^3 - 1.89*x^2 - 2*x + 1.76</w:t>
-            </w:r>
-          </w:p>
-          <w:p>
-            <w:pPr>
-              <w:rPr>
-                <w:rFonts w:ascii="Times New Roman" w:hAnsi="Times New Roman"/>
-                <w:lang w:val="en-US"/>
-              </w:rPr>
-            </w:pPr>
-            <w:r>
-              <w:rPr>
-                <w:rFonts w:ascii="Times New Roman" w:hAnsi="Times New Roman"/>
-                <w:lang w:val="en-US"/>
-              </w:rPr>
-              <w:t>3: x/2 - 2*(x + 2.39)^(1/3)</w:t>
-            </w:r>
-          </w:p>
-          <w:p>
-            <w:pPr>
-              <w:rPr>
-                <w:rFonts w:ascii="Times New Roman" w:hAnsi="Times New Roman"/>
-                <w:lang w:val="en-US"/>
-              </w:rPr>
-            </w:pPr>
-            <w:r>
-              <w:rPr>
-                <w:rFonts w:ascii="Times New Roman" w:hAnsi="Times New Roman"/>
-                <w:lang w:val="en-US"/>
-              </w:rPr>
-              <w:t>4: -x/2 + e^x + 5*sin(x)</w:t>
-            </w:r>
-          </w:p>
-          <w:p>
-            <w:pPr>
-              <w:rPr>
-                <w:rFonts w:ascii="Times New Roman" w:hAnsi="Times New Roman"/>
-              </w:rPr>
-            </w:pPr>
-            <w:r>
-              <w:rPr>
-                <w:rFonts w:ascii="Times New Roman" w:hAnsi="Times New Roman"/>
-              </w:rPr>
-              <w:t>Введите номер уравнения: 2</w:t>
-            </w:r>
-          </w:p>
-          <w:p>
-            <w:pPr>
-              <w:rPr>
-                <w:rFonts w:ascii="Times New Roman" w:hAnsi="Times New Roman"/>
-              </w:rPr>
-            </w:pPr>
-            <w:r>
-              <w:rPr>
-                <w:rFonts w:ascii="Times New Roman" w:hAnsi="Times New Roman"/>
-              </w:rPr>
-              <w:t>Выберите метод:</w:t>
-            </w:r>
-          </w:p>
-          <w:p>
-            <w:pPr>
-              <w:rPr>
-                <w:rFonts w:ascii="Times New Roman" w:hAnsi="Times New Roman"/>
-              </w:rPr>
-            </w:pPr>
-            <w:r>
-              <w:rPr>
-                <w:rFonts w:ascii="Times New Roman" w:hAnsi="Times New Roman"/>
-              </w:rPr>
-              <w:t>1: Метод половинного деления</w:t>
-            </w:r>
-          </w:p>
-          <w:p>
-            <w:pPr>
-              <w:rPr>
-                <w:rFonts w:ascii="Times New Roman" w:hAnsi="Times New Roman"/>
-              </w:rPr>
-            </w:pPr>
-            <w:r>
-              <w:rPr>
-                <w:rFonts w:ascii="Times New Roman" w:hAnsi="Times New Roman"/>
-              </w:rPr>
-              <w:t>2: Метод хорд</w:t>
-            </w:r>
-          </w:p>
-          <w:p>
-            <w:pPr>
-              <w:rPr>
-                <w:rFonts w:ascii="Times New Roman" w:hAnsi="Times New Roman"/>
-              </w:rPr>
-            </w:pPr>
-            <w:r>
-              <w:rPr>
-                <w:rFonts w:ascii="Times New Roman" w:hAnsi="Times New Roman"/>
-              </w:rPr>
-              <w:t xml:space="preserve">3: Метод простой итерации   </w:t>
-            </w:r>
-          </w:p>
-          <w:p>
-            <w:pPr>
-              <w:rPr>
-                <w:rFonts w:ascii="Times New Roman" w:hAnsi="Times New Roman"/>
-              </w:rPr>
-            </w:pPr>
-            <w:r>
-              <w:rPr>
-                <w:rFonts w:ascii="Times New Roman" w:hAnsi="Times New Roman"/>
-              </w:rPr>
-              <w:t>4: Метод Ньютона</w:t>
-            </w:r>
-          </w:p>
-          <w:p>
-            <w:pPr>
-              <w:rPr>
-                <w:rFonts w:ascii="Times New Roman" w:hAnsi="Times New Roman"/>
-              </w:rPr>
-            </w:pPr>
-            <w:r>
-              <w:rPr>
-                <w:rFonts w:ascii="Times New Roman" w:hAnsi="Times New Roman"/>
-              </w:rPr>
-              <w:t xml:space="preserve">Введите номер метода: 4     </w:t>
-            </w:r>
-          </w:p>
-          <w:p>
-            <w:pPr>
-              <w:rPr>
-                <w:rFonts w:ascii="Times New Roman" w:hAnsi="Times New Roman"/>
-              </w:rPr>
-            </w:pPr>
-            <w:r>
-              <w:rPr>
-                <w:rFonts w:ascii="Times New Roman" w:hAnsi="Times New Roman"/>
-              </w:rPr>
-              <w:t xml:space="preserve">Введите имя файла для загрузки исходных данных и интервала или пустую строку, чтобы ввести вручную: </w:t>
-            </w:r>
-          </w:p>
-          <w:p>
-            <w:pPr>
-              <w:rPr>
-                <w:rFonts w:ascii="Times New Roman" w:hAnsi="Times New Roman"/>
-              </w:rPr>
-            </w:pPr>
-            <w:r>
-              <w:rPr>
-                <w:rFonts w:ascii="Times New Roman" w:hAnsi="Times New Roman"/>
-              </w:rPr>
-              <w:t>Введите начальное приближение: 0</w:t>
-            </w:r>
-          </w:p>
-          <w:p>
-            <w:pPr>
-              <w:rPr>
-                <w:rFonts w:ascii="Times New Roman" w:hAnsi="Times New Roman"/>
-              </w:rPr>
-            </w:pPr>
-            <w:r>
-              <w:rPr>
-                <w:rFonts w:ascii="Times New Roman" w:hAnsi="Times New Roman"/>
-              </w:rPr>
-              <w:t>Введите погрешность вычисления: 0.00001</w:t>
-            </w:r>
-          </w:p>
-          <w:p>
-            <w:pPr>
-              <w:rPr>
-                <w:rFonts w:ascii="Times New Roman" w:hAnsi="Times New Roman"/>
-              </w:rPr>
-            </w:pPr>
-            <w:r>
-              <w:rPr>
-                <w:rFonts w:ascii="Times New Roman" w:hAnsi="Times New Roman"/>
-              </w:rPr>
-              <w:t xml:space="preserve">Введите имя файла для вывода результата или пустую строку, чтобы вывести в консоль: </w:t>
-            </w:r>
-          </w:p>
-          <w:p>
-            <w:pPr>
-              <w:rPr>
-                <w:rFonts w:ascii="Times New Roman" w:hAnsi="Times New Roman"/>
-              </w:rPr>
-            </w:pPr>
-            <w:r>
-              <w:rPr>
-                <w:rFonts w:ascii="Times New Roman" w:hAnsi="Times New Roman"/>
-              </w:rPr>
-              <w:t xml:space="preserve">Процесс решения: </w:t>
-            </w:r>
-          </w:p>
-          <w:p>
-            <w:pPr>
-              <w:rPr>
-                <w:rFonts w:ascii="Times New Roman" w:hAnsi="Times New Roman"/>
-              </w:rPr>
-            </w:pPr>
-            <w:r>
-              <w:rPr>
-                <w:rFonts w:ascii="Times New Roman" w:hAnsi="Times New Roman"/>
-              </w:rPr>
-              <w:t>1: x_k = 0.000, f(x_k) = 1.760, f'(x_k) = -2.000, x_k+1 = 0.880, |x_k+1 - x_k| = 0.8800000000430849</w:t>
-            </w:r>
-          </w:p>
-          <w:p>
-            <w:pPr>
-              <w:rPr>
-                <w:rFonts w:ascii="Times New Roman" w:hAnsi="Times New Roman"/>
-                <w:lang w:val="en-US"/>
-              </w:rPr>
-            </w:pPr>
-            <w:r>
-              <w:rPr>
-                <w:rFonts w:ascii="Times New Roman" w:hAnsi="Times New Roman"/>
-                <w:lang w:val="en-US"/>
-              </w:rPr>
-              <w:t>2: x_k = 0.880, f(x_k) = -0.782, f'(x_k) = -3.003, x_k+1 = 0.620, |x_k+1 - x_k| = 0.2604368674003591</w:t>
-            </w:r>
-          </w:p>
-          <w:p>
-            <w:pPr>
-              <w:rPr>
-                <w:rFonts w:ascii="Times New Roman" w:hAnsi="Times New Roman"/>
-                <w:lang w:val="en-US"/>
-              </w:rPr>
-            </w:pPr>
-            <w:r>
-              <w:rPr>
-                <w:rFonts w:ascii="Times New Roman" w:hAnsi="Times New Roman"/>
-                <w:lang w:val="en-US"/>
-              </w:rPr>
-              <w:t>3: x_k = 0.620, f(x_k) = 0.033, f'(x_k) = -3.190, x_k+1 = 0.630, |x_k+1 - x_k| = 0.010408116407403245</w:t>
-            </w:r>
-          </w:p>
-          <w:p>
-            <w:pPr>
-              <w:rPr>
-                <w:rFonts w:ascii="Times New Roman" w:hAnsi="Times New Roman"/>
-                <w:lang w:val="en-US"/>
-              </w:rPr>
-            </w:pPr>
-            <w:r>
-              <w:rPr>
-                <w:rFonts w:ascii="Times New Roman" w:hAnsi="Times New Roman"/>
-                <w:lang w:val="en-US"/>
-              </w:rPr>
-              <w:t>4: x_k = 0.630, f(x_k) = -0.000, f'(x_k) = -3.191, x_k+1 = 0.630, |x_k+1 - x_k| = 7.096700637143627e-07</w:t>
-            </w:r>
-          </w:p>
-          <w:p>
-            <w:pPr>
-              <w:rPr>
-                <w:rFonts w:ascii="Times New Roman" w:hAnsi="Times New Roman"/>
-                <w:lang w:val="en-US"/>
-              </w:rPr>
-            </w:pPr>
-          </w:p>
-          <w:p>
-            <w:pPr>
-              <w:rPr>
-                <w:rFonts w:ascii="Times New Roman" w:hAnsi="Times New Roman"/>
-              </w:rPr>
-            </w:pPr>
-            <w:r>
-              <w:rPr>
-                <w:rFonts w:ascii="Times New Roman" w:hAnsi="Times New Roman"/>
-              </w:rPr>
-              <w:t>Результат:</w:t>
-            </w:r>
-          </w:p>
-          <w:p>
-            <w:pPr>
-              <w:rPr>
-                <w:rFonts w:ascii="Times New Roman" w:hAnsi="Times New Roman"/>
-              </w:rPr>
-            </w:pPr>
-            <w:r>
-              <w:rPr>
-                <w:rFonts w:ascii="Times New Roman" w:hAnsi="Times New Roman"/>
-              </w:rPr>
-              <w:t>Найденный корень уравнения: 0.62997</w:t>
-            </w:r>
-          </w:p>
-          <w:p>
-            <w:pPr>
-              <w:rPr>
-                <w:rFonts w:ascii="Times New Roman" w:hAnsi="Times New Roman"/>
-              </w:rPr>
-            </w:pPr>
-            <w:r>
-              <w:rPr>
-                <w:rFonts w:ascii="Times New Roman" w:hAnsi="Times New Roman"/>
-              </w:rPr>
-              <w:t>Значение функции в корне: 2.220446049250313e-16</w:t>
-            </w:r>
-          </w:p>
-          <w:p>
-            <w:pPr>
-              <w:rPr>
-                <w:rFonts w:ascii="Times New Roman" w:hAnsi="Times New Roman"/>
-              </w:rPr>
-            </w:pPr>
-            <w:r>
-              <w:rPr>
-                <w:rFonts w:ascii="Times New Roman" w:hAnsi="Times New Roman"/>
-              </w:rPr>
-              <w:t>Число итераций: 4</w:t>
-            </w:r>
-          </w:p>
-          <w:p>
-            <w:pPr>
-              <w:rPr>
-                <w:rFonts w:ascii="Times New Roman" w:hAnsi="Times New Roman"/>
-              </w:rPr>
-            </w:pPr>
-            <w:r>
-              <w:rPr>
-                <w:rFonts w:ascii="Times New Roman" w:hAnsi="Times New Roman"/>
-                <w:noProof/>
-                <w:lang w:eastAsia="ru-RU"/>
-              </w:rPr>
-              <w:drawing>
-                <wp:inline distT="0" distB="0" distL="0" distR="0" wp14:anchorId="0BF08A12" wp14:editId="0876351A">
-                  <wp:extent cx="2674048" cy="2279015"/>
-                  <wp:effectExtent l="0" t="0" r="0" b="6985"/>
-                  <wp:docPr id="2" name="Рисунок 2"/>
                   <wp:cNvGraphicFramePr>
                     <a:graphicFrameLocks xmlns:a="http://schemas.openxmlformats.org/drawingml/2006/main" noChangeAspect="1"/>
                   </wp:cNvGraphicFramePr>
@@ -10342,7 +9811,7 @@
                         <pic:spPr>
                           <a:xfrm>
                             <a:off x="0" y="0"/>
-                            <a:ext cx="2687159" cy="2290189"/>
+                            <a:ext cx="3276667" cy="2804519"/>
                           </a:xfrm>
                           <a:prstGeom prst="rect">
                             <a:avLst/>
@@ -10355,6 +9824,553 @@
               </w:drawing>
             </w:r>
           </w:p>
+          <w:p>
+            <w:pPr>
+              <w:rPr>
+                <w:rFonts w:ascii="Times New Roman" w:hAnsi="Times New Roman"/>
+              </w:rPr>
+            </w:pPr>
+          </w:p>
+        </w:tc>
+      </w:tr>
+      <w:tr>
+        <w:tc>
+          <w:tcPr>
+            <w:tcW w:w="9345" w:type="dxa"/>
+          </w:tcPr>
+          <w:p>
+            <w:pPr>
+              <w:rPr>
+                <w:rFonts w:ascii="Times New Roman" w:hAnsi="Times New Roman"/>
+              </w:rPr>
+            </w:pPr>
+            <w:r>
+              <w:rPr>
+                <w:rFonts w:ascii="Times New Roman" w:hAnsi="Times New Roman"/>
+              </w:rPr>
+              <w:lastRenderedPageBreak/>
+              <w:t>Выберите тип программы:</w:t>
+            </w:r>
+          </w:p>
+          <w:p>
+            <w:pPr>
+              <w:rPr>
+                <w:rFonts w:ascii="Times New Roman" w:hAnsi="Times New Roman"/>
+              </w:rPr>
+            </w:pPr>
+            <w:r>
+              <w:rPr>
+                <w:rFonts w:ascii="Times New Roman" w:hAnsi="Times New Roman"/>
+              </w:rPr>
+              <w:t>1: Нелинейное уравнение</w:t>
+            </w:r>
+          </w:p>
+          <w:p>
+            <w:pPr>
+              <w:rPr>
+                <w:rFonts w:ascii="Times New Roman" w:hAnsi="Times New Roman"/>
+              </w:rPr>
+            </w:pPr>
+            <w:r>
+              <w:rPr>
+                <w:rFonts w:ascii="Times New Roman" w:hAnsi="Times New Roman"/>
+              </w:rPr>
+              <w:t>2: Система нелинейных уравнений</w:t>
+            </w:r>
+          </w:p>
+          <w:p>
+            <w:pPr>
+              <w:rPr>
+                <w:rFonts w:ascii="Times New Roman" w:hAnsi="Times New Roman"/>
+              </w:rPr>
+            </w:pPr>
+            <w:r>
+              <w:rPr>
+                <w:rFonts w:ascii="Times New Roman" w:hAnsi="Times New Roman"/>
+              </w:rPr>
+              <w:t>3: Выход</w:t>
+            </w:r>
+          </w:p>
+          <w:p>
+            <w:pPr>
+              <w:rPr>
+                <w:rFonts w:ascii="Times New Roman" w:hAnsi="Times New Roman"/>
+              </w:rPr>
+            </w:pPr>
+            <w:r>
+              <w:rPr>
+                <w:rFonts w:ascii="Times New Roman" w:hAnsi="Times New Roman"/>
+              </w:rPr>
+              <w:t>Введите номер типа: 2</w:t>
+            </w:r>
+          </w:p>
+          <w:p>
+            <w:pPr>
+              <w:rPr>
+                <w:rFonts w:ascii="Times New Roman" w:hAnsi="Times New Roman"/>
+              </w:rPr>
+            </w:pPr>
+            <w:r>
+              <w:rPr>
+                <w:rFonts w:ascii="Times New Roman" w:hAnsi="Times New Roman"/>
+              </w:rPr>
+              <w:t>Выберите систему уравнений:</w:t>
+            </w:r>
+          </w:p>
+          <w:p>
+            <w:pPr>
+              <w:rPr>
+                <w:rFonts w:ascii="Times New Roman" w:hAnsi="Times New Roman"/>
+              </w:rPr>
+            </w:pPr>
+            <w:r>
+              <w:rPr>
+                <w:rFonts w:ascii="Times New Roman" w:hAnsi="Times New Roman"/>
+              </w:rPr>
+              <w:t>1: x^2 + y^2 - 1, x^2 - y - 0.5</w:t>
+            </w:r>
+          </w:p>
+          <w:p>
+            <w:pPr>
+              <w:rPr>
+                <w:rFonts w:ascii="Times New Roman" w:hAnsi="Times New Roman"/>
+              </w:rPr>
+            </w:pPr>
+            <w:r>
+              <w:rPr>
+                <w:rFonts w:ascii="Times New Roman" w:hAnsi="Times New Roman"/>
+              </w:rPr>
+              <w:t>Введите номер системы: 1</w:t>
+            </w:r>
+          </w:p>
+          <w:p>
+            <w:pPr>
+              <w:rPr>
+                <w:rFonts w:ascii="Times New Roman" w:hAnsi="Times New Roman"/>
+              </w:rPr>
+            </w:pPr>
+            <w:r>
+              <w:rPr>
+                <w:rFonts w:ascii="Times New Roman" w:hAnsi="Times New Roman"/>
+              </w:rPr>
+              <w:t>Введите начальные приближения x0, y0: 0 0</w:t>
+            </w:r>
+          </w:p>
+          <w:p>
+            <w:pPr>
+              <w:rPr>
+                <w:rFonts w:ascii="Times New Roman" w:hAnsi="Times New Roman"/>
+              </w:rPr>
+            </w:pPr>
+            <w:r>
+              <w:rPr>
+                <w:rFonts w:ascii="Times New Roman" w:hAnsi="Times New Roman"/>
+              </w:rPr>
+              <w:t>Введите погрешность вычисления: 0.01</w:t>
+            </w:r>
+          </w:p>
+          <w:p>
+            <w:pPr>
+              <w:rPr>
+                <w:rFonts w:ascii="Times New Roman" w:hAnsi="Times New Roman"/>
+              </w:rPr>
+            </w:pPr>
+            <w:r>
+              <w:rPr>
+                <w:rFonts w:ascii="Times New Roman" w:hAnsi="Times New Roman"/>
+              </w:rPr>
+              <w:t>0. x1=1.0, x2=-0.5, xnext=(1.0, -0.5), |xk+1 - xk|=1.118033988749895</w:t>
+            </w:r>
+          </w:p>
+          <w:p>
+            <w:pPr>
+              <w:rPr>
+                <w:rFonts w:ascii="Times New Roman" w:hAnsi="Times New Roman"/>
+              </w:rPr>
+            </w:pPr>
+            <w:r>
+              <w:rPr>
+                <w:rFonts w:ascii="Times New Roman" w:hAnsi="Times New Roman"/>
+              </w:rPr>
+              <w:t>1. x1=0.8660254037844386, x2=0.5, xnext=(0.8660254037844386, 0.5), |xk+1 - xk|=1.0089346819448337</w:t>
+            </w:r>
+          </w:p>
+          <w:p>
+            <w:pPr>
+              <w:rPr>
+                <w:rFonts w:ascii="Times New Roman" w:hAnsi="Times New Roman"/>
+              </w:rPr>
+            </w:pPr>
+            <w:r>
+              <w:rPr>
+                <w:rFonts w:ascii="Times New Roman" w:hAnsi="Times New Roman"/>
+              </w:rPr>
+              <w:t>2. x1=0.8660254037844386, x2=0.2499999999999999, xnext=(0.8660254037844386, 0.2499999999999999), |xk+1 - xk|=0.2500000000000001</w:t>
+            </w:r>
+          </w:p>
+          <w:p>
+            <w:pPr>
+              <w:rPr>
+                <w:rFonts w:ascii="Times New Roman" w:hAnsi="Times New Roman"/>
+              </w:rPr>
+            </w:pPr>
+            <w:r>
+              <w:rPr>
+                <w:rFonts w:ascii="Times New Roman" w:hAnsi="Times New Roman"/>
+              </w:rPr>
+              <w:lastRenderedPageBreak/>
+              <w:t>3. x1=0.9682458365518543, x2=0.2499999999999999, xnext=(0.9682458365518543, 0.2499999999999999), |xk+1 - xk|=0.10222043276741566</w:t>
+            </w:r>
+          </w:p>
+          <w:p>
+            <w:pPr>
+              <w:rPr>
+                <w:rFonts w:ascii="Times New Roman" w:hAnsi="Times New Roman"/>
+              </w:rPr>
+            </w:pPr>
+            <w:r>
+              <w:rPr>
+                <w:rFonts w:ascii="Times New Roman" w:hAnsi="Times New Roman"/>
+              </w:rPr>
+              <w:t>4. x1=0.9682458365518543, x2=0.4375000000000001, xnext=(0.9682458365518543, 0.4375000000000001), |xk+1 - xk|=0.18750000000000022</w:t>
+            </w:r>
+          </w:p>
+          <w:p>
+            <w:pPr>
+              <w:rPr>
+                <w:rFonts w:ascii="Times New Roman" w:hAnsi="Times New Roman"/>
+              </w:rPr>
+            </w:pPr>
+            <w:r>
+              <w:rPr>
+                <w:rFonts w:ascii="Times New Roman" w:hAnsi="Times New Roman"/>
+              </w:rPr>
+              <w:t>5. x1=0.8992184106211348, x2=0.4375000000000001, xnext=(0.8992184106211348, 0.4375000000000001), |xk+1 - xk|=0.06902742593071942</w:t>
+            </w:r>
+          </w:p>
+          <w:p>
+            <w:pPr>
+              <w:rPr>
+                <w:rFonts w:ascii="Times New Roman" w:hAnsi="Times New Roman"/>
+              </w:rPr>
+            </w:pPr>
+            <w:r>
+              <w:rPr>
+                <w:rFonts w:ascii="Times New Roman" w:hAnsi="Times New Roman"/>
+              </w:rPr>
+              <w:t>6. x1=0.8992184106211348, x2=0.3085937499999999, xnext=(0.8992184106211348, 0.3085937499999999), |xk+1 - xk|=0.12890625000000022</w:t>
+            </w:r>
+          </w:p>
+          <w:p>
+            <w:pPr>
+              <w:rPr>
+                <w:rFonts w:ascii="Times New Roman" w:hAnsi="Times New Roman"/>
+              </w:rPr>
+            </w:pPr>
+            <w:r>
+              <w:rPr>
+                <w:rFonts w:ascii="Times New Roman" w:hAnsi="Times New Roman"/>
+              </w:rPr>
+              <w:t>7. x1=0.9511939326241193, x2=0.3085937499999999, xnext=(0.9511939326241193, 0.3085937499999999), |xk+1 - xk|=0.0519755220029845</w:t>
+            </w:r>
+          </w:p>
+          <w:p>
+            <w:pPr>
+              <w:rPr>
+                <w:rFonts w:ascii="Times New Roman" w:hAnsi="Times New Roman"/>
+              </w:rPr>
+            </w:pPr>
+            <w:r>
+              <w:rPr>
+                <w:rFonts w:ascii="Times New Roman" w:hAnsi="Times New Roman"/>
+              </w:rPr>
+              <w:t>8. x1=0.9511939326241193, x2=0.4047698974609377, xnext=(0.9511939326241193, 0.4047698974609377), |xk+1 - xk|=0.09617614746093783</w:t>
+            </w:r>
+          </w:p>
+          <w:p>
+            <w:pPr>
+              <w:rPr>
+                <w:rFonts w:ascii="Times New Roman" w:hAnsi="Times New Roman"/>
+              </w:rPr>
+            </w:pPr>
+            <w:r>
+              <w:rPr>
+                <w:rFonts w:ascii="Times New Roman" w:hAnsi="Times New Roman"/>
+              </w:rPr>
+              <w:t>9. x1=0.9144185748930639, x2=0.4047698974609377, xnext=(0.9144185748930639, 0.4047698974609377), |xk+1 - xk|=0.03677535773105545</w:t>
+            </w:r>
+          </w:p>
+          <w:p>
+            <w:pPr>
+              <w:rPr>
+                <w:rFonts w:ascii="Times New Roman" w:hAnsi="Times New Roman"/>
+              </w:rPr>
+            </w:pPr>
+            <w:r>
+              <w:rPr>
+                <w:rFonts w:ascii="Times New Roman" w:hAnsi="Times New Roman"/>
+              </w:rPr>
+              <w:t>10. x1=0.9144185748930639, x2=0.3361613301094619, xnext=(0.9144185748930639, 0.3361613301094619), |xk+1 - xk|=0.0686085673514758</w:t>
+            </w:r>
+          </w:p>
+          <w:p>
+            <w:pPr>
+              <w:rPr>
+                <w:rFonts w:ascii="Times New Roman" w:hAnsi="Times New Roman"/>
+              </w:rPr>
+            </w:pPr>
+            <w:r>
+              <w:rPr>
+                <w:rFonts w:ascii="Times New Roman" w:hAnsi="Times New Roman"/>
+              </w:rPr>
+              <w:t>11. x1=0.9418044171371449, x2=0.3361613301094619, xnext=(0.9418044171371449, 0.3361613301094619), |xk+1 - xk|=0.027385842244081027</w:t>
+            </w:r>
+          </w:p>
+          <w:p>
+            <w:pPr>
+              <w:rPr>
+                <w:rFonts w:ascii="Times New Roman" w:hAnsi="Times New Roman"/>
+              </w:rPr>
+            </w:pPr>
+            <w:r>
+              <w:rPr>
+                <w:rFonts w:ascii="Times New Roman" w:hAnsi="Times New Roman"/>
+              </w:rPr>
+              <w:t>12. x1=0.9418044171371449, x2=0.38699556013903724, xnext=(0.9418044171371449, 0.38699556013903724), |xk+1 - xk|=0.05083423002957532</w:t>
+            </w:r>
+          </w:p>
+          <w:p>
+            <w:pPr>
+              <w:rPr>
+                <w:rFonts w:ascii="Times New Roman" w:hAnsi="Times New Roman"/>
+              </w:rPr>
+            </w:pPr>
+            <w:r>
+              <w:rPr>
+                <w:rFonts w:ascii="Times New Roman" w:hAnsi="Times New Roman"/>
+              </w:rPr>
+              <w:t>13. x1=0.9220815779705572, x2=0.38699556013903724, xnext=(0.9220815779705572, 0.38699556013903724), |xk+1 - xk|=0.01972283916658768</w:t>
+            </w:r>
+          </w:p>
+          <w:p>
+            <w:pPr>
+              <w:rPr>
+                <w:rFonts w:ascii="Times New Roman" w:hAnsi="Times New Roman"/>
+              </w:rPr>
+            </w:pPr>
+            <w:r>
+              <w:rPr>
+                <w:rFonts w:ascii="Times New Roman" w:hAnsi="Times New Roman"/>
+              </w:rPr>
+              <w:t>14. x1=0.9220815779705572, x2=0.3502344364326728, xnext=(0.9220815779705572, 0.3502344364326728), |xk+1 - xk|=0.03676112370636442</w:t>
+            </w:r>
+          </w:p>
+          <w:p>
+            <w:pPr>
+              <w:rPr>
+                <w:rFonts w:ascii="Times New Roman" w:hAnsi="Times New Roman"/>
+              </w:rPr>
+            </w:pPr>
+            <w:r>
+              <w:rPr>
+                <w:rFonts w:ascii="Times New Roman" w:hAnsi="Times New Roman"/>
+              </w:rPr>
+              <w:t>15. x1=0.936662073288274, x2=0.3502344364326728, xnext=(0.936662073288274, 0.3502344364326728), |xk+1 - xk|=0.014580495317716768</w:t>
+            </w:r>
+          </w:p>
+          <w:p>
+            <w:pPr>
+              <w:rPr>
+                <w:rFonts w:ascii="Times New Roman" w:hAnsi="Times New Roman"/>
+              </w:rPr>
+            </w:pPr>
+            <w:r>
+              <w:rPr>
+                <w:rFonts w:ascii="Times New Roman" w:hAnsi="Times New Roman"/>
+              </w:rPr>
+              <w:t>16. x1=0.936662073288274, x2=0.3773358395366879, xnext=(0.936662073288274, 0.3773358395366879), |xk+1 - xk|=0.027101403104015098</w:t>
+            </w:r>
+          </w:p>
+          <w:p>
+            <w:pPr>
+              <w:rPr>
+                <w:rFonts w:ascii="Times New Roman" w:hAnsi="Times New Roman"/>
+              </w:rPr>
+            </w:pPr>
+            <w:r>
+              <w:rPr>
+                <w:rFonts w:ascii="Times New Roman" w:hAnsi="Times New Roman"/>
+              </w:rPr>
+              <w:t>17. x1=0.9260764893901275, x2=0.3773358395366879, xnext=(0.9260764893901275, 0.3773358395366879), |xk+1 - xk|=0.010585583898146456</w:t>
+            </w:r>
+          </w:p>
+          <w:p>
+            <w:pPr>
+              <w:rPr>
+                <w:rFonts w:ascii="Times New Roman" w:hAnsi="Times New Roman"/>
+              </w:rPr>
+            </w:pPr>
+            <w:r>
+              <w:rPr>
+                <w:rFonts w:ascii="Times New Roman" w:hAnsi="Times New Roman"/>
+              </w:rPr>
+              <w:t>18. x1=0.9260764893901275, x2=0.35761766420114305, xnext=(0.9260764893901275, 0.35761766420114305), |xk+1 - xk|=0.019718175335544874</w:t>
+            </w:r>
+          </w:p>
+          <w:p>
+            <w:pPr>
+              <w:rPr>
+                <w:rFonts w:ascii="Times New Roman" w:hAnsi="Times New Roman"/>
+              </w:rPr>
+            </w:pPr>
+            <w:r>
+              <w:rPr>
+                <w:rFonts w:ascii="Times New Roman" w:hAnsi="Times New Roman"/>
+              </w:rPr>
+              <w:t>19. x1=0.9338680882497905, x2=0.35761766420114305, xnext=(0.9338680882497905, 0.35761766420114305), |xk+1 - xk|=0.007791598859662963</w:t>
+            </w:r>
+          </w:p>
+          <w:p>
+            <w:pPr>
+              <w:rPr>
+                <w:rFonts w:ascii="Times New Roman" w:hAnsi="Times New Roman"/>
+              </w:rPr>
+            </w:pPr>
+            <w:r>
+              <w:rPr>
+                <w:rFonts w:ascii="Times New Roman" w:hAnsi="Times New Roman"/>
+              </w:rPr>
+              <w:t>20. x1=0.9338680882497905, x2=0.3721096062513185, xnext=(0.9338680882497905, 0.3721096062513185), |xk+1 - xk|=0.014491942050175455</w:t>
+            </w:r>
+          </w:p>
+          <w:p>
+            <w:pPr>
+              <w:rPr>
+                <w:rFonts w:ascii="Times New Roman" w:hAnsi="Times New Roman"/>
+              </w:rPr>
+            </w:pPr>
+            <w:r>
+              <w:rPr>
+                <w:rFonts w:ascii="Times New Roman" w:hAnsi="Times New Roman"/>
+              </w:rPr>
+              <w:t>21. x1=0.9281887959545131, x2=0.3721096062513185, xnext=(0.9281887959545131, 0.3721096062513185), |xk+1 - xk|=0.005679292295277416</w:t>
+            </w:r>
+          </w:p>
+          <w:p>
+            <w:pPr>
+              <w:rPr>
+                <w:rFonts w:ascii="Times New Roman" w:hAnsi="Times New Roman"/>
+              </w:rPr>
+            </w:pPr>
+            <w:r>
+              <w:rPr>
+                <w:rFonts w:ascii="Times New Roman" w:hAnsi="Times New Roman"/>
+              </w:rPr>
+              <w:t>22. x1=0.9281887959545131, x2=0.3615344409354887, xnext=(0.9281887959545131, 0.3615344409354887), |xk+1 - xk|=0.010575165315829804</w:t>
+            </w:r>
+          </w:p>
+          <w:p>
+            <w:pPr>
+              <w:rPr>
+                <w:rFonts w:ascii="Times New Roman" w:hAnsi="Times New Roman"/>
+              </w:rPr>
+            </w:pPr>
+          </w:p>
+          <w:p>
+            <w:pPr>
+              <w:rPr>
+                <w:rFonts w:ascii="Times New Roman" w:hAnsi="Times New Roman"/>
+              </w:rPr>
+            </w:pPr>
+            <w:r>
+              <w:rPr>
+                <w:rFonts w:ascii="Times New Roman" w:hAnsi="Times New Roman"/>
+              </w:rPr>
+              <w:t>Неизвестные: x = 0.92819, y = 0.36153</w:t>
+            </w:r>
+          </w:p>
+          <w:p>
+            <w:pPr>
+              <w:rPr>
+                <w:rFonts w:ascii="Times New Roman" w:hAnsi="Times New Roman"/>
+              </w:rPr>
+            </w:pPr>
+            <w:r>
+              <w:rPr>
+                <w:rFonts w:ascii="Times New Roman" w:hAnsi="Times New Roman"/>
+              </w:rPr>
+              <w:t>Количество итераций: 22</w:t>
+            </w:r>
+          </w:p>
+          <w:p>
+            <w:pPr>
+              <w:rPr>
+                <w:rFonts w:ascii="Times New Roman" w:hAnsi="Times New Roman"/>
+              </w:rPr>
+            </w:pPr>
+            <w:r>
+              <w:rPr>
+                <w:rFonts w:ascii="Times New Roman" w:hAnsi="Times New Roman"/>
+              </w:rPr>
+              <w:t>Невязка: -0.0077584070819749495, 0.0</w:t>
+            </w:r>
+          </w:p>
+          <w:p>
+            <w:pPr>
+              <w:rPr>
+                <w:rFonts w:ascii="Times New Roman" w:hAnsi="Times New Roman"/>
+              </w:rPr>
+            </w:pPr>
+          </w:p>
+          <w:p>
+            <w:pPr>
+              <w:rPr>
+                <w:rFonts w:ascii="Times New Roman" w:hAnsi="Times New Roman"/>
+              </w:rPr>
+            </w:pPr>
+            <w:r>
+              <w:rPr>
+                <w:noProof/>
+                <w:lang w:eastAsia="ru-RU"/>
+              </w:rPr>
+              <w:lastRenderedPageBreak/>
+              <w:drawing>
+                <wp:inline distT="0" distB="0" distL="0" distR="0" wp14:anchorId="6997F50D" wp14:editId="6A0E2991">
+                  <wp:extent cx="2736468" cy="2360295"/>
+                  <wp:effectExtent l="0" t="0" r="6985" b="1905"/>
+                  <wp:docPr id="7" name="Рисунок 7"/>
+                  <wp:cNvGraphicFramePr>
+                    <a:graphicFrameLocks xmlns:a="http://schemas.openxmlformats.org/drawingml/2006/main" noChangeAspect="1"/>
+                  </wp:cNvGraphicFramePr>
+                  <a:graphic xmlns:a="http://schemas.openxmlformats.org/drawingml/2006/main">
+                    <a:graphicData uri="http://schemas.openxmlformats.org/drawingml/2006/picture">
+                      <pic:pic xmlns:pic="http://schemas.openxmlformats.org/drawingml/2006/picture">
+                        <pic:nvPicPr>
+                          <pic:cNvPr id="1" name=""/>
+                          <pic:cNvPicPr/>
+                        </pic:nvPicPr>
+                        <pic:blipFill>
+                          <a:blip r:embed="rId12"/>
+                          <a:stretch>
+                            <a:fillRect/>
+                          </a:stretch>
+                        </pic:blipFill>
+                        <pic:spPr>
+                          <a:xfrm>
+                            <a:off x="0" y="0"/>
+                            <a:ext cx="2757827" cy="2378718"/>
+                          </a:xfrm>
+                          <a:prstGeom prst="rect">
+                            <a:avLst/>
+                          </a:prstGeom>
+                        </pic:spPr>
+                      </pic:pic>
+                    </a:graphicData>
+                  </a:graphic>
+                </wp:inline>
+              </w:drawing>
+            </w:r>
+          </w:p>
         </w:tc>
       </w:tr>
     </w:tbl>
@@ -10411,6 +10427,20 @@
         </w:rPr>
         <w:t>. В результате работы были найдены корни заданных уравнений и систем с использованием различных численных методов, а также были построены графики функций для полного представления исследуемых интервалов.</w:t>
       </w:r>
+    </w:p>
+    <w:p>
+      <w:pPr>
+        <w:rPr>
+          <w:rFonts w:ascii="Times New Roman" w:hAnsi="Times New Roman"/>
+        </w:rPr>
+      </w:pPr>
+    </w:p>
+    <w:p>
+      <w:pPr>
+        <w:rPr>
+          <w:rFonts w:ascii="Times New Roman" w:hAnsi="Times New Roman"/>
+        </w:rPr>
+      </w:pPr>
       <w:bookmarkStart w:id="0" w:name="_GoBack"/>
       <w:bookmarkEnd w:id="0"/>
     </w:p>
@@ -11899,6 +11929,17 @@
       <w:color w:val="808080"/>
     </w:rPr>
   </w:style>
+  <w:style w:type="character" w:styleId="af9">
+    <w:name w:val="Hyperlink"/>
+    <w:basedOn w:val="a0"/>
+    <w:uiPriority w:val="99"/>
+    <w:unhideWhenUsed/>
+    <w:rsid w:val="00B81A8C"/>
+    <w:rPr>
+      <w:color w:val="0563C1" w:themeColor="hyperlink"/>
+      <w:u w:val="single"/>
+    </w:rPr>
+  </w:style>
 </w:styles>
 </file>
 

</xml_diff>

<commit_message>
fix(cm): :bug: fix reports
</commit_message>
<xml_diff>
--- a/4 вычмат/лабораторные/lab2/docs/report.docx
+++ b/4 вычмат/лабораторные/lab2/docs/report.docx
@@ -195,12 +195,21 @@
       <w:r>
         <w:rPr>
           <w:rFonts w:ascii="Times New Roman" w:hAnsi="Times New Roman" w:cs="Times New Roman"/>
+          <w:bCs/>
+          <w:sz w:val="32"/>
+          <w:szCs w:val="28"/>
+        </w:rPr>
+        <w:t>Лабораторная работа</w:t>
+      </w:r>
+      <w:r>
+        <w:rPr>
+          <w:rFonts w:ascii="Times New Roman" w:hAnsi="Times New Roman" w:cs="Times New Roman"/>
           <w:b/>
           <w:bCs/>
           <w:sz w:val="32"/>
           <w:szCs w:val="28"/>
         </w:rPr>
-        <w:t xml:space="preserve">Лабораторная работа </w:t>
+        <w:t xml:space="preserve"> </w:t>
       </w:r>
       <w:r>
         <w:rPr>
@@ -233,7 +242,7 @@
           <w:sz w:val="32"/>
           <w:szCs w:val="28"/>
         </w:rPr>
-        <w:t>по дисциплине</w:t>
+        <w:t>«</w:t>
       </w:r>
       <w:r>
         <w:rPr>
@@ -243,7 +252,7 @@
           <w:sz w:val="32"/>
           <w:szCs w:val="28"/>
         </w:rPr>
-        <w:t xml:space="preserve"> </w:t>
+        <w:t>Численное решение нелинейных уравнений и систем</w:t>
       </w:r>
       <w:r>
         <w:rPr>
@@ -253,9 +262,13 @@
           <w:sz w:val="32"/>
           <w:szCs w:val="28"/>
         </w:rPr>
-        <w:t>«</w:t>
-      </w:r>
-      <w:r>
+        <w:t>»</w:t>
+      </w:r>
+    </w:p>
+    <w:p>
+      <w:pPr>
+        <w:pStyle w:val="Standard"/>
+        <w:jc w:val="center"/>
         <w:rPr>
           <w:rFonts w:ascii="Times New Roman" w:hAnsi="Times New Roman" w:cs="Times New Roman"/>
           <w:b/>
@@ -263,7 +276,65 @@
           <w:sz w:val="32"/>
           <w:szCs w:val="28"/>
         </w:rPr>
-        <w:t>Вычислительная математика»</w:t>
+      </w:pPr>
+    </w:p>
+    <w:p>
+      <w:pPr>
+        <w:pStyle w:val="Standard"/>
+        <w:jc w:val="center"/>
+        <w:rPr>
+          <w:rFonts w:ascii="Times New Roman" w:hAnsi="Times New Roman" w:cs="Times New Roman"/>
+          <w:b/>
+          <w:bCs/>
+          <w:sz w:val="32"/>
+          <w:szCs w:val="28"/>
+        </w:rPr>
+      </w:pPr>
+      <w:r>
+        <w:rPr>
+          <w:rFonts w:ascii="Times New Roman" w:hAnsi="Times New Roman" w:cs="Times New Roman"/>
+          <w:bCs/>
+          <w:sz w:val="32"/>
+          <w:szCs w:val="28"/>
+        </w:rPr>
+        <w:t>по дисциплине</w:t>
+      </w:r>
+      <w:r>
+        <w:rPr>
+          <w:rFonts w:ascii="Times New Roman" w:hAnsi="Times New Roman" w:cs="Times New Roman"/>
+          <w:bCs/>
+          <w:sz w:val="32"/>
+          <w:szCs w:val="28"/>
+        </w:rPr>
+        <w:t xml:space="preserve"> </w:t>
+      </w:r>
+      <w:r>
+        <w:rPr>
+          <w:rFonts w:ascii="Times New Roman" w:hAnsi="Times New Roman" w:cs="Times New Roman"/>
+          <w:bCs/>
+          <w:sz w:val="32"/>
+          <w:szCs w:val="28"/>
+        </w:rPr>
+        <w:t>«</w:t>
+      </w:r>
+      <w:r>
+        <w:rPr>
+          <w:rFonts w:ascii="Times New Roman" w:hAnsi="Times New Roman" w:cs="Times New Roman"/>
+          <w:bCs/>
+          <w:sz w:val="32"/>
+          <w:szCs w:val="28"/>
+        </w:rPr>
+        <w:t>Вычислительная математика</w:t>
+      </w:r>
+      <w:r>
+        <w:rPr>
+          <w:rFonts w:ascii="Times New Roman" w:hAnsi="Times New Roman" w:cs="Times New Roman"/>
+          <w:b/>
+          <w:bCs/>
+          <w:sz w:val="32"/>
+          <w:szCs w:val="28"/>
+        </w:rPr>
+        <w:t>»</w:t>
       </w:r>
     </w:p>
     <w:p>
@@ -362,7 +433,6 @@
     <w:p>
       <w:pPr>
         <w:pStyle w:val="Standard"/>
-        <w:jc w:val="center"/>
         <w:rPr>
           <w:rFonts w:ascii="Times New Roman" w:hAnsi="Times New Roman" w:cs="Times New Roman"/>
         </w:rPr>
@@ -425,11 +495,31 @@
     <w:p>
       <w:pPr>
         <w:pStyle w:val="Standard"/>
-        <w:jc w:val="center"/>
-        <w:rPr>
-          <w:rFonts w:ascii="Times New Roman" w:hAnsi="Times New Roman" w:cs="Times New Roman"/>
-        </w:rPr>
-      </w:pPr>
+        <w:jc w:val="right"/>
+        <w:rPr>
+          <w:rFonts w:ascii="Times New Roman" w:hAnsi="Times New Roman" w:cs="Times New Roman"/>
+        </w:rPr>
+      </w:pPr>
+      <w:r>
+        <w:rPr>
+          <w:rFonts w:ascii="Times New Roman" w:hAnsi="Times New Roman" w:cs="Times New Roman"/>
+          <w:b/>
+        </w:rPr>
+        <w:t>Преподаватель:</w:t>
+      </w:r>
+      <w:r>
+        <w:rPr>
+          <w:rFonts w:ascii="Times New Roman" w:hAnsi="Times New Roman" w:cs="Times New Roman"/>
+        </w:rPr>
+        <w:t xml:space="preserve"> </w:t>
+      </w:r>
+      <w:r>
+        <w:rPr>
+          <w:rFonts w:ascii="Times New Roman" w:hAnsi="Times New Roman" w:cs="Times New Roman"/>
+        </w:rPr>
+        <w:br/>
+        <w:t>Малышева Татьяна Алексеевна</w:t>
+      </w:r>
     </w:p>
     <w:p>
       <w:pPr>
@@ -439,26 +529,6 @@
           <w:rFonts w:ascii="Times New Roman" w:hAnsi="Times New Roman" w:cs="Times New Roman"/>
         </w:rPr>
       </w:pPr>
-      <w:r>
-        <w:rPr>
-          <w:rFonts w:ascii="Times New Roman" w:hAnsi="Times New Roman" w:cs="Times New Roman"/>
-          <w:b/>
-        </w:rPr>
-        <w:t>Преподаватель:</w:t>
-      </w:r>
-      <w:r>
-        <w:rPr>
-          <w:rFonts w:ascii="Times New Roman" w:hAnsi="Times New Roman" w:cs="Times New Roman"/>
-        </w:rPr>
-        <w:t xml:space="preserve"> </w:t>
-      </w:r>
-      <w:r>
-        <w:rPr>
-          <w:rFonts w:ascii="Times New Roman" w:hAnsi="Times New Roman" w:cs="Times New Roman"/>
-        </w:rPr>
-        <w:br/>
-        <w:t>Малышева Татьяна Алексеевна</w:t>
-      </w:r>
     </w:p>
     <w:p>
       <w:pPr>
@@ -468,6 +538,13 @@
           <w:rFonts w:ascii="Times New Roman" w:hAnsi="Times New Roman" w:cs="Times New Roman"/>
         </w:rPr>
       </w:pPr>
+      <w:r>
+        <w:rPr>
+          <w:rFonts w:ascii="Times New Roman" w:hAnsi="Times New Roman" w:cs="Times New Roman"/>
+          <w:b/>
+        </w:rPr>
+        <w:t>Выполнил:</w:t>
+      </w:r>
     </w:p>
     <w:p>
       <w:pPr>
@@ -480,9 +557,8 @@
       <w:r>
         <w:rPr>
           <w:rFonts w:ascii="Times New Roman" w:hAnsi="Times New Roman" w:cs="Times New Roman"/>
-          <w:b/>
-        </w:rPr>
-        <w:t>Выполнил:</w:t>
+        </w:rPr>
+        <w:t>Барсуков Максим Андреевич</w:t>
       </w:r>
     </w:p>
     <w:p>
@@ -496,21 +572,6 @@
       <w:r>
         <w:rPr>
           <w:rFonts w:ascii="Times New Roman" w:hAnsi="Times New Roman" w:cs="Times New Roman"/>
-        </w:rPr>
-        <w:t>Барсуков Максим Андреевич</w:t>
-      </w:r>
-    </w:p>
-    <w:p>
-      <w:pPr>
-        <w:pStyle w:val="Standard"/>
-        <w:jc w:val="right"/>
-        <w:rPr>
-          <w:rFonts w:ascii="Times New Roman" w:hAnsi="Times New Roman" w:cs="Times New Roman"/>
-        </w:rPr>
-      </w:pPr>
-      <w:r>
-        <w:rPr>
-          <w:rFonts w:ascii="Times New Roman" w:hAnsi="Times New Roman" w:cs="Times New Roman"/>
           <w:b/>
         </w:rPr>
         <w:t>Группа:</w:t>
@@ -543,16 +604,6 @@
     <w:p>
       <w:pPr>
         <w:pStyle w:val="Standard"/>
-        <w:jc w:val="center"/>
-        <w:rPr>
-          <w:rFonts w:ascii="Times New Roman" w:hAnsi="Times New Roman" w:cs="Times New Roman"/>
-        </w:rPr>
-      </w:pPr>
-    </w:p>
-    <w:p>
-      <w:pPr>
-        <w:pStyle w:val="Standard"/>
-        <w:jc w:val="center"/>
         <w:rPr>
           <w:rFonts w:ascii="Times New Roman" w:hAnsi="Times New Roman" w:cs="Times New Roman"/>
         </w:rPr>
@@ -1945,26 +1996,1856 @@
           <w:rFonts w:ascii="Times New Roman" w:hAnsi="Times New Roman"/>
         </w:rPr>
       </w:pPr>
-    </w:p>
-    <w:p>
-      <w:pPr>
-        <w:rPr>
-          <w:rFonts w:ascii="Times New Roman" w:hAnsi="Times New Roman"/>
-        </w:rPr>
-      </w:pPr>
-      <w:r>
-        <w:rPr>
-          <w:rFonts w:ascii="Times New Roman" w:hAnsi="Times New Roman"/>
-        </w:rPr>
-        <w:t>Крайний правый корень – Метод простой итерации</w:t>
-      </w:r>
-    </w:p>
-    <w:p>
-      <w:pPr>
-        <w:rPr>
-          <w:rFonts w:ascii="Times New Roman" w:hAnsi="Times New Roman"/>
-        </w:rPr>
-      </w:pPr>
+      <w:r>
+        <w:rPr>
+          <w:rFonts w:ascii="Times New Roman" w:hAnsi="Times New Roman"/>
+          <w:noProof/>
+          <w:lang w:eastAsia="ru-RU"/>
+        </w:rPr>
+        <mc:AlternateContent>
+          <mc:Choice Requires="wps">
+            <w:drawing>
+              <wp:anchor distT="45720" distB="45720" distL="114300" distR="114300" simplePos="0" relativeHeight="251661312" behindDoc="0" locked="0" layoutInCell="1" allowOverlap="1">
+                <wp:simplePos x="0" y="0"/>
+                <wp:positionH relativeFrom="column">
+                  <wp:posOffset>5237452</wp:posOffset>
+                </wp:positionH>
+                <wp:positionV relativeFrom="paragraph">
+                  <wp:posOffset>146381</wp:posOffset>
+                </wp:positionV>
+                <wp:extent cx="600075" cy="268605"/>
+                <wp:effectExtent l="0" t="0" r="28575" b="17145"/>
+                <wp:wrapSquare wrapText="bothSides"/>
+                <wp:docPr id="217" name="Надпись 2"/>
+                <wp:cNvGraphicFramePr>
+                  <a:graphicFrameLocks xmlns:a="http://schemas.openxmlformats.org/drawingml/2006/main"/>
+                </wp:cNvGraphicFramePr>
+                <a:graphic xmlns:a="http://schemas.openxmlformats.org/drawingml/2006/main">
+                  <a:graphicData uri="http://schemas.microsoft.com/office/word/2010/wordprocessingShape">
+                    <wps:wsp>
+                      <wps:cNvSpPr txBox="1">
+                        <a:spLocks noChangeArrowheads="1"/>
+                      </wps:cNvSpPr>
+                      <wps:spPr bwMode="auto">
+                        <a:xfrm>
+                          <a:off x="0" y="0"/>
+                          <a:ext cx="600075" cy="268605"/>
+                        </a:xfrm>
+                        <a:prstGeom prst="rect">
+                          <a:avLst/>
+                        </a:prstGeom>
+                        <a:solidFill>
+                          <a:srgbClr val="FFFFFF"/>
+                        </a:solidFill>
+                        <a:ln w="9525">
+                          <a:solidFill>
+                            <a:srgbClr val="000000"/>
+                          </a:solidFill>
+                          <a:miter lim="800000"/>
+                          <a:headEnd/>
+                          <a:tailEnd/>
+                        </a:ln>
+                      </wps:spPr>
+                      <wps:txbx>
+                        <w:txbxContent>
+                          <w:p>
+                            <w:pPr>
+                              <w:rPr>
+                                <w:lang w:val="en-US"/>
+                              </w:rPr>
+                            </w:pPr>
+                            <m:oMathPara>
+                              <m:oMath>
+                                <m:r>
+                                  <w:rPr>
+                                    <w:rFonts w:ascii="Cambria Math" w:eastAsia="Cambria Math" w:hAnsi="Cambria Math" w:cs="Cambria Math"/>
+                                    <w:lang w:val="en-US"/>
+                                  </w:rPr>
+                                  <m:t>φ(x)</m:t>
+                                </m:r>
+                              </m:oMath>
+                            </m:oMathPara>
+                          </w:p>
+                        </w:txbxContent>
+                      </wps:txbx>
+                      <wps:bodyPr rot="0" vert="horz" wrap="square" lIns="91440" tIns="45720" rIns="91440" bIns="45720" anchor="t" anchorCtr="0">
+                        <a:noAutofit/>
+                      </wps:bodyPr>
+                    </wps:wsp>
+                  </a:graphicData>
+                </a:graphic>
+                <wp14:sizeRelH relativeFrom="margin">
+                  <wp14:pctWidth>0</wp14:pctWidth>
+                </wp14:sizeRelH>
+                <wp14:sizeRelV relativeFrom="margin">
+                  <wp14:pctHeight>0</wp14:pctHeight>
+                </wp14:sizeRelV>
+              </wp:anchor>
+            </w:drawing>
+          </mc:Choice>
+          <mc:Fallback>
+            <w:pict>
+              <v:shapetype id="_x0000_t202" coordsize="21600,21600" o:spt="202" path="m,l,21600r21600,l21600,xe">
+                <v:stroke joinstyle="miter"/>
+                <v:path gradientshapeok="t" o:connecttype="rect"/>
+              </v:shapetype>
+              <v:shape id="Надпись 2" o:spid="_x0000_s1026" type="#_x0000_t202" style="position:absolute;margin-left:412.4pt;margin-top:11.55pt;width:47.25pt;height:21.15pt;z-index:251661312;visibility:visible;mso-wrap-style:square;mso-width-percent:0;mso-height-percent:0;mso-wrap-distance-left:9pt;mso-wrap-distance-top:3.6pt;mso-wrap-distance-right:9pt;mso-wrap-distance-bottom:3.6pt;mso-position-horizontal:absolute;mso-position-horizontal-relative:text;mso-position-vertical:absolute;mso-position-vertical-relative:text;mso-width-percent:0;mso-height-percent:0;mso-width-relative:margin;mso-height-relative:margin;v-text-anchor:top" o:gfxdata="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">
+                <v:textbox>
+                  <w:txbxContent>
+                    <w:p>
+                      <w:pPr>
+                        <w:rPr>
+                          <w:lang w:val="en-US"/>
+                        </w:rPr>
+                      </w:pPr>
+                      <m:oMathPara>
+                        <m:oMath>
+                          <m:r>
+                            <w:rPr>
+                              <w:rFonts w:ascii="Cambria Math" w:eastAsia="Cambria Math" w:hAnsi="Cambria Math" w:cs="Cambria Math"/>
+                              <w:lang w:val="en-US"/>
+                            </w:rPr>
+                            <m:t>φ(x)</m:t>
+                          </m:r>
+                        </m:oMath>
+                      </m:oMathPara>
+                    </w:p>
+                  </w:txbxContent>
+                </v:textbox>
+                <w10:wrap type="square"/>
+              </v:shape>
+            </w:pict>
+          </mc:Fallback>
+        </mc:AlternateContent>
+      </w:r>
+    </w:p>
+    <w:p>
+      <w:pPr>
+        <w:rPr>
+          <w:rFonts w:ascii="Times New Roman" w:hAnsi="Times New Roman"/>
+        </w:rPr>
+      </w:pPr>
+      <w:r>
+        <w:rPr>
+          <w:rFonts w:ascii="Times New Roman" w:hAnsi="Times New Roman"/>
+        </w:rPr>
+        <w:t xml:space="preserve">Крайний правый корень – </w:t>
+      </w:r>
+      <w:r>
+        <w:rPr>
+          <w:rFonts w:ascii="Times New Roman" w:hAnsi="Times New Roman"/>
+          <w:b/>
+        </w:rPr>
+        <w:t>Метод простой итерации</w:t>
+      </w:r>
+    </w:p>
+    <w:p>
+      <w:pPr>
+        <w:rPr>
+          <w:rFonts w:ascii="Times New Roman" w:hAnsi="Times New Roman"/>
+        </w:rPr>
+      </w:pPr>
+      <w:r>
+        <w:rPr>
+          <w:noProof/>
+          <w:lang w:eastAsia="ru-RU"/>
+        </w:rPr>
+        <w:drawing>
+          <wp:anchor distT="0" distB="0" distL="114300" distR="114300" simplePos="0" relativeHeight="251664384" behindDoc="0" locked="0" layoutInCell="1" allowOverlap="1">
+            <wp:simplePos x="0" y="0"/>
+            <wp:positionH relativeFrom="column">
+              <wp:posOffset>4630862</wp:posOffset>
+            </wp:positionH>
+            <wp:positionV relativeFrom="paragraph">
+              <wp:posOffset>112698</wp:posOffset>
+            </wp:positionV>
+            <wp:extent cx="1410970" cy="1367790"/>
+            <wp:effectExtent l="0" t="0" r="0" b="3810"/>
+            <wp:wrapSquare wrapText="bothSides"/>
+            <wp:docPr id="2" name="Рисунок 2"/>
+            <wp:cNvGraphicFramePr>
+              <a:graphicFrameLocks xmlns:a="http://schemas.openxmlformats.org/drawingml/2006/main" noChangeAspect="1"/>
+            </wp:cNvGraphicFramePr>
+            <a:graphic xmlns:a="http://schemas.openxmlformats.org/drawingml/2006/main">
+              <a:graphicData uri="http://schemas.openxmlformats.org/drawingml/2006/picture">
+                <pic:pic xmlns:pic="http://schemas.openxmlformats.org/drawingml/2006/picture">
+                  <pic:nvPicPr>
+                    <pic:cNvPr id="1" name=""/>
+                    <pic:cNvPicPr/>
+                  </pic:nvPicPr>
+                  <pic:blipFill>
+                    <a:blip r:embed="rId8" cstate="print">
+                      <a:extLst>
+                        <a:ext uri="{28A0092B-C50C-407E-A947-70E740481C1C}">
+                          <a14:useLocalDpi xmlns:a14="http://schemas.microsoft.com/office/drawing/2010/main" val="0"/>
+                        </a:ext>
+                      </a:extLst>
+                    </a:blip>
+                    <a:stretch>
+                      <a:fillRect/>
+                    </a:stretch>
+                  </pic:blipFill>
+                  <pic:spPr>
+                    <a:xfrm>
+                      <a:off x="0" y="0"/>
+                      <a:ext cx="1410970" cy="1367790"/>
+                    </a:xfrm>
+                    <a:prstGeom prst="rect">
+                      <a:avLst/>
+                    </a:prstGeom>
+                  </pic:spPr>
+                </pic:pic>
+              </a:graphicData>
+            </a:graphic>
+            <wp14:sizeRelH relativeFrom="margin">
+              <wp14:pctWidth>0</wp14:pctWidth>
+            </wp14:sizeRelH>
+            <wp14:sizeRelV relativeFrom="margin">
+              <wp14:pctHeight>0</wp14:pctHeight>
+            </wp14:sizeRelV>
+          </wp:anchor>
+        </w:drawing>
+      </w:r>
+    </w:p>
+    <w:p>
+      <w:pPr>
+        <w:rPr>
+          <w:rFonts w:ascii="Times New Roman" w:hAnsi="Times New Roman"/>
+        </w:rPr>
+      </w:pPr>
+      <w:r>
+        <w:rPr>
+          <w:rFonts w:ascii="Times New Roman" w:hAnsi="Times New Roman"/>
+          <w:noProof/>
+          <w:lang w:eastAsia="ru-RU"/>
+        </w:rPr>
+        <mc:AlternateContent>
+          <mc:Choice Requires="wps">
+            <w:drawing>
+              <wp:anchor distT="45720" distB="45720" distL="114300" distR="114300" simplePos="0" relativeHeight="251663360" behindDoc="0" locked="0" layoutInCell="1" allowOverlap="1" wp14:anchorId="5EEC0701" wp14:editId="1FD5A880">
+                <wp:simplePos x="0" y="0"/>
+                <wp:positionH relativeFrom="column">
+                  <wp:posOffset>5236017</wp:posOffset>
+                </wp:positionH>
+                <wp:positionV relativeFrom="paragraph">
+                  <wp:posOffset>1413455</wp:posOffset>
+                </wp:positionV>
+                <wp:extent cx="600075" cy="268605"/>
+                <wp:effectExtent l="0" t="0" r="28575" b="17145"/>
+                <wp:wrapSquare wrapText="bothSides"/>
+                <wp:docPr id="10" name="Надпись 2"/>
+                <wp:cNvGraphicFramePr>
+                  <a:graphicFrameLocks xmlns:a="http://schemas.openxmlformats.org/drawingml/2006/main"/>
+                </wp:cNvGraphicFramePr>
+                <a:graphic xmlns:a="http://schemas.openxmlformats.org/drawingml/2006/main">
+                  <a:graphicData uri="http://schemas.microsoft.com/office/word/2010/wordprocessingShape">
+                    <wps:wsp>
+                      <wps:cNvSpPr txBox="1">
+                        <a:spLocks noChangeArrowheads="1"/>
+                      </wps:cNvSpPr>
+                      <wps:spPr bwMode="auto">
+                        <a:xfrm>
+                          <a:off x="0" y="0"/>
+                          <a:ext cx="600075" cy="268605"/>
+                        </a:xfrm>
+                        <a:prstGeom prst="rect">
+                          <a:avLst/>
+                        </a:prstGeom>
+                        <a:solidFill>
+                          <a:srgbClr val="FFFFFF"/>
+                        </a:solidFill>
+                        <a:ln w="9525">
+                          <a:solidFill>
+                            <a:srgbClr val="000000"/>
+                          </a:solidFill>
+                          <a:miter lim="800000"/>
+                          <a:headEnd/>
+                          <a:tailEnd/>
+                        </a:ln>
+                      </wps:spPr>
+                      <wps:txbx>
+                        <w:txbxContent>
+                          <w:p>
+                            <w:pPr>
+                              <w:rPr>
+                                <w:lang w:val="en-US"/>
+                              </w:rPr>
+                            </w:pPr>
+                            <m:oMathPara>
+                              <m:oMath>
+                                <m:r>
+                                  <w:rPr>
+                                    <w:rFonts w:ascii="Cambria Math" w:eastAsia="Cambria Math" w:hAnsi="Cambria Math" w:cs="Cambria Math"/>
+                                    <w:lang w:val="en-US"/>
+                                  </w:rPr>
+                                  <m:t>φ'(x)</m:t>
+                                </m:r>
+                              </m:oMath>
+                            </m:oMathPara>
+                          </w:p>
+                        </w:txbxContent>
+                      </wps:txbx>
+                      <wps:bodyPr rot="0" vert="horz" wrap="square" lIns="91440" tIns="45720" rIns="91440" bIns="45720" anchor="t" anchorCtr="0">
+                        <a:noAutofit/>
+                      </wps:bodyPr>
+                    </wps:wsp>
+                  </a:graphicData>
+                </a:graphic>
+                <wp14:sizeRelH relativeFrom="margin">
+                  <wp14:pctWidth>0</wp14:pctWidth>
+                </wp14:sizeRelH>
+                <wp14:sizeRelV relativeFrom="margin">
+                  <wp14:pctHeight>0</wp14:pctHeight>
+                </wp14:sizeRelV>
+              </wp:anchor>
+            </w:drawing>
+          </mc:Choice>
+          <mc:Fallback>
+            <w:pict>
+              <v:shape w14:anchorId="5EEC0701" id="_x0000_s1027" type="#_x0000_t202" style="position:absolute;margin-left:412.3pt;margin-top:111.3pt;width:47.25pt;height:21.15pt;z-index:251663360;visibility:visible;mso-wrap-style:square;mso-width-percent:0;mso-height-percent:0;mso-wrap-distance-left:9pt;mso-wrap-distance-top:3.6pt;mso-wrap-distance-right:9pt;mso-wrap-distance-bottom:3.6pt;mso-position-horizontal:absolute;mso-position-horizontal-relative:text;mso-position-vertical:absolute;mso-position-vertical-relative:text;mso-width-percent:0;mso-height-percent:0;mso-width-relative:margin;mso-height-relative:margin;v-text-anchor:top" o:gfxdata="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">
+                <v:textbox>
+                  <w:txbxContent>
+                    <w:p>
+                      <w:pPr>
+                        <w:rPr>
+                          <w:lang w:val="en-US"/>
+                        </w:rPr>
+                      </w:pPr>
+                      <m:oMathPara>
+                        <m:oMath>
+                          <m:r>
+                            <w:rPr>
+                              <w:rFonts w:ascii="Cambria Math" w:eastAsia="Cambria Math" w:hAnsi="Cambria Math" w:cs="Cambria Math"/>
+                              <w:lang w:val="en-US"/>
+                            </w:rPr>
+                            <m:t>φ'(x)</m:t>
+                          </m:r>
+                        </m:oMath>
+                      </m:oMathPara>
+                    </w:p>
+                  </w:txbxContent>
+                </v:textbox>
+                <w10:wrap type="square"/>
+              </v:shape>
+            </w:pict>
+          </mc:Fallback>
+        </mc:AlternateContent>
+      </w:r>
+      <w:r>
+        <w:rPr>
+          <w:noProof/>
+          <w:lang w:eastAsia="ru-RU"/>
+        </w:rPr>
+        <w:drawing>
+          <wp:anchor distT="0" distB="0" distL="114300" distR="114300" simplePos="0" relativeHeight="251665408" behindDoc="0" locked="0" layoutInCell="1" allowOverlap="1">
+            <wp:simplePos x="0" y="0"/>
+            <wp:positionH relativeFrom="column">
+              <wp:posOffset>4124574</wp:posOffset>
+            </wp:positionH>
+            <wp:positionV relativeFrom="paragraph">
+              <wp:posOffset>1772782</wp:posOffset>
+            </wp:positionV>
+            <wp:extent cx="2106930" cy="1431925"/>
+            <wp:effectExtent l="0" t="0" r="7620" b="0"/>
+            <wp:wrapSquare wrapText="bothSides"/>
+            <wp:docPr id="4" name="Рисунок 4"/>
+            <wp:cNvGraphicFramePr>
+              <a:graphicFrameLocks xmlns:a="http://schemas.openxmlformats.org/drawingml/2006/main" noChangeAspect="1"/>
+            </wp:cNvGraphicFramePr>
+            <a:graphic xmlns:a="http://schemas.openxmlformats.org/drawingml/2006/main">
+              <a:graphicData uri="http://schemas.openxmlformats.org/drawingml/2006/picture">
+                <pic:pic xmlns:pic="http://schemas.openxmlformats.org/drawingml/2006/picture">
+                  <pic:nvPicPr>
+                    <pic:cNvPr id="1" name=""/>
+                    <pic:cNvPicPr/>
+                  </pic:nvPicPr>
+                  <pic:blipFill>
+                    <a:blip r:embed="rId9">
+                      <a:extLst>
+                        <a:ext uri="{28A0092B-C50C-407E-A947-70E740481C1C}">
+                          <a14:useLocalDpi xmlns:a14="http://schemas.microsoft.com/office/drawing/2010/main" val="0"/>
+                        </a:ext>
+                      </a:extLst>
+                    </a:blip>
+                    <a:stretch>
+                      <a:fillRect/>
+                    </a:stretch>
+                  </pic:blipFill>
+                  <pic:spPr>
+                    <a:xfrm>
+                      <a:off x="0" y="0"/>
+                      <a:ext cx="2106930" cy="1431925"/>
+                    </a:xfrm>
+                    <a:prstGeom prst="rect">
+                      <a:avLst/>
+                    </a:prstGeom>
+                  </pic:spPr>
+                </pic:pic>
+              </a:graphicData>
+            </a:graphic>
+          </wp:anchor>
+        </w:drawing>
+      </w:r>
+      <w:r>
+        <w:rPr>
+          <w:rFonts w:ascii="Times New Roman" w:hAnsi="Times New Roman"/>
+        </w:rPr>
+        <w:t xml:space="preserve">Проверка </w:t>
+      </w:r>
+      <w:r>
+        <w:rPr>
+          <w:rFonts w:ascii="Times New Roman" w:hAnsi="Times New Roman"/>
+          <w:b/>
+        </w:rPr>
+        <w:t>условия сходимости</w:t>
+      </w:r>
+      <w:r>
+        <w:rPr>
+          <w:rFonts w:ascii="Times New Roman" w:hAnsi="Times New Roman"/>
+        </w:rPr>
+        <w:t xml:space="preserve"> метода на выбранном интервале:</w:t>
+      </w:r>
+    </w:p>
+    <w:p>
+      <w:pPr>
+        <w:rPr>
+          <w:rFonts w:ascii="Times New Roman" w:hAnsi="Times New Roman"/>
+        </w:rPr>
+      </w:pPr>
+      <m:oMathPara>
+        <m:oMathParaPr>
+          <m:jc m:val="left"/>
+        </m:oMathParaPr>
+        <m:oMath>
+          <m:r>
+            <w:rPr>
+              <w:rFonts w:ascii="Cambria Math" w:eastAsia="Cambria Math" w:hAnsi="Cambria Math" w:cs="Cambria Math"/>
+            </w:rPr>
+            <m:t>f</m:t>
+          </m:r>
+          <m:d>
+            <m:dPr>
+              <m:ctrlPr>
+                <w:rPr>
+                  <w:rFonts w:ascii="Cambria Math" w:eastAsia="Cambria Math" w:hAnsi="Cambria Math" w:cs="Cambria Math"/>
+                  <w:i/>
+                </w:rPr>
+              </m:ctrlPr>
+            </m:dPr>
+            <m:e>
+              <m:r>
+                <w:rPr>
+                  <w:rFonts w:ascii="Cambria Math" w:eastAsia="Cambria Math" w:hAnsi="Cambria Math" w:cs="Cambria Math"/>
+                </w:rPr>
+                <m:t>x</m:t>
+              </m:r>
+            </m:e>
+          </m:d>
+          <m:r>
+            <w:rPr>
+              <w:rFonts w:ascii="Cambria Math" w:eastAsia="Cambria Math" w:hAnsi="Cambria Math" w:cs="Cambria Math"/>
+            </w:rPr>
+            <m:t>=-1,38</m:t>
+          </m:r>
+          <m:sSup>
+            <m:sSupPr>
+              <m:ctrlPr>
+                <w:rPr>
+                  <w:rFonts w:ascii="Cambria Math" w:hAnsi="Cambria Math"/>
+                </w:rPr>
+              </m:ctrlPr>
+            </m:sSupPr>
+            <m:e>
+              <m:r>
+                <w:rPr>
+                  <w:rFonts w:ascii="Cambria Math" w:eastAsia="Cambria Math" w:hAnsi="Cambria Math" w:cs="Cambria Math"/>
+                </w:rPr>
+                <m:t>x</m:t>
+              </m:r>
+            </m:e>
+            <m:sup>
+              <m:r>
+                <w:rPr>
+                  <w:rFonts w:ascii="Cambria Math" w:eastAsia="Cambria Math" w:hAnsi="Cambria Math" w:cs="Cambria Math"/>
+                </w:rPr>
+                <m:t>3</m:t>
+              </m:r>
+            </m:sup>
+          </m:sSup>
+          <m:r>
+            <w:rPr>
+              <w:rFonts w:ascii="Cambria Math" w:eastAsia="Cambria Math" w:hAnsi="Cambria Math" w:cs="Cambria Math"/>
+            </w:rPr>
+            <m:t>-5,42</m:t>
+          </m:r>
+          <m:sSup>
+            <m:sSupPr>
+              <m:ctrlPr>
+                <w:rPr>
+                  <w:rFonts w:ascii="Cambria Math" w:hAnsi="Cambria Math"/>
+                </w:rPr>
+              </m:ctrlPr>
+            </m:sSupPr>
+            <m:e>
+              <m:r>
+                <w:rPr>
+                  <w:rFonts w:ascii="Cambria Math" w:eastAsia="Cambria Math" w:hAnsi="Cambria Math" w:cs="Cambria Math"/>
+                </w:rPr>
+                <m:t>x</m:t>
+              </m:r>
+            </m:e>
+            <m:sup>
+              <m:r>
+                <w:rPr>
+                  <w:rFonts w:ascii="Cambria Math" w:eastAsia="Cambria Math" w:hAnsi="Cambria Math" w:cs="Cambria Math"/>
+                </w:rPr>
+                <m:t>2</m:t>
+              </m:r>
+            </m:sup>
+          </m:sSup>
+          <m:r>
+            <w:rPr>
+              <w:rFonts w:ascii="Cambria Math" w:eastAsia="Cambria Math" w:hAnsi="Cambria Math" w:cs="Cambria Math"/>
+            </w:rPr>
+            <m:t>+2,57x+10,95=0</m:t>
+          </m:r>
+        </m:oMath>
+      </m:oMathPara>
+    </w:p>
+    <w:p>
+      <w:pPr>
+        <w:rPr>
+          <w:rFonts w:ascii="Times New Roman" w:hAnsi="Times New Roman"/>
+        </w:rPr>
+      </w:pPr>
+      <m:oMathPara>
+        <m:oMathParaPr>
+          <m:jc m:val="left"/>
+        </m:oMathParaPr>
+        <m:oMath>
+          <m:sSup>
+            <m:sSupPr>
+              <m:ctrlPr>
+                <w:rPr>
+                  <w:rFonts w:ascii="Cambria Math" w:eastAsia="Cambria Math" w:hAnsi="Cambria Math" w:cs="Cambria Math"/>
+                  <w:i/>
+                  <w:lang w:val="en-US"/>
+                </w:rPr>
+              </m:ctrlPr>
+            </m:sSupPr>
+            <m:e>
+              <m:r>
+                <w:rPr>
+                  <w:rFonts w:ascii="Cambria Math" w:eastAsia="Cambria Math" w:hAnsi="Cambria Math" w:cs="Cambria Math"/>
+                  <w:lang w:val="en-US"/>
+                </w:rPr>
+                <m:t>f</m:t>
+              </m:r>
+            </m:e>
+            <m:sup>
+              <m:r>
+                <w:rPr>
+                  <w:rFonts w:ascii="Cambria Math" w:eastAsia="Cambria Math" w:hAnsi="Cambria Math" w:cs="Cambria Math"/>
+                </w:rPr>
+                <m:t>'</m:t>
+              </m:r>
+            </m:sup>
+          </m:sSup>
+          <m:d>
+            <m:dPr>
+              <m:ctrlPr>
+                <w:rPr>
+                  <w:rFonts w:ascii="Cambria Math" w:eastAsia="Cambria Math" w:hAnsi="Cambria Math" w:cs="Cambria Math"/>
+                  <w:i/>
+                  <w:lang w:val="en-US"/>
+                </w:rPr>
+              </m:ctrlPr>
+            </m:dPr>
+            <m:e>
+              <m:r>
+                <w:rPr>
+                  <w:rFonts w:ascii="Cambria Math" w:eastAsia="Cambria Math" w:hAnsi="Cambria Math" w:cs="Cambria Math"/>
+                  <w:lang w:val="en-US"/>
+                </w:rPr>
+                <m:t>x</m:t>
+              </m:r>
+            </m:e>
+          </m:d>
+          <m:r>
+            <w:rPr>
+              <w:rFonts w:ascii="Cambria Math" w:hAnsi="Cambria Math"/>
+            </w:rPr>
+            <m:t>=-4,14</m:t>
+          </m:r>
+          <m:sSup>
+            <m:sSupPr>
+              <m:ctrlPr>
+                <w:rPr>
+                  <w:rFonts w:ascii="Cambria Math" w:hAnsi="Cambria Math"/>
+                  <w:i/>
+                  <w:lang w:val="en-US"/>
+                </w:rPr>
+              </m:ctrlPr>
+            </m:sSupPr>
+            <m:e>
+              <m:r>
+                <w:rPr>
+                  <w:rFonts w:ascii="Cambria Math" w:hAnsi="Cambria Math"/>
+                  <w:lang w:val="en-US"/>
+                </w:rPr>
+                <m:t>x</m:t>
+              </m:r>
+            </m:e>
+            <m:sup>
+              <m:r>
+                <w:rPr>
+                  <w:rFonts w:ascii="Cambria Math" w:hAnsi="Cambria Math"/>
+                </w:rPr>
+                <m:t>2</m:t>
+              </m:r>
+            </m:sup>
+          </m:sSup>
+          <m:r>
+            <w:rPr>
+              <w:rFonts w:ascii="Cambria Math" w:hAnsi="Cambria Math"/>
+            </w:rPr>
+            <m:t>-10,84</m:t>
+          </m:r>
+          <m:r>
+            <w:rPr>
+              <w:rFonts w:ascii="Cambria Math" w:hAnsi="Cambria Math"/>
+              <w:lang w:val="en-US"/>
+            </w:rPr>
+            <m:t>x</m:t>
+          </m:r>
+          <m:r>
+            <w:rPr>
+              <w:rFonts w:ascii="Cambria Math" w:hAnsi="Cambria Math"/>
+            </w:rPr>
+            <m:t>+2,57</m:t>
+          </m:r>
+        </m:oMath>
+      </m:oMathPara>
+    </w:p>
+    <w:p>
+      <w:pPr>
+        <w:rPr>
+          <w:rFonts w:ascii="Times New Roman" w:hAnsi="Times New Roman"/>
+        </w:rPr>
+      </w:pPr>
+      <m:oMath>
+        <m:sSup>
+          <m:sSupPr>
+            <m:ctrlPr>
+              <w:rPr>
+                <w:rFonts w:ascii="Cambria Math" w:eastAsia="Cambria Math" w:hAnsi="Cambria Math" w:cs="Cambria Math"/>
+                <w:i/>
+                <w:lang w:val="en-US"/>
+              </w:rPr>
+            </m:ctrlPr>
+          </m:sSupPr>
+          <m:e>
+            <m:r>
+              <w:rPr>
+                <w:rFonts w:ascii="Cambria Math" w:eastAsia="Cambria Math" w:hAnsi="Cambria Math" w:cs="Cambria Math"/>
+                <w:lang w:val="en-US"/>
+              </w:rPr>
+              <m:t>f</m:t>
+            </m:r>
+          </m:e>
+          <m:sup>
+            <m:r>
+              <w:rPr>
+                <w:rFonts w:ascii="Cambria Math" w:eastAsia="Cambria Math" w:hAnsi="Cambria Math" w:cs="Cambria Math"/>
+              </w:rPr>
+              <m:t>'</m:t>
+            </m:r>
+          </m:sup>
+        </m:sSup>
+        <m:d>
+          <m:dPr>
+            <m:ctrlPr>
+              <w:rPr>
+                <w:rFonts w:ascii="Cambria Math" w:eastAsia="Cambria Math" w:hAnsi="Cambria Math" w:cs="Cambria Math"/>
+                <w:i/>
+                <w:lang w:val="en-US"/>
+              </w:rPr>
+            </m:ctrlPr>
+          </m:dPr>
+          <m:e>
+            <m:r>
+              <w:rPr>
+                <w:rFonts w:ascii="Cambria Math" w:eastAsia="Cambria Math" w:hAnsi="Cambria Math" w:cs="Cambria Math"/>
+                <w:lang w:val="en-US"/>
+              </w:rPr>
+              <m:t>a</m:t>
+            </m:r>
+          </m:e>
+        </m:d>
+        <m:r>
+          <w:rPr>
+            <w:rFonts w:ascii="Cambria Math" w:eastAsia="Cambria Math" w:hAnsi="Cambria Math" w:cs="Cambria Math"/>
+          </w:rPr>
+          <m:t xml:space="preserve">=-12,41&lt;0, </m:t>
+        </m:r>
+        <m:sSup>
+          <m:sSupPr>
+            <m:ctrlPr>
+              <w:rPr>
+                <w:rFonts w:ascii="Cambria Math" w:eastAsia="Cambria Math" w:hAnsi="Cambria Math" w:cs="Cambria Math"/>
+                <w:i/>
+                <w:lang w:val="en-US"/>
+              </w:rPr>
+            </m:ctrlPr>
+          </m:sSupPr>
+          <m:e>
+            <m:r>
+              <w:rPr>
+                <w:rFonts w:ascii="Cambria Math" w:eastAsia="Cambria Math" w:hAnsi="Cambria Math" w:cs="Cambria Math"/>
+                <w:lang w:val="en-US"/>
+              </w:rPr>
+              <m:t>f</m:t>
+            </m:r>
+          </m:e>
+          <m:sup>
+            <m:r>
+              <w:rPr>
+                <w:rFonts w:ascii="Cambria Math" w:eastAsia="Cambria Math" w:hAnsi="Cambria Math" w:cs="Cambria Math"/>
+              </w:rPr>
+              <m:t>'</m:t>
+            </m:r>
+          </m:sup>
+        </m:sSup>
+        <m:d>
+          <m:dPr>
+            <m:ctrlPr>
+              <w:rPr>
+                <w:rFonts w:ascii="Cambria Math" w:eastAsia="Cambria Math" w:hAnsi="Cambria Math" w:cs="Cambria Math"/>
+                <w:i/>
+                <w:lang w:val="en-US"/>
+              </w:rPr>
+            </m:ctrlPr>
+          </m:dPr>
+          <m:e>
+            <m:r>
+              <w:rPr>
+                <w:rFonts w:ascii="Cambria Math" w:eastAsia="Cambria Math" w:hAnsi="Cambria Math" w:cs="Cambria Math"/>
+                <w:lang w:val="en-US"/>
+              </w:rPr>
+              <m:t>b</m:t>
+            </m:r>
+          </m:e>
+        </m:d>
+        <m:r>
+          <w:rPr>
+            <w:rFonts w:ascii="Cambria Math" w:eastAsia="Cambria Math" w:hAnsi="Cambria Math" w:cs="Cambria Math"/>
+          </w:rPr>
+          <m:t>=-23,005&lt;</m:t>
+        </m:r>
+        <m:r>
+          <w:rPr>
+            <w:rFonts w:ascii="Cambria Math" w:hAnsi="Cambria Math"/>
+          </w:rPr>
+          <m:t>0</m:t>
+        </m:r>
+      </m:oMath>
+      <w:r>
+        <w:rPr>
+          <w:rFonts w:ascii="Times New Roman" w:hAnsi="Times New Roman"/>
+        </w:rPr>
+        <w:t xml:space="preserve"> </w:t>
+      </w:r>
+    </w:p>
+    <w:p>
+      <w:pPr>
+        <w:rPr>
+          <w:rFonts w:ascii="Times New Roman" w:hAnsi="Times New Roman"/>
+        </w:rPr>
+      </w:pPr>
+      <m:oMath>
+        <m:sSup>
+          <m:sSupPr>
+            <m:ctrlPr>
+              <w:rPr>
+                <w:rFonts w:ascii="Cambria Math" w:eastAsia="Cambria Math" w:hAnsi="Cambria Math" w:cs="Cambria Math"/>
+                <w:i/>
+                <w:lang w:val="en-US"/>
+              </w:rPr>
+            </m:ctrlPr>
+          </m:sSupPr>
+          <m:e>
+            <m:r>
+              <m:rPr>
+                <m:sty m:val="p"/>
+              </m:rPr>
+              <w:rPr>
+                <w:rFonts w:ascii="Cambria Math" w:eastAsia="Cambria Math" w:hAnsi="Cambria Math" w:cs="Cambria Math"/>
+                <w:lang w:val="en-US"/>
+              </w:rPr>
+              <m:t>max</m:t>
+            </m:r>
+            <m:r>
+              <m:rPr>
+                <m:sty m:val="p"/>
+              </m:rPr>
+              <w:rPr>
+                <w:rFonts w:ascii="Cambria Math" w:eastAsia="Cambria Math" w:hAnsi="Cambria Math" w:cs="Cambria Math"/>
+              </w:rPr>
+              <m:t>⁡</m:t>
+            </m:r>
+            <m:r>
+              <w:rPr>
+                <w:rFonts w:ascii="Cambria Math" w:eastAsia="Cambria Math" w:hAnsi="Cambria Math" w:cs="Cambria Math"/>
+              </w:rPr>
+              <m:t>(|</m:t>
+            </m:r>
+            <m:r>
+              <w:rPr>
+                <w:rFonts w:ascii="Cambria Math" w:eastAsia="Cambria Math" w:hAnsi="Cambria Math" w:cs="Cambria Math"/>
+                <w:lang w:val="en-US"/>
+              </w:rPr>
+              <m:t>f</m:t>
+            </m:r>
+          </m:e>
+          <m:sup>
+            <m:r>
+              <w:rPr>
+                <w:rFonts w:ascii="Cambria Math" w:eastAsia="Cambria Math" w:hAnsi="Cambria Math" w:cs="Cambria Math"/>
+              </w:rPr>
+              <m:t>'</m:t>
+            </m:r>
+          </m:sup>
+        </m:sSup>
+        <m:d>
+          <m:dPr>
+            <m:ctrlPr>
+              <w:rPr>
+                <w:rFonts w:ascii="Cambria Math" w:eastAsia="Cambria Math" w:hAnsi="Cambria Math" w:cs="Cambria Math"/>
+                <w:i/>
+                <w:lang w:val="en-US"/>
+              </w:rPr>
+            </m:ctrlPr>
+          </m:dPr>
+          <m:e>
+            <m:r>
+              <w:rPr>
+                <w:rFonts w:ascii="Cambria Math" w:eastAsia="Cambria Math" w:hAnsi="Cambria Math" w:cs="Cambria Math"/>
+                <w:lang w:val="en-US"/>
+              </w:rPr>
+              <m:t>a</m:t>
+            </m:r>
+          </m:e>
+        </m:d>
+        <m:r>
+          <w:rPr>
+            <w:rFonts w:ascii="Cambria Math" w:hAnsi="Cambria Math"/>
+          </w:rPr>
+          <m:t xml:space="preserve">|, </m:t>
+        </m:r>
+        <m:sSup>
+          <m:sSupPr>
+            <m:ctrlPr>
+              <w:rPr>
+                <w:rFonts w:ascii="Cambria Math" w:eastAsia="Cambria Math" w:hAnsi="Cambria Math" w:cs="Cambria Math"/>
+                <w:i/>
+                <w:lang w:val="en-US"/>
+              </w:rPr>
+            </m:ctrlPr>
+          </m:sSupPr>
+          <m:e>
+            <m:r>
+              <w:rPr>
+                <w:rFonts w:ascii="Cambria Math" w:eastAsia="Cambria Math" w:hAnsi="Cambria Math" w:cs="Cambria Math"/>
+              </w:rPr>
+              <m:t>|</m:t>
+            </m:r>
+            <m:r>
+              <w:rPr>
+                <w:rFonts w:ascii="Cambria Math" w:eastAsia="Cambria Math" w:hAnsi="Cambria Math" w:cs="Cambria Math"/>
+                <w:lang w:val="en-US"/>
+              </w:rPr>
+              <m:t>f</m:t>
+            </m:r>
+          </m:e>
+          <m:sup>
+            <m:r>
+              <w:rPr>
+                <w:rFonts w:ascii="Cambria Math" w:eastAsia="Cambria Math" w:hAnsi="Cambria Math" w:cs="Cambria Math"/>
+              </w:rPr>
+              <m:t>'</m:t>
+            </m:r>
+          </m:sup>
+        </m:sSup>
+        <m:d>
+          <m:dPr>
+            <m:ctrlPr>
+              <w:rPr>
+                <w:rFonts w:ascii="Cambria Math" w:eastAsia="Cambria Math" w:hAnsi="Cambria Math" w:cs="Cambria Math"/>
+                <w:i/>
+                <w:lang w:val="en-US"/>
+              </w:rPr>
+            </m:ctrlPr>
+          </m:dPr>
+          <m:e>
+            <m:r>
+              <w:rPr>
+                <w:rFonts w:ascii="Cambria Math" w:eastAsia="Cambria Math" w:hAnsi="Cambria Math" w:cs="Cambria Math"/>
+                <w:lang w:val="en-US"/>
+              </w:rPr>
+              <m:t>b</m:t>
+            </m:r>
+          </m:e>
+        </m:d>
+        <m:r>
+          <w:rPr>
+            <w:rFonts w:ascii="Cambria Math" w:hAnsi="Cambria Math"/>
+          </w:rPr>
+          <m:t>|)=23,005→λ=</m:t>
+        </m:r>
+        <m:f>
+          <m:fPr>
+            <m:ctrlPr>
+              <w:rPr>
+                <w:rFonts w:ascii="Cambria Math" w:hAnsi="Cambria Math"/>
+                <w:i/>
+              </w:rPr>
+            </m:ctrlPr>
+          </m:fPr>
+          <m:num>
+            <m:r>
+              <w:rPr>
+                <w:rFonts w:ascii="Cambria Math" w:hAnsi="Cambria Math"/>
+              </w:rPr>
+              <m:t>1</m:t>
+            </m:r>
+          </m:num>
+          <m:den>
+            <m:sSup>
+              <m:sSupPr>
+                <m:ctrlPr>
+                  <w:rPr>
+                    <w:rFonts w:ascii="Cambria Math" w:eastAsia="Cambria Math" w:hAnsi="Cambria Math" w:cs="Cambria Math"/>
+                    <w:i/>
+                    <w:lang w:val="en-US"/>
+                  </w:rPr>
+                </m:ctrlPr>
+              </m:sSupPr>
+              <m:e>
+                <m:r>
+                  <m:rPr>
+                    <m:sty m:val="p"/>
+                  </m:rPr>
+                  <w:rPr>
+                    <w:rFonts w:ascii="Cambria Math" w:eastAsia="Cambria Math" w:hAnsi="Cambria Math" w:cs="Cambria Math"/>
+                    <w:lang w:val="en-US"/>
+                  </w:rPr>
+                  <m:t>max</m:t>
+                </m:r>
+                <m:r>
+                  <m:rPr>
+                    <m:sty m:val="p"/>
+                  </m:rPr>
+                  <w:rPr>
+                    <w:rFonts w:ascii="Cambria Math" w:eastAsia="Cambria Math" w:hAnsi="Cambria Math" w:cs="Cambria Math"/>
+                  </w:rPr>
+                  <m:t>⁡</m:t>
+                </m:r>
+                <m:r>
+                  <w:rPr>
+                    <w:rFonts w:ascii="Cambria Math" w:eastAsia="Cambria Math" w:hAnsi="Cambria Math" w:cs="Cambria Math"/>
+                  </w:rPr>
+                  <m:t>(|</m:t>
+                </m:r>
+                <m:r>
+                  <w:rPr>
+                    <w:rFonts w:ascii="Cambria Math" w:eastAsia="Cambria Math" w:hAnsi="Cambria Math" w:cs="Cambria Math"/>
+                    <w:lang w:val="en-US"/>
+                  </w:rPr>
+                  <m:t>f</m:t>
+                </m:r>
+              </m:e>
+              <m:sup>
+                <m:r>
+                  <w:rPr>
+                    <w:rFonts w:ascii="Cambria Math" w:eastAsia="Cambria Math" w:hAnsi="Cambria Math" w:cs="Cambria Math"/>
+                  </w:rPr>
+                  <m:t>'</m:t>
+                </m:r>
+              </m:sup>
+            </m:sSup>
+            <m:d>
+              <m:dPr>
+                <m:ctrlPr>
+                  <w:rPr>
+                    <w:rFonts w:ascii="Cambria Math" w:eastAsia="Cambria Math" w:hAnsi="Cambria Math" w:cs="Cambria Math"/>
+                    <w:i/>
+                    <w:lang w:val="en-US"/>
+                  </w:rPr>
+                </m:ctrlPr>
+              </m:dPr>
+              <m:e>
+                <m:r>
+                  <w:rPr>
+                    <w:rFonts w:ascii="Cambria Math" w:eastAsia="Cambria Math" w:hAnsi="Cambria Math" w:cs="Cambria Math"/>
+                    <w:lang w:val="en-US"/>
+                  </w:rPr>
+                  <m:t>x</m:t>
+                </m:r>
+              </m:e>
+            </m:d>
+            <m:r>
+              <w:rPr>
+                <w:rFonts w:ascii="Cambria Math" w:hAnsi="Cambria Math"/>
+              </w:rPr>
+              <m:t>|)</m:t>
+            </m:r>
+          </m:den>
+        </m:f>
+        <m:r>
+          <w:rPr>
+            <w:rFonts w:ascii="Cambria Math" w:hAnsi="Cambria Math"/>
+          </w:rPr>
+          <m:t>=</m:t>
+        </m:r>
+        <m:f>
+          <m:fPr>
+            <m:ctrlPr>
+              <w:rPr>
+                <w:rFonts w:ascii="Cambria Math" w:hAnsi="Cambria Math"/>
+                <w:i/>
+              </w:rPr>
+            </m:ctrlPr>
+          </m:fPr>
+          <m:num>
+            <m:r>
+              <w:rPr>
+                <w:rFonts w:ascii="Cambria Math" w:hAnsi="Cambria Math"/>
+              </w:rPr>
+              <m:t>1</m:t>
+            </m:r>
+          </m:num>
+          <m:den>
+            <m:r>
+              <w:rPr>
+                <w:rFonts w:ascii="Cambria Math" w:hAnsi="Cambria Math"/>
+              </w:rPr>
+              <m:t>23,005</m:t>
+            </m:r>
+          </m:den>
+        </m:f>
+      </m:oMath>
+      <w:r>
+        <w:rPr>
+          <w:rFonts w:ascii="Times New Roman" w:hAnsi="Times New Roman"/>
+        </w:rPr>
+        <w:t xml:space="preserve"> </w:t>
+      </w:r>
+    </w:p>
+    <w:p>
+      <w:pPr>
+        <w:rPr>
+          <w:rFonts w:ascii="Times New Roman" w:hAnsi="Times New Roman"/>
+        </w:rPr>
+      </w:pPr>
+      <m:oMathPara>
+        <m:oMathParaPr>
+          <m:jc m:val="left"/>
+        </m:oMathParaPr>
+        <m:oMath>
+          <m:r>
+            <w:rPr>
+              <w:rFonts w:ascii="Cambria Math" w:eastAsia="Cambria Math" w:hAnsi="Cambria Math" w:cs="Cambria Math"/>
+              <w:lang w:val="en-US"/>
+            </w:rPr>
+            <m:t>φ</m:t>
+          </m:r>
+          <m:d>
+            <m:dPr>
+              <m:ctrlPr>
+                <w:rPr>
+                  <w:rFonts w:ascii="Cambria Math" w:eastAsia="Cambria Math" w:hAnsi="Cambria Math" w:cs="Cambria Math"/>
+                  <w:i/>
+                  <w:lang w:val="en-US"/>
+                </w:rPr>
+              </m:ctrlPr>
+            </m:dPr>
+            <m:e>
+              <m:r>
+                <w:rPr>
+                  <w:rFonts w:ascii="Cambria Math" w:eastAsia="Cambria Math" w:hAnsi="Cambria Math" w:cs="Cambria Math"/>
+                  <w:lang w:val="en-US"/>
+                </w:rPr>
+                <m:t>x</m:t>
+              </m:r>
+            </m:e>
+          </m:d>
+          <m:r>
+            <w:rPr>
+              <w:rFonts w:ascii="Cambria Math" w:eastAsia="Cambria Math" w:hAnsi="Cambria Math" w:cs="Cambria Math"/>
+              <w:lang w:val="en-US"/>
+            </w:rPr>
+            <m:t>=x+</m:t>
+          </m:r>
+          <m:r>
+            <w:rPr>
+              <w:rFonts w:ascii="Cambria Math" w:hAnsi="Cambria Math"/>
+            </w:rPr>
+            <m:t xml:space="preserve"> λf</m:t>
+          </m:r>
+          <m:d>
+            <m:dPr>
+              <m:ctrlPr>
+                <w:rPr>
+                  <w:rFonts w:ascii="Cambria Math" w:hAnsi="Cambria Math"/>
+                  <w:i/>
+                </w:rPr>
+              </m:ctrlPr>
+            </m:dPr>
+            <m:e>
+              <m:r>
+                <w:rPr>
+                  <w:rFonts w:ascii="Cambria Math" w:hAnsi="Cambria Math"/>
+                </w:rPr>
+                <m:t>x</m:t>
+              </m:r>
+            </m:e>
+          </m:d>
+          <m:r>
+            <w:rPr>
+              <w:rFonts w:ascii="Cambria Math" w:hAnsi="Cambria Math"/>
+            </w:rPr>
+            <m:t>=x+</m:t>
+          </m:r>
+          <m:f>
+            <m:fPr>
+              <m:ctrlPr>
+                <w:rPr>
+                  <w:rFonts w:ascii="Cambria Math" w:hAnsi="Cambria Math"/>
+                  <w:i/>
+                </w:rPr>
+              </m:ctrlPr>
+            </m:fPr>
+            <m:num>
+              <m:r>
+                <w:rPr>
+                  <w:rFonts w:ascii="Cambria Math" w:eastAsia="Cambria Math" w:hAnsi="Cambria Math" w:cs="Cambria Math"/>
+                </w:rPr>
+                <m:t>-1,38</m:t>
+              </m:r>
+              <m:sSup>
+                <m:sSupPr>
+                  <m:ctrlPr>
+                    <w:rPr>
+                      <w:rFonts w:ascii="Cambria Math" w:hAnsi="Cambria Math"/>
+                    </w:rPr>
+                  </m:ctrlPr>
+                </m:sSupPr>
+                <m:e>
+                  <m:r>
+                    <w:rPr>
+                      <w:rFonts w:ascii="Cambria Math" w:eastAsia="Cambria Math" w:hAnsi="Cambria Math" w:cs="Cambria Math"/>
+                    </w:rPr>
+                    <m:t>x</m:t>
+                  </m:r>
+                </m:e>
+                <m:sup>
+                  <m:r>
+                    <w:rPr>
+                      <w:rFonts w:ascii="Cambria Math" w:eastAsia="Cambria Math" w:hAnsi="Cambria Math" w:cs="Cambria Math"/>
+                    </w:rPr>
+                    <m:t>3</m:t>
+                  </m:r>
+                </m:sup>
+              </m:sSup>
+              <m:r>
+                <w:rPr>
+                  <w:rFonts w:ascii="Cambria Math" w:eastAsia="Cambria Math" w:hAnsi="Cambria Math" w:cs="Cambria Math"/>
+                </w:rPr>
+                <m:t>-5,42</m:t>
+              </m:r>
+              <m:sSup>
+                <m:sSupPr>
+                  <m:ctrlPr>
+                    <w:rPr>
+                      <w:rFonts w:ascii="Cambria Math" w:hAnsi="Cambria Math"/>
+                    </w:rPr>
+                  </m:ctrlPr>
+                </m:sSupPr>
+                <m:e>
+                  <m:r>
+                    <w:rPr>
+                      <w:rFonts w:ascii="Cambria Math" w:eastAsia="Cambria Math" w:hAnsi="Cambria Math" w:cs="Cambria Math"/>
+                    </w:rPr>
+                    <m:t>x</m:t>
+                  </m:r>
+                </m:e>
+                <m:sup>
+                  <m:r>
+                    <w:rPr>
+                      <w:rFonts w:ascii="Cambria Math" w:eastAsia="Cambria Math" w:hAnsi="Cambria Math" w:cs="Cambria Math"/>
+                    </w:rPr>
+                    <m:t>2</m:t>
+                  </m:r>
+                </m:sup>
+              </m:sSup>
+              <m:r>
+                <w:rPr>
+                  <w:rFonts w:ascii="Cambria Math" w:eastAsia="Cambria Math" w:hAnsi="Cambria Math" w:cs="Cambria Math"/>
+                </w:rPr>
+                <m:t>+2,57x+10,95</m:t>
+              </m:r>
+            </m:num>
+            <m:den>
+              <m:r>
+                <w:rPr>
+                  <w:rFonts w:ascii="Cambria Math" w:hAnsi="Cambria Math"/>
+                </w:rPr>
+                <m:t>23,005</m:t>
+              </m:r>
+            </m:den>
+          </m:f>
+        </m:oMath>
+      </m:oMathPara>
+    </w:p>
+    <w:p>
+      <w:pPr>
+        <w:rPr>
+          <w:rFonts w:ascii="Times New Roman" w:hAnsi="Times New Roman"/>
+        </w:rPr>
+      </w:pPr>
+      <m:oMathPara>
+        <m:oMathParaPr>
+          <m:jc m:val="left"/>
+        </m:oMathParaPr>
+        <m:oMath>
+          <m:r>
+            <w:rPr>
+              <w:rFonts w:ascii="Cambria Math" w:eastAsia="Cambria Math" w:hAnsi="Cambria Math" w:cs="Cambria Math"/>
+              <w:lang w:val="en-US"/>
+            </w:rPr>
+            <m:t>φ'</m:t>
+          </m:r>
+          <m:d>
+            <m:dPr>
+              <m:ctrlPr>
+                <w:rPr>
+                  <w:rFonts w:ascii="Cambria Math" w:eastAsia="Cambria Math" w:hAnsi="Cambria Math" w:cs="Cambria Math"/>
+                  <w:i/>
+                  <w:lang w:val="en-US"/>
+                </w:rPr>
+              </m:ctrlPr>
+            </m:dPr>
+            <m:e>
+              <m:r>
+                <w:rPr>
+                  <w:rFonts w:ascii="Cambria Math" w:eastAsia="Cambria Math" w:hAnsi="Cambria Math" w:cs="Cambria Math"/>
+                  <w:lang w:val="en-US"/>
+                </w:rPr>
+                <m:t>x</m:t>
+              </m:r>
+            </m:e>
+          </m:d>
+          <m:r>
+            <w:rPr>
+              <w:rFonts w:ascii="Cambria Math" w:eastAsia="Cambria Math" w:hAnsi="Cambria Math" w:cs="Cambria Math"/>
+              <w:lang w:val="en-US"/>
+            </w:rPr>
+            <m:t>=1+</m:t>
+          </m:r>
+          <m:r>
+            <w:rPr>
+              <w:rFonts w:ascii="Cambria Math" w:hAnsi="Cambria Math"/>
+            </w:rPr>
+            <m:t xml:space="preserve"> λf'</m:t>
+          </m:r>
+          <m:d>
+            <m:dPr>
+              <m:ctrlPr>
+                <w:rPr>
+                  <w:rFonts w:ascii="Cambria Math" w:hAnsi="Cambria Math"/>
+                  <w:i/>
+                </w:rPr>
+              </m:ctrlPr>
+            </m:dPr>
+            <m:e>
+              <m:r>
+                <w:rPr>
+                  <w:rFonts w:ascii="Cambria Math" w:hAnsi="Cambria Math"/>
+                </w:rPr>
+                <m:t>x</m:t>
+              </m:r>
+            </m:e>
+          </m:d>
+          <m:r>
+            <w:rPr>
+              <w:rFonts w:ascii="Cambria Math" w:hAnsi="Cambria Math"/>
+            </w:rPr>
+            <m:t>=1+</m:t>
+          </m:r>
+          <m:f>
+            <m:fPr>
+              <m:ctrlPr>
+                <w:rPr>
+                  <w:rFonts w:ascii="Cambria Math" w:hAnsi="Cambria Math"/>
+                  <w:i/>
+                </w:rPr>
+              </m:ctrlPr>
+            </m:fPr>
+            <m:num>
+              <m:r>
+                <w:rPr>
+                  <w:rFonts w:ascii="Cambria Math" w:hAnsi="Cambria Math"/>
+                </w:rPr>
+                <m:t>-4,14</m:t>
+              </m:r>
+              <m:sSup>
+                <m:sSupPr>
+                  <m:ctrlPr>
+                    <w:rPr>
+                      <w:rFonts w:ascii="Cambria Math" w:hAnsi="Cambria Math"/>
+                      <w:i/>
+                      <w:lang w:val="en-US"/>
+                    </w:rPr>
+                  </m:ctrlPr>
+                </m:sSupPr>
+                <m:e>
+                  <m:r>
+                    <w:rPr>
+                      <w:rFonts w:ascii="Cambria Math" w:hAnsi="Cambria Math"/>
+                      <w:lang w:val="en-US"/>
+                    </w:rPr>
+                    <m:t>x</m:t>
+                  </m:r>
+                </m:e>
+                <m:sup>
+                  <m:r>
+                    <w:rPr>
+                      <w:rFonts w:ascii="Cambria Math" w:hAnsi="Cambria Math"/>
+                    </w:rPr>
+                    <m:t>2</m:t>
+                  </m:r>
+                </m:sup>
+              </m:sSup>
+              <m:r>
+                <w:rPr>
+                  <w:rFonts w:ascii="Cambria Math" w:hAnsi="Cambria Math"/>
+                </w:rPr>
+                <m:t>-10,84</m:t>
+              </m:r>
+              <m:r>
+                <w:rPr>
+                  <w:rFonts w:ascii="Cambria Math" w:hAnsi="Cambria Math"/>
+                  <w:lang w:val="en-US"/>
+                </w:rPr>
+                <m:t>x</m:t>
+              </m:r>
+              <m:r>
+                <w:rPr>
+                  <w:rFonts w:ascii="Cambria Math" w:hAnsi="Cambria Math"/>
+                </w:rPr>
+                <m:t>+2,57</m:t>
+              </m:r>
+            </m:num>
+            <m:den>
+              <m:r>
+                <w:rPr>
+                  <w:rFonts w:ascii="Cambria Math" w:hAnsi="Cambria Math"/>
+                </w:rPr>
+                <m:t>23,005</m:t>
+              </m:r>
+            </m:den>
+          </m:f>
+        </m:oMath>
+      </m:oMathPara>
+    </w:p>
+    <w:p>
+      <w:pPr>
+        <w:rPr>
+          <w:rFonts w:ascii="Times New Roman" w:hAnsi="Times New Roman"/>
+        </w:rPr>
+      </w:pPr>
+      <w:r>
+        <w:rPr>
+          <w:rFonts w:ascii="Times New Roman" w:hAnsi="Times New Roman"/>
+        </w:rPr>
+        <w:t xml:space="preserve">На отрезке начального приближения </w:t>
+      </w:r>
+      <w:r>
+        <w:rPr>
+          <w:rFonts w:ascii="Times New Roman" w:hAnsi="Times New Roman"/>
+        </w:rPr>
+        <w:t>[1</w:t>
+      </w:r>
+      <w:r>
+        <w:rPr>
+          <w:rFonts w:ascii="Times New Roman" w:hAnsi="Times New Roman"/>
+        </w:rPr>
+        <w:t xml:space="preserve">, </w:t>
+      </w:r>
+      <w:r>
+        <w:rPr>
+          <w:rFonts w:ascii="Times New Roman" w:hAnsi="Times New Roman"/>
+        </w:rPr>
+        <w:t>1.5]</w:t>
+      </w:r>
+      <w:r>
+        <w:rPr>
+          <w:rFonts w:ascii="Times New Roman" w:hAnsi="Times New Roman"/>
+        </w:rPr>
+        <w:t xml:space="preserve"> функция </w:t>
+      </w:r>
+      <m:oMath>
+        <m:r>
+          <w:rPr>
+            <w:rFonts w:ascii="Cambria Math" w:eastAsia="Cambria Math" w:hAnsi="Cambria Math" w:cs="Cambria Math"/>
+            <w:lang w:val="en-US"/>
+          </w:rPr>
+          <m:t>φ</m:t>
+        </m:r>
+        <m:d>
+          <m:dPr>
+            <m:ctrlPr>
+              <w:rPr>
+                <w:rFonts w:ascii="Cambria Math" w:eastAsia="Cambria Math" w:hAnsi="Cambria Math" w:cs="Cambria Math"/>
+                <w:i/>
+                <w:lang w:val="en-US"/>
+              </w:rPr>
+            </m:ctrlPr>
+          </m:dPr>
+          <m:e>
+            <m:r>
+              <w:rPr>
+                <w:rFonts w:ascii="Cambria Math" w:eastAsia="Cambria Math" w:hAnsi="Cambria Math" w:cs="Cambria Math"/>
+                <w:lang w:val="en-US"/>
+              </w:rPr>
+              <m:t>x</m:t>
+            </m:r>
+          </m:e>
+        </m:d>
+      </m:oMath>
+      <w:r>
+        <w:rPr>
+          <w:rFonts w:ascii="Times New Roman" w:hAnsi="Times New Roman"/>
+        </w:rPr>
+        <w:t xml:space="preserve"> определен</w:t>
+      </w:r>
+      <w:r>
+        <w:rPr>
+          <w:rFonts w:ascii="Times New Roman" w:hAnsi="Times New Roman"/>
+        </w:rPr>
+        <w:t>а, непрерывна и дифференцируема.</w:t>
+      </w:r>
+      <w:r>
+        <w:rPr>
+          <w:noProof/>
+          <w:lang w:eastAsia="ru-RU"/>
+        </w:rPr>
+        <w:t xml:space="preserve"> </w:t>
+      </w:r>
+    </w:p>
+    <w:p>
+      <w:pPr>
+        <w:rPr>
+          <w:rFonts w:ascii="Times New Roman" w:hAnsi="Times New Roman"/>
+        </w:rPr>
+      </w:pPr>
+    </w:p>
+    <w:p>
+      <w:pPr>
+        <w:rPr>
+          <w:rFonts w:ascii="Times New Roman" w:hAnsi="Times New Roman"/>
+        </w:rPr>
+      </w:pPr>
+      <m:oMathPara>
+        <m:oMathParaPr>
+          <m:jc m:val="left"/>
+        </m:oMathParaPr>
+        <m:oMath>
+          <m:d>
+            <m:dPr>
+              <m:begChr m:val="|"/>
+              <m:endChr m:val="|"/>
+              <m:ctrlPr>
+                <w:rPr>
+                  <w:rFonts w:ascii="Cambria Math" w:hAnsi="Cambria Math"/>
+                  <w:i/>
+                  <w:lang w:val="en-US"/>
+                </w:rPr>
+              </m:ctrlPr>
+            </m:dPr>
+            <m:e>
+              <m:sSup>
+                <m:sSupPr>
+                  <m:ctrlPr>
+                    <w:rPr>
+                      <w:rFonts w:ascii="Cambria Math" w:eastAsia="Cambria Math" w:hAnsi="Cambria Math" w:cs="Cambria Math"/>
+                      <w:i/>
+                      <w:lang w:val="en-US"/>
+                    </w:rPr>
+                  </m:ctrlPr>
+                </m:sSupPr>
+                <m:e>
+                  <m:r>
+                    <w:rPr>
+                      <w:rFonts w:ascii="Cambria Math" w:eastAsia="Cambria Math" w:hAnsi="Cambria Math" w:cs="Cambria Math"/>
+                      <w:lang w:val="en-US"/>
+                    </w:rPr>
+                    <m:t>φ</m:t>
+                  </m:r>
+                  <m:ctrlPr>
+                    <w:rPr>
+                      <w:rFonts w:ascii="Cambria Math" w:hAnsi="Cambria Math"/>
+                      <w:i/>
+                      <w:lang w:val="en-US"/>
+                    </w:rPr>
+                  </m:ctrlPr>
+                </m:e>
+                <m:sup>
+                  <m:r>
+                    <w:rPr>
+                      <w:rFonts w:ascii="Cambria Math" w:eastAsia="Cambria Math" w:hAnsi="Cambria Math" w:cs="Cambria Math"/>
+                      <w:lang w:val="en-US"/>
+                    </w:rPr>
+                    <m:t>'</m:t>
+                  </m:r>
+                </m:sup>
+              </m:sSup>
+              <m:d>
+                <m:dPr>
+                  <m:ctrlPr>
+                    <w:rPr>
+                      <w:rFonts w:ascii="Cambria Math" w:eastAsia="Cambria Math" w:hAnsi="Cambria Math" w:cs="Cambria Math"/>
+                      <w:i/>
+                      <w:lang w:val="en-US"/>
+                    </w:rPr>
+                  </m:ctrlPr>
+                </m:dPr>
+                <m:e>
+                  <m:r>
+                    <w:rPr>
+                      <w:rFonts w:ascii="Cambria Math" w:eastAsia="Cambria Math" w:hAnsi="Cambria Math" w:cs="Cambria Math"/>
+                      <w:lang w:val="en-US"/>
+                    </w:rPr>
+                    <m:t>a</m:t>
+                  </m:r>
+                </m:e>
+              </m:d>
+              <m:ctrlPr>
+                <w:rPr>
+                  <w:rFonts w:ascii="Cambria Math" w:eastAsia="Cambria Math" w:hAnsi="Cambria Math" w:cs="Cambria Math"/>
+                  <w:i/>
+                  <w:lang w:val="en-US"/>
+                </w:rPr>
+              </m:ctrlPr>
+            </m:e>
+          </m:d>
+          <m:r>
+            <w:rPr>
+              <w:rFonts w:ascii="Cambria Math" w:hAnsi="Cambria Math"/>
+            </w:rPr>
+            <m:t>=0,461</m:t>
+          </m:r>
+        </m:oMath>
+      </m:oMathPara>
+    </w:p>
+    <w:p>
+      <w:pPr>
+        <w:rPr>
+          <w:rFonts w:ascii="Times New Roman" w:hAnsi="Times New Roman"/>
+        </w:rPr>
+      </w:pPr>
+      <m:oMathPara>
+        <m:oMathParaPr>
+          <m:jc m:val="left"/>
+        </m:oMathParaPr>
+        <m:oMath>
+          <m:d>
+            <m:dPr>
+              <m:begChr m:val="|"/>
+              <m:endChr m:val="|"/>
+              <m:ctrlPr>
+                <w:rPr>
+                  <w:rFonts w:ascii="Cambria Math" w:hAnsi="Cambria Math"/>
+                  <w:i/>
+                  <w:lang w:val="en-US"/>
+                </w:rPr>
+              </m:ctrlPr>
+            </m:dPr>
+            <m:e>
+              <m:sSup>
+                <m:sSupPr>
+                  <m:ctrlPr>
+                    <w:rPr>
+                      <w:rFonts w:ascii="Cambria Math" w:eastAsia="Cambria Math" w:hAnsi="Cambria Math" w:cs="Cambria Math"/>
+                      <w:i/>
+                      <w:lang w:val="en-US"/>
+                    </w:rPr>
+                  </m:ctrlPr>
+                </m:sSupPr>
+                <m:e>
+                  <m:r>
+                    <w:rPr>
+                      <w:rFonts w:ascii="Cambria Math" w:eastAsia="Cambria Math" w:hAnsi="Cambria Math" w:cs="Cambria Math"/>
+                      <w:lang w:val="en-US"/>
+                    </w:rPr>
+                    <m:t>φ</m:t>
+                  </m:r>
+                  <m:ctrlPr>
+                    <w:rPr>
+                      <w:rFonts w:ascii="Cambria Math" w:hAnsi="Cambria Math"/>
+                      <w:i/>
+                      <w:lang w:val="en-US"/>
+                    </w:rPr>
+                  </m:ctrlPr>
+                </m:e>
+                <m:sup>
+                  <m:r>
+                    <w:rPr>
+                      <w:rFonts w:ascii="Cambria Math" w:eastAsia="Cambria Math" w:hAnsi="Cambria Math" w:cs="Cambria Math"/>
+                      <w:lang w:val="en-US"/>
+                    </w:rPr>
+                    <m:t>'</m:t>
+                  </m:r>
+                </m:sup>
+              </m:sSup>
+              <m:d>
+                <m:dPr>
+                  <m:ctrlPr>
+                    <w:rPr>
+                      <w:rFonts w:ascii="Cambria Math" w:eastAsia="Cambria Math" w:hAnsi="Cambria Math" w:cs="Cambria Math"/>
+                      <w:i/>
+                      <w:lang w:val="en-US"/>
+                    </w:rPr>
+                  </m:ctrlPr>
+                </m:dPr>
+                <m:e>
+                  <m:r>
+                    <w:rPr>
+                      <w:rFonts w:ascii="Cambria Math" w:eastAsia="Cambria Math" w:hAnsi="Cambria Math" w:cs="Cambria Math"/>
+                      <w:lang w:val="en-US"/>
+                    </w:rPr>
+                    <m:t>b</m:t>
+                  </m:r>
+                </m:e>
+              </m:d>
+              <m:ctrlPr>
+                <w:rPr>
+                  <w:rFonts w:ascii="Cambria Math" w:eastAsia="Cambria Math" w:hAnsi="Cambria Math" w:cs="Cambria Math"/>
+                  <w:i/>
+                  <w:lang w:val="en-US"/>
+                </w:rPr>
+              </m:ctrlPr>
+            </m:e>
+          </m:d>
+          <m:r>
+            <w:rPr>
+              <w:rFonts w:ascii="Cambria Math" w:hAnsi="Cambria Math"/>
+            </w:rPr>
+            <m:t>=0</m:t>
+          </m:r>
+        </m:oMath>
+      </m:oMathPara>
+    </w:p>
+    <w:p>
+      <w:pPr>
+        <w:rPr>
+          <w:rFonts w:ascii="Times New Roman" w:hAnsi="Times New Roman"/>
+        </w:rPr>
+      </w:pPr>
+    </w:p>
+    <w:p>
+      <w:pPr>
+        <w:rPr>
+          <w:rFonts w:ascii="Times New Roman" w:hAnsi="Times New Roman"/>
+          <w:i/>
+          <w:lang w:val="en-US"/>
+        </w:rPr>
+      </w:pPr>
+      <m:oMathPara>
+        <m:oMathParaPr>
+          <m:jc m:val="left"/>
+        </m:oMathParaPr>
+        <m:oMath>
+          <m:d>
+            <m:dPr>
+              <m:begChr m:val="|"/>
+              <m:endChr m:val="|"/>
+              <m:ctrlPr>
+                <w:rPr>
+                  <w:rFonts w:ascii="Cambria Math" w:hAnsi="Cambria Math"/>
+                  <w:i/>
+                  <w:lang w:val="en-US"/>
+                </w:rPr>
+              </m:ctrlPr>
+            </m:dPr>
+            <m:e>
+              <m:sSup>
+                <m:sSupPr>
+                  <m:ctrlPr>
+                    <w:rPr>
+                      <w:rFonts w:ascii="Cambria Math" w:eastAsia="Cambria Math" w:hAnsi="Cambria Math" w:cs="Cambria Math"/>
+                      <w:i/>
+                      <w:lang w:val="en-US"/>
+                    </w:rPr>
+                  </m:ctrlPr>
+                </m:sSupPr>
+                <m:e>
+                  <m:r>
+                    <w:rPr>
+                      <w:rFonts w:ascii="Cambria Math" w:eastAsia="Cambria Math" w:hAnsi="Cambria Math" w:cs="Cambria Math"/>
+                      <w:lang w:val="en-US"/>
+                    </w:rPr>
+                    <m:t>φ</m:t>
+                  </m:r>
+                  <m:ctrlPr>
+                    <w:rPr>
+                      <w:rFonts w:ascii="Cambria Math" w:hAnsi="Cambria Math"/>
+                      <w:i/>
+                      <w:lang w:val="en-US"/>
+                    </w:rPr>
+                  </m:ctrlPr>
+                </m:e>
+                <m:sup>
+                  <m:r>
+                    <w:rPr>
+                      <w:rFonts w:ascii="Cambria Math" w:eastAsia="Cambria Math" w:hAnsi="Cambria Math" w:cs="Cambria Math"/>
+                      <w:lang w:val="en-US"/>
+                    </w:rPr>
+                    <m:t>'</m:t>
+                  </m:r>
+                </m:sup>
+              </m:sSup>
+              <m:d>
+                <m:dPr>
+                  <m:ctrlPr>
+                    <w:rPr>
+                      <w:rFonts w:ascii="Cambria Math" w:eastAsia="Cambria Math" w:hAnsi="Cambria Math" w:cs="Cambria Math"/>
+                      <w:i/>
+                      <w:lang w:val="en-US"/>
+                    </w:rPr>
+                  </m:ctrlPr>
+                </m:dPr>
+                <m:e>
+                  <m:r>
+                    <w:rPr>
+                      <w:rFonts w:ascii="Cambria Math" w:eastAsia="Cambria Math" w:hAnsi="Cambria Math" w:cs="Cambria Math"/>
+                      <w:lang w:val="en-US"/>
+                    </w:rPr>
+                    <m:t>x</m:t>
+                  </m:r>
+                </m:e>
+              </m:d>
+              <m:ctrlPr>
+                <w:rPr>
+                  <w:rFonts w:ascii="Cambria Math" w:eastAsia="Cambria Math" w:hAnsi="Cambria Math" w:cs="Cambria Math"/>
+                  <w:i/>
+                  <w:lang w:val="en-US"/>
+                </w:rPr>
+              </m:ctrlPr>
+            </m:e>
+          </m:d>
+          <m:r>
+            <w:rPr>
+              <w:rFonts w:ascii="Cambria Math" w:eastAsia="Cambria Math" w:hAnsi="Cambria Math" w:cs="Cambria Math"/>
+              <w:lang w:val="en-US"/>
+            </w:rPr>
+            <m:t>≤q</m:t>
+          </m:r>
+          <m:r>
+            <w:rPr>
+              <w:rFonts w:ascii="Cambria Math" w:hAnsi="Cambria Math"/>
+              <w:lang w:val="en-US"/>
+            </w:rPr>
+            <m:t xml:space="preserve">, </m:t>
+          </m:r>
+          <m:r>
+            <w:rPr>
+              <w:rFonts w:ascii="Cambria Math" w:hAnsi="Cambria Math"/>
+            </w:rPr>
+            <m:t xml:space="preserve">где </m:t>
+          </m:r>
+          <m:r>
+            <w:rPr>
+              <w:rFonts w:ascii="Cambria Math" w:hAnsi="Cambria Math"/>
+              <w:lang w:val="en-US"/>
+            </w:rPr>
+            <m:t>q=0</m:t>
+          </m:r>
+          <m:r>
+            <w:rPr>
+              <w:rFonts w:ascii="Cambria Math" w:hAnsi="Cambria Math"/>
+            </w:rPr>
+            <m:t>,461</m:t>
+          </m:r>
+          <m:r>
+            <w:rPr>
+              <w:rFonts w:ascii="Cambria Math" w:hAnsi="Cambria Math"/>
+              <w:lang w:val="en-US"/>
+            </w:rPr>
+            <m:t xml:space="preserve"> </m:t>
+          </m:r>
+        </m:oMath>
+      </m:oMathPara>
+    </w:p>
+    <w:p>
+      <w:pPr>
+        <w:rPr>
+          <w:rFonts w:ascii="Times New Roman" w:hAnsi="Times New Roman"/>
+        </w:rPr>
+      </w:pPr>
+      <m:oMath>
+        <m:r>
+          <w:rPr>
+            <w:rFonts w:ascii="Cambria Math" w:hAnsi="Cambria Math"/>
+          </w:rPr>
+          <m:t>0≤</m:t>
+        </m:r>
+        <m:r>
+          <w:rPr>
+            <w:rFonts w:ascii="Cambria Math" w:hAnsi="Cambria Math"/>
+            <w:lang w:val="en-US"/>
+          </w:rPr>
+          <m:t>q</m:t>
+        </m:r>
+        <m:r>
+          <w:rPr>
+            <w:rFonts w:ascii="Cambria Math" w:hAnsi="Cambria Math"/>
+          </w:rPr>
+          <m:t>&lt;1→</m:t>
+        </m:r>
+      </m:oMath>
+      <w:r>
+        <w:rPr>
+          <w:rFonts w:ascii="Times New Roman" w:hAnsi="Times New Roman"/>
+        </w:rPr>
+        <w:t xml:space="preserve"> </w:t>
+      </w:r>
+      <w:r>
+        <w:rPr>
+          <w:rFonts w:ascii="Times New Roman" w:hAnsi="Times New Roman"/>
+          <w:b/>
+        </w:rPr>
+        <w:t>итерационная последовательность с</w:t>
+      </w:r>
+      <w:r>
+        <w:rPr>
+          <w:rFonts w:ascii="Times New Roman" w:hAnsi="Times New Roman"/>
+          <w:b/>
+        </w:rPr>
+        <w:t xml:space="preserve">ходится, </w:t>
+      </w:r>
+      <w:r>
+        <w:rPr>
+          <w:rFonts w:ascii="Times New Roman" w:hAnsi="Times New Roman"/>
+        </w:rPr>
+        <w:t>скорость сходимости высокая</w:t>
+      </w:r>
+      <w:r>
+        <w:rPr>
+          <w:rFonts w:ascii="Times New Roman" w:hAnsi="Times New Roman"/>
+        </w:rPr>
+        <w:t>.</w:t>
+      </w:r>
     </w:p>
     <w:tbl>
       <w:tblPr>
@@ -1982,7 +3863,7 @@
       <w:tr>
         <w:tc>
           <w:tcPr>
-            <w:tcW w:w="445" w:type="dxa"/>
+            <w:tcW w:w="456" w:type="dxa"/>
             <w:vAlign w:val="center"/>
           </w:tcPr>
           <w:p>
@@ -1996,6 +3877,7 @@
               <w:rPr>
                 <w:rFonts w:ascii="Times New Roman" w:hAnsi="Times New Roman"/>
               </w:rPr>
+              <w:lastRenderedPageBreak/>
               <w:t>№</w:t>
             </w:r>
           </w:p>
@@ -2144,19 +4026,17 @@
       <w:tr>
         <w:tc>
           <w:tcPr>
-            <w:tcW w:w="445" w:type="dxa"/>
-          </w:tcPr>
-          <w:p>
-            <w:pPr>
-              <w:rPr>
-                <w:rFonts w:ascii="Times New Roman" w:hAnsi="Times New Roman"/>
-                <w:lang w:val="en-US"/>
-              </w:rPr>
-            </w:pPr>
-            <w:r>
-              <w:rPr>
-                <w:rFonts w:ascii="Times New Roman" w:hAnsi="Times New Roman"/>
-                <w:lang w:val="en-US"/>
+            <w:tcW w:w="456" w:type="dxa"/>
+          </w:tcPr>
+          <w:p>
+            <w:pPr>
+              <w:rPr>
+                <w:rFonts w:ascii="Times New Roman" w:hAnsi="Times New Roman"/>
+              </w:rPr>
+            </w:pPr>
+            <w:r>
+              <w:rPr>
+                <w:rFonts w:ascii="Times New Roman" w:hAnsi="Times New Roman"/>
               </w:rPr>
               <w:t>1</w:t>
             </w:r>
@@ -2170,13 +4050,22 @@
             <w:pPr>
               <w:rPr>
                 <w:rFonts w:ascii="Times New Roman" w:hAnsi="Times New Roman"/>
-              </w:rPr>
-            </w:pPr>
-            <w:r>
-              <w:rPr>
-                <w:rFonts w:ascii="Times New Roman" w:hAnsi="Times New Roman"/>
-              </w:rPr>
-              <w:t>1.000</w:t>
+                <w:lang w:val="en-US"/>
+              </w:rPr>
+            </w:pPr>
+            <w:r>
+              <w:rPr>
+                <w:rFonts w:ascii="Times New Roman" w:hAnsi="Times New Roman"/>
+                <w:lang w:val="en-US"/>
+              </w:rPr>
+              <w:t>1.500</w:t>
+            </w:r>
+            <w:r>
+              <w:rPr>
+                <w:rFonts w:ascii="Times New Roman" w:hAnsi="Times New Roman"/>
+                <w:lang w:val="en-US"/>
+              </w:rPr>
+              <w:t>0</w:t>
             </w:r>
           </w:p>
         </w:tc>
@@ -2188,13 +4077,22 @@
             <w:pPr>
               <w:rPr>
                 <w:rFonts w:ascii="Times New Roman" w:hAnsi="Times New Roman"/>
-              </w:rPr>
-            </w:pPr>
-            <w:r>
-              <w:rPr>
-                <w:rFonts w:ascii="Times New Roman" w:hAnsi="Times New Roman"/>
-              </w:rPr>
-              <w:t>1.541</w:t>
+                <w:lang w:val="en-US"/>
+              </w:rPr>
+            </w:pPr>
+            <w:r>
+              <w:rPr>
+                <w:rFonts w:ascii="Times New Roman" w:hAnsi="Times New Roman"/>
+                <w:lang w:val="en-US"/>
+              </w:rPr>
+              <w:t>1.411</w:t>
+            </w:r>
+            <w:r>
+              <w:rPr>
+                <w:rFonts w:ascii="Times New Roman" w:hAnsi="Times New Roman"/>
+                <w:lang w:val="en-US"/>
+              </w:rPr>
+              <w:t>0</w:t>
             </w:r>
           </w:p>
         </w:tc>
@@ -2206,13 +4104,15 @@
             <w:pPr>
               <w:rPr>
                 <w:rFonts w:ascii="Times New Roman" w:hAnsi="Times New Roman"/>
-              </w:rPr>
-            </w:pPr>
-            <w:r>
-              <w:rPr>
-                <w:rFonts w:ascii="Times New Roman" w:hAnsi="Times New Roman"/>
-              </w:rPr>
-              <w:t>6.720</w:t>
+                <w:lang w:val="en-US"/>
+              </w:rPr>
+            </w:pPr>
+            <w:r>
+              <w:rPr>
+                <w:rFonts w:ascii="Times New Roman" w:hAnsi="Times New Roman"/>
+                <w:lang w:val="en-US"/>
+              </w:rPr>
+              <w:t>-2.047</w:t>
             </w:r>
           </w:p>
         </w:tc>
@@ -2224,13 +4124,15 @@
             <w:pPr>
               <w:rPr>
                 <w:rFonts w:ascii="Times New Roman" w:hAnsi="Times New Roman"/>
-              </w:rPr>
-            </w:pPr>
-            <w:r>
-              <w:rPr>
-                <w:rFonts w:ascii="Times New Roman" w:hAnsi="Times New Roman"/>
-              </w:rPr>
-              <w:t>0.541</w:t>
+                <w:lang w:val="en-US"/>
+              </w:rPr>
+            </w:pPr>
+            <w:r>
+              <w:rPr>
+                <w:rFonts w:ascii="Times New Roman" w:hAnsi="Times New Roman"/>
+                <w:lang w:val="en-US"/>
+              </w:rPr>
+              <w:t>0.089</w:t>
             </w:r>
           </w:p>
         </w:tc>
@@ -2238,19 +4140,17 @@
       <w:tr>
         <w:tc>
           <w:tcPr>
-            <w:tcW w:w="445" w:type="dxa"/>
-          </w:tcPr>
-          <w:p>
-            <w:pPr>
-              <w:rPr>
-                <w:rFonts w:ascii="Times New Roman" w:hAnsi="Times New Roman"/>
-                <w:lang w:val="en-US"/>
-              </w:rPr>
-            </w:pPr>
-            <w:r>
-              <w:rPr>
-                <w:rFonts w:ascii="Times New Roman" w:hAnsi="Times New Roman"/>
-                <w:lang w:val="en-US"/>
+            <w:tcW w:w="456" w:type="dxa"/>
+          </w:tcPr>
+          <w:p>
+            <w:pPr>
+              <w:rPr>
+                <w:rFonts w:ascii="Times New Roman" w:hAnsi="Times New Roman"/>
+              </w:rPr>
+            </w:pPr>
+            <w:r>
+              <w:rPr>
+                <w:rFonts w:ascii="Times New Roman" w:hAnsi="Times New Roman"/>
               </w:rPr>
               <w:t>2</w:t>
             </w:r>
@@ -2264,13 +4164,22 @@
             <w:pPr>
               <w:rPr>
                 <w:rFonts w:ascii="Times New Roman" w:hAnsi="Times New Roman"/>
-              </w:rPr>
-            </w:pPr>
-            <w:r>
-              <w:rPr>
-                <w:rFonts w:ascii="Times New Roman" w:hAnsi="Times New Roman"/>
-              </w:rPr>
-              <w:t>1.541</w:t>
+                <w:lang w:val="en-US"/>
+              </w:rPr>
+            </w:pPr>
+            <w:r>
+              <w:rPr>
+                <w:rFonts w:ascii="Times New Roman" w:hAnsi="Times New Roman"/>
+                <w:lang w:val="en-US"/>
+              </w:rPr>
+              <w:t>1.411</w:t>
+            </w:r>
+            <w:r>
+              <w:rPr>
+                <w:rFonts w:ascii="Times New Roman" w:hAnsi="Times New Roman"/>
+                <w:lang w:val="en-US"/>
+              </w:rPr>
+              <w:t>0</w:t>
             </w:r>
           </w:p>
         </w:tc>
@@ -2282,13 +4191,22 @@
             <w:pPr>
               <w:rPr>
                 <w:rFonts w:ascii="Times New Roman" w:hAnsi="Times New Roman"/>
-              </w:rPr>
-            </w:pPr>
-            <w:r>
-              <w:rPr>
-                <w:rFonts w:ascii="Times New Roman" w:hAnsi="Times New Roman"/>
-              </w:rPr>
-              <w:t>1.298</w:t>
+                <w:lang w:val="en-US"/>
+              </w:rPr>
+            </w:pPr>
+            <w:r>
+              <w:rPr>
+                <w:rFonts w:ascii="Times New Roman" w:hAnsi="Times New Roman"/>
+                <w:lang w:val="en-US"/>
+              </w:rPr>
+              <w:t>1.407</w:t>
+            </w:r>
+            <w:r>
+              <w:rPr>
+                <w:rFonts w:ascii="Times New Roman" w:hAnsi="Times New Roman"/>
+                <w:lang w:val="en-US"/>
+              </w:rPr>
+              <w:t>0</w:t>
             </w:r>
           </w:p>
         </w:tc>
@@ -2306,7 +4224,7 @@
               <w:rPr>
                 <w:rFonts w:ascii="Times New Roman" w:hAnsi="Times New Roman"/>
               </w:rPr>
-              <w:t>-3.022</w:t>
+              <w:t>-0.091</w:t>
             </w:r>
           </w:p>
         </w:tc>
@@ -2318,13 +4236,21 @@
             <w:pPr>
               <w:rPr>
                 <w:rFonts w:ascii="Times New Roman" w:hAnsi="Times New Roman"/>
-              </w:rPr>
-            </w:pPr>
-            <w:r>
-              <w:rPr>
-                <w:rFonts w:ascii="Times New Roman" w:hAnsi="Times New Roman"/>
-              </w:rPr>
-              <w:t>0.244</w:t>
+                <w:lang w:val="en-US"/>
+              </w:rPr>
+            </w:pPr>
+            <w:r>
+              <w:rPr>
+                <w:rFonts w:ascii="Times New Roman" w:hAnsi="Times New Roman"/>
+              </w:rPr>
+              <w:t>0.0039</w:t>
+            </w:r>
+            <w:r>
+              <w:rPr>
+                <w:rFonts w:ascii="Times New Roman" w:hAnsi="Times New Roman"/>
+                <w:lang w:val="en-US"/>
+              </w:rPr>
+              <w:t>6</w:t>
             </w:r>
           </w:p>
         </w:tc>
@@ -2332,19 +4258,17 @@
       <w:tr>
         <w:tc>
           <w:tcPr>
-            <w:tcW w:w="445" w:type="dxa"/>
-          </w:tcPr>
-          <w:p>
-            <w:pPr>
-              <w:rPr>
-                <w:rFonts w:ascii="Times New Roman" w:hAnsi="Times New Roman"/>
-                <w:lang w:val="en-US"/>
-              </w:rPr>
-            </w:pPr>
-            <w:r>
-              <w:rPr>
-                <w:rFonts w:ascii="Times New Roman" w:hAnsi="Times New Roman"/>
-                <w:lang w:val="en-US"/>
+            <w:tcW w:w="456" w:type="dxa"/>
+          </w:tcPr>
+          <w:p>
+            <w:pPr>
+              <w:rPr>
+                <w:rFonts w:ascii="Times New Roman" w:hAnsi="Times New Roman"/>
+              </w:rPr>
+            </w:pPr>
+            <w:r>
+              <w:rPr>
+                <w:rFonts w:ascii="Times New Roman" w:hAnsi="Times New Roman"/>
               </w:rPr>
               <w:t>3</w:t>
             </w:r>
@@ -2358,13 +4282,22 @@
             <w:pPr>
               <w:rPr>
                 <w:rFonts w:ascii="Times New Roman" w:hAnsi="Times New Roman"/>
-              </w:rPr>
-            </w:pPr>
-            <w:r>
-              <w:rPr>
-                <w:rFonts w:ascii="Times New Roman" w:hAnsi="Times New Roman"/>
-              </w:rPr>
-              <w:t>1.298</w:t>
+                <w:lang w:val="en-US"/>
+              </w:rPr>
+            </w:pPr>
+            <w:r>
+              <w:rPr>
+                <w:rFonts w:ascii="Times New Roman" w:hAnsi="Times New Roman"/>
+                <w:lang w:val="en-US"/>
+              </w:rPr>
+              <w:t>1.407</w:t>
+            </w:r>
+            <w:r>
+              <w:rPr>
+                <w:rFonts w:ascii="Times New Roman" w:hAnsi="Times New Roman"/>
+                <w:lang w:val="en-US"/>
+              </w:rPr>
+              <w:t>0</w:t>
             </w:r>
           </w:p>
         </w:tc>
@@ -2381,8 +4314,9 @@
             <w:r>
               <w:rPr>
                 <w:rFonts w:ascii="Times New Roman" w:hAnsi="Times New Roman"/>
-              </w:rPr>
-              <w:t>1.470</w:t>
+                <w:lang w:val="en-US"/>
+              </w:rPr>
+              <w:t>1.4067</w:t>
             </w:r>
           </w:p>
         </w:tc>
@@ -2400,7 +4334,7 @@
               <w:rPr>
                 <w:rFonts w:ascii="Times New Roman" w:hAnsi="Times New Roman"/>
               </w:rPr>
-              <w:t>2.137</w:t>
+              <w:t>-0.0082</w:t>
             </w:r>
           </w:p>
         </w:tc>
@@ -2418,7 +4352,7 @@
               <w:rPr>
                 <w:rFonts w:ascii="Times New Roman" w:hAnsi="Times New Roman"/>
               </w:rPr>
-              <w:t>0.172</w:t>
+              <w:t>0.00036</w:t>
             </w:r>
           </w:p>
         </w:tc>
@@ -2426,19 +4360,17 @@
       <w:tr>
         <w:tc>
           <w:tcPr>
-            <w:tcW w:w="445" w:type="dxa"/>
-          </w:tcPr>
-          <w:p>
-            <w:pPr>
-              <w:rPr>
-                <w:rFonts w:ascii="Times New Roman" w:hAnsi="Times New Roman"/>
-                <w:lang w:val="en-US"/>
-              </w:rPr>
-            </w:pPr>
-            <w:r>
-              <w:rPr>
-                <w:rFonts w:ascii="Times New Roman" w:hAnsi="Times New Roman"/>
-                <w:lang w:val="en-US"/>
+            <w:tcW w:w="456" w:type="dxa"/>
+          </w:tcPr>
+          <w:p>
+            <w:pPr>
+              <w:rPr>
+                <w:rFonts w:ascii="Times New Roman" w:hAnsi="Times New Roman"/>
+              </w:rPr>
+            </w:pPr>
+            <w:r>
+              <w:rPr>
+                <w:rFonts w:ascii="Times New Roman" w:hAnsi="Times New Roman"/>
               </w:rPr>
               <w:t>4</w:t>
             </w:r>
@@ -2452,13 +4384,15 @@
             <w:pPr>
               <w:rPr>
                 <w:rFonts w:ascii="Times New Roman" w:hAnsi="Times New Roman"/>
-              </w:rPr>
-            </w:pPr>
-            <w:r>
-              <w:rPr>
-                <w:rFonts w:ascii="Times New Roman" w:hAnsi="Times New Roman"/>
-              </w:rPr>
-              <w:t>1.470</w:t>
+                <w:lang w:val="en-US"/>
+              </w:rPr>
+            </w:pPr>
+            <w:r>
+              <w:rPr>
+                <w:rFonts w:ascii="Times New Roman" w:hAnsi="Times New Roman"/>
+                <w:lang w:val="en-US"/>
+              </w:rPr>
+              <w:t>1.4067</w:t>
             </w:r>
           </w:p>
         </w:tc>
@@ -2470,13 +4404,16 @@
             <w:pPr>
               <w:rPr>
                 <w:rFonts w:ascii="Times New Roman" w:hAnsi="Times New Roman"/>
-              </w:rPr>
-            </w:pPr>
-            <w:r>
-              <w:rPr>
-                <w:rFonts w:ascii="Times New Roman" w:hAnsi="Times New Roman"/>
-              </w:rPr>
-              <w:t>1.360</w:t>
+                <w:b/>
+              </w:rPr>
+            </w:pPr>
+            <w:r>
+              <w:rPr>
+                <w:rFonts w:ascii="Times New Roman" w:hAnsi="Times New Roman"/>
+                <w:b/>
+                <w:lang w:val="en-US"/>
+              </w:rPr>
+              <w:t>1.4066</w:t>
             </w:r>
           </w:p>
         </w:tc>
@@ -2494,7 +4431,7 @@
               <w:rPr>
                 <w:rFonts w:ascii="Times New Roman" w:hAnsi="Times New Roman"/>
               </w:rPr>
-              <w:t>-1.371</w:t>
+              <w:t>-0.00076</w:t>
             </w:r>
           </w:p>
         </w:tc>
@@ -2512,668 +4449,29 @@
               <w:rPr>
                 <w:rFonts w:ascii="Times New Roman" w:hAnsi="Times New Roman"/>
               </w:rPr>
-              <w:t>0.111</w:t>
-            </w:r>
-          </w:p>
-        </w:tc>
-      </w:tr>
-      <w:tr>
-        <w:tc>
-          <w:tcPr>
-            <w:tcW w:w="445" w:type="dxa"/>
-          </w:tcPr>
-          <w:p>
-            <w:pPr>
-              <w:rPr>
-                <w:rFonts w:ascii="Times New Roman" w:hAnsi="Times New Roman"/>
-                <w:lang w:val="en-US"/>
-              </w:rPr>
-            </w:pPr>
-            <w:r>
-              <w:rPr>
-                <w:rFonts w:ascii="Times New Roman" w:hAnsi="Times New Roman"/>
-                <w:lang w:val="en-US"/>
+              <w:t>3.32</w:t>
+            </w:r>
+            <w:r>
+              <w:rPr>
+                <w:rFonts w:ascii="Times New Roman" w:hAnsi="Times New Roman"/>
+                <w:lang w:val="en-US"/>
+              </w:rPr>
+              <w:t>*10</w:t>
+            </w:r>
+            <w:r>
+              <w:rPr>
+                <w:rFonts w:ascii="Times New Roman" w:hAnsi="Times New Roman"/>
+                <w:vertAlign w:val="superscript"/>
+                <w:lang w:val="en-US"/>
+              </w:rPr>
+              <w:t>-</w:t>
+            </w:r>
+            <w:r>
+              <w:rPr>
+                <w:rFonts w:ascii="Times New Roman" w:hAnsi="Times New Roman"/>
+                <w:vertAlign w:val="superscript"/>
               </w:rPr>
               <w:t>5</w:t>
-            </w:r>
-          </w:p>
-        </w:tc>
-        <w:tc>
-          <w:tcPr>
-            <w:tcW w:w="1535" w:type="dxa"/>
-          </w:tcPr>
-          <w:p>
-            <w:pPr>
-              <w:rPr>
-                <w:rFonts w:ascii="Times New Roman" w:hAnsi="Times New Roman"/>
-              </w:rPr>
-            </w:pPr>
-            <w:r>
-              <w:rPr>
-                <w:rFonts w:ascii="Times New Roman" w:hAnsi="Times New Roman"/>
-              </w:rPr>
-              <w:t>1.360</w:t>
-            </w:r>
-          </w:p>
-        </w:tc>
-        <w:tc>
-          <w:tcPr>
-            <w:tcW w:w="1701" w:type="dxa"/>
-          </w:tcPr>
-          <w:p>
-            <w:pPr>
-              <w:rPr>
-                <w:rFonts w:ascii="Times New Roman" w:hAnsi="Times New Roman"/>
-              </w:rPr>
-            </w:pPr>
-            <w:r>
-              <w:rPr>
-                <w:rFonts w:ascii="Times New Roman" w:hAnsi="Times New Roman"/>
-              </w:rPr>
-              <w:t>1.437</w:t>
-            </w:r>
-          </w:p>
-        </w:tc>
-        <w:tc>
-          <w:tcPr>
-            <w:tcW w:w="1701" w:type="dxa"/>
-          </w:tcPr>
-          <w:p>
-            <w:pPr>
-              <w:rPr>
-                <w:rFonts w:ascii="Times New Roman" w:hAnsi="Times New Roman"/>
-              </w:rPr>
-            </w:pPr>
-            <w:r>
-              <w:rPr>
-                <w:rFonts w:ascii="Times New Roman" w:hAnsi="Times New Roman"/>
-              </w:rPr>
-              <w:t>0.956</w:t>
-            </w:r>
-          </w:p>
-        </w:tc>
-        <w:tc>
-          <w:tcPr>
-            <w:tcW w:w="1984" w:type="dxa"/>
-          </w:tcPr>
-          <w:p>
-            <w:pPr>
-              <w:rPr>
-                <w:rFonts w:ascii="Times New Roman" w:hAnsi="Times New Roman"/>
-              </w:rPr>
-            </w:pPr>
-            <w:r>
-              <w:rPr>
-                <w:rFonts w:ascii="Times New Roman" w:hAnsi="Times New Roman"/>
-              </w:rPr>
-              <w:t>0.077</w:t>
-            </w:r>
-          </w:p>
-        </w:tc>
-      </w:tr>
-      <w:tr>
-        <w:tc>
-          <w:tcPr>
-            <w:tcW w:w="445" w:type="dxa"/>
-          </w:tcPr>
-          <w:p>
-            <w:pPr>
-              <w:rPr>
-                <w:rFonts w:ascii="Times New Roman" w:hAnsi="Times New Roman"/>
-                <w:lang w:val="en-US"/>
-              </w:rPr>
-            </w:pPr>
-            <w:r>
-              <w:rPr>
-                <w:rFonts w:ascii="Times New Roman" w:hAnsi="Times New Roman"/>
-                <w:lang w:val="en-US"/>
-              </w:rPr>
-              <w:t>6</w:t>
-            </w:r>
-          </w:p>
-        </w:tc>
-        <w:tc>
-          <w:tcPr>
-            <w:tcW w:w="1535" w:type="dxa"/>
-          </w:tcPr>
-          <w:p>
-            <w:pPr>
-              <w:rPr>
-                <w:rFonts w:ascii="Times New Roman" w:hAnsi="Times New Roman"/>
-              </w:rPr>
-            </w:pPr>
-            <w:r>
-              <w:rPr>
-                <w:rFonts w:ascii="Times New Roman" w:hAnsi="Times New Roman"/>
-              </w:rPr>
-              <w:t>1.437</w:t>
-            </w:r>
-          </w:p>
-        </w:tc>
-        <w:tc>
-          <w:tcPr>
-            <w:tcW w:w="1701" w:type="dxa"/>
-          </w:tcPr>
-          <w:p>
-            <w:pPr>
-              <w:rPr>
-                <w:rFonts w:ascii="Times New Roman" w:hAnsi="Times New Roman"/>
-              </w:rPr>
-            </w:pPr>
-            <w:r>
-              <w:rPr>
-                <w:rFonts w:ascii="Times New Roman" w:hAnsi="Times New Roman"/>
-              </w:rPr>
-              <w:t>1.385</w:t>
-            </w:r>
-          </w:p>
-        </w:tc>
-        <w:tc>
-          <w:tcPr>
-            <w:tcW w:w="1701" w:type="dxa"/>
-          </w:tcPr>
-          <w:p>
-            <w:pPr>
-              <w:rPr>
-                <w:rFonts w:ascii="Times New Roman" w:hAnsi="Times New Roman"/>
-              </w:rPr>
-            </w:pPr>
-            <w:r>
-              <w:rPr>
-                <w:rFonts w:ascii="Times New Roman" w:hAnsi="Times New Roman"/>
-              </w:rPr>
-              <w:t>-0.637</w:t>
-            </w:r>
-          </w:p>
-        </w:tc>
-        <w:tc>
-          <w:tcPr>
-            <w:tcW w:w="1984" w:type="dxa"/>
-          </w:tcPr>
-          <w:p>
-            <w:pPr>
-              <w:rPr>
-                <w:rFonts w:ascii="Times New Roman" w:hAnsi="Times New Roman"/>
-              </w:rPr>
-            </w:pPr>
-            <w:r>
-              <w:rPr>
-                <w:rFonts w:ascii="Times New Roman" w:hAnsi="Times New Roman"/>
-              </w:rPr>
-              <w:t>0.051</w:t>
-            </w:r>
-          </w:p>
-        </w:tc>
-      </w:tr>
-      <w:tr>
-        <w:tc>
-          <w:tcPr>
-            <w:tcW w:w="445" w:type="dxa"/>
-          </w:tcPr>
-          <w:p>
-            <w:pPr>
-              <w:rPr>
-                <w:rFonts w:ascii="Times New Roman" w:hAnsi="Times New Roman"/>
-                <w:lang w:val="en-US"/>
-              </w:rPr>
-            </w:pPr>
-            <w:r>
-              <w:rPr>
-                <w:rFonts w:ascii="Times New Roman" w:hAnsi="Times New Roman"/>
-                <w:lang w:val="en-US"/>
-              </w:rPr>
-              <w:t>7</w:t>
-            </w:r>
-          </w:p>
-        </w:tc>
-        <w:tc>
-          <w:tcPr>
-            <w:tcW w:w="1535" w:type="dxa"/>
-          </w:tcPr>
-          <w:p>
-            <w:pPr>
-              <w:rPr>
-                <w:rFonts w:ascii="Times New Roman" w:hAnsi="Times New Roman"/>
-              </w:rPr>
-            </w:pPr>
-            <w:r>
-              <w:rPr>
-                <w:rFonts w:ascii="Times New Roman" w:hAnsi="Times New Roman"/>
-              </w:rPr>
-              <w:t>1.385</w:t>
-            </w:r>
-          </w:p>
-        </w:tc>
-        <w:tc>
-          <w:tcPr>
-            <w:tcW w:w="1701" w:type="dxa"/>
-          </w:tcPr>
-          <w:p>
-            <w:pPr>
-              <w:rPr>
-                <w:rFonts w:ascii="Times New Roman" w:hAnsi="Times New Roman"/>
-              </w:rPr>
-            </w:pPr>
-            <w:r>
-              <w:rPr>
-                <w:rFonts w:ascii="Times New Roman" w:hAnsi="Times New Roman"/>
-              </w:rPr>
-              <w:t>1.421</w:t>
-            </w:r>
-          </w:p>
-        </w:tc>
-        <w:tc>
-          <w:tcPr>
-            <w:tcW w:w="1701" w:type="dxa"/>
-          </w:tcPr>
-          <w:p>
-            <w:pPr>
-              <w:rPr>
-                <w:rFonts w:ascii="Times New Roman" w:hAnsi="Times New Roman"/>
-              </w:rPr>
-            </w:pPr>
-            <w:r>
-              <w:rPr>
-                <w:rFonts w:ascii="Times New Roman" w:hAnsi="Times New Roman"/>
-              </w:rPr>
-              <w:t>0.439</w:t>
-            </w:r>
-          </w:p>
-        </w:tc>
-        <w:tc>
-          <w:tcPr>
-            <w:tcW w:w="1984" w:type="dxa"/>
-          </w:tcPr>
-          <w:p>
-            <w:pPr>
-              <w:rPr>
-                <w:rFonts w:ascii="Times New Roman" w:hAnsi="Times New Roman"/>
-              </w:rPr>
-            </w:pPr>
-            <w:r>
-              <w:rPr>
-                <w:rFonts w:ascii="Times New Roman" w:hAnsi="Times New Roman"/>
-              </w:rPr>
-              <w:t>0.035</w:t>
-            </w:r>
-          </w:p>
-        </w:tc>
-      </w:tr>
-      <w:tr>
-        <w:tc>
-          <w:tcPr>
-            <w:tcW w:w="445" w:type="dxa"/>
-          </w:tcPr>
-          <w:p>
-            <w:pPr>
-              <w:rPr>
-                <w:rFonts w:ascii="Times New Roman" w:hAnsi="Times New Roman"/>
-                <w:lang w:val="en-US"/>
-              </w:rPr>
-            </w:pPr>
-            <w:r>
-              <w:rPr>
-                <w:rFonts w:ascii="Times New Roman" w:hAnsi="Times New Roman"/>
-                <w:lang w:val="en-US"/>
-              </w:rPr>
-              <w:t>8</w:t>
-            </w:r>
-          </w:p>
-        </w:tc>
-        <w:tc>
-          <w:tcPr>
-            <w:tcW w:w="1535" w:type="dxa"/>
-          </w:tcPr>
-          <w:p>
-            <w:pPr>
-              <w:rPr>
-                <w:rFonts w:ascii="Times New Roman" w:hAnsi="Times New Roman"/>
-              </w:rPr>
-            </w:pPr>
-            <w:r>
-              <w:rPr>
-                <w:rFonts w:ascii="Times New Roman" w:hAnsi="Times New Roman"/>
-              </w:rPr>
-              <w:t>1.421</w:t>
-            </w:r>
-          </w:p>
-        </w:tc>
-        <w:tc>
-          <w:tcPr>
-            <w:tcW w:w="1701" w:type="dxa"/>
-          </w:tcPr>
-          <w:p>
-            <w:pPr>
-              <w:rPr>
-                <w:rFonts w:ascii="Times New Roman" w:hAnsi="Times New Roman"/>
-              </w:rPr>
-            </w:pPr>
-            <w:r>
-              <w:rPr>
-                <w:rFonts w:ascii="Times New Roman" w:hAnsi="Times New Roman"/>
-              </w:rPr>
-              <w:t>1.397</w:t>
-            </w:r>
-          </w:p>
-        </w:tc>
-        <w:tc>
-          <w:tcPr>
-            <w:tcW w:w="1701" w:type="dxa"/>
-          </w:tcPr>
-          <w:p>
-            <w:pPr>
-              <w:rPr>
-                <w:rFonts w:ascii="Times New Roman" w:hAnsi="Times New Roman"/>
-              </w:rPr>
-            </w:pPr>
-            <w:r>
-              <w:rPr>
-                <w:rFonts w:ascii="Times New Roman" w:hAnsi="Times New Roman"/>
-              </w:rPr>
-              <w:t>-0.297</w:t>
-            </w:r>
-          </w:p>
-        </w:tc>
-        <w:tc>
-          <w:tcPr>
-            <w:tcW w:w="1984" w:type="dxa"/>
-          </w:tcPr>
-          <w:p>
-            <w:pPr>
-              <w:rPr>
-                <w:rFonts w:ascii="Times New Roman" w:hAnsi="Times New Roman"/>
-              </w:rPr>
-            </w:pPr>
-            <w:r>
-              <w:rPr>
-                <w:rFonts w:ascii="Times New Roman" w:hAnsi="Times New Roman"/>
-              </w:rPr>
-              <w:t>0.024</w:t>
-            </w:r>
-          </w:p>
-        </w:tc>
-      </w:tr>
-      <w:tr>
-        <w:tc>
-          <w:tcPr>
-            <w:tcW w:w="445" w:type="dxa"/>
-          </w:tcPr>
-          <w:p>
-            <w:pPr>
-              <w:rPr>
-                <w:rFonts w:ascii="Times New Roman" w:hAnsi="Times New Roman"/>
-                <w:lang w:val="en-US"/>
-              </w:rPr>
-            </w:pPr>
-            <w:r>
-              <w:rPr>
-                <w:rFonts w:ascii="Times New Roman" w:hAnsi="Times New Roman"/>
-                <w:lang w:val="en-US"/>
-              </w:rPr>
-              <w:t>9</w:t>
-            </w:r>
-          </w:p>
-        </w:tc>
-        <w:tc>
-          <w:tcPr>
-            <w:tcW w:w="1535" w:type="dxa"/>
-          </w:tcPr>
-          <w:p>
-            <w:pPr>
-              <w:rPr>
-                <w:rFonts w:ascii="Times New Roman" w:hAnsi="Times New Roman"/>
-              </w:rPr>
-            </w:pPr>
-            <w:r>
-              <w:rPr>
-                <w:rFonts w:ascii="Times New Roman" w:hAnsi="Times New Roman"/>
-              </w:rPr>
-              <w:t>1.397</w:t>
-            </w:r>
-          </w:p>
-        </w:tc>
-        <w:tc>
-          <w:tcPr>
-            <w:tcW w:w="1701" w:type="dxa"/>
-          </w:tcPr>
-          <w:p>
-            <w:pPr>
-              <w:rPr>
-                <w:rFonts w:ascii="Times New Roman" w:hAnsi="Times New Roman"/>
-              </w:rPr>
-            </w:pPr>
-            <w:r>
-              <w:rPr>
-                <w:rFonts w:ascii="Times New Roman" w:hAnsi="Times New Roman"/>
-              </w:rPr>
-              <w:t>1.413</w:t>
-            </w:r>
-          </w:p>
-        </w:tc>
-        <w:tc>
-          <w:tcPr>
-            <w:tcW w:w="1701" w:type="dxa"/>
-          </w:tcPr>
-          <w:p>
-            <w:pPr>
-              <w:rPr>
-                <w:rFonts w:ascii="Times New Roman" w:hAnsi="Times New Roman"/>
-              </w:rPr>
-            </w:pPr>
-            <w:r>
-              <w:rPr>
-                <w:rFonts w:ascii="Times New Roman" w:hAnsi="Times New Roman"/>
-              </w:rPr>
-              <w:t>0.203</w:t>
-            </w:r>
-          </w:p>
-        </w:tc>
-        <w:tc>
-          <w:tcPr>
-            <w:tcW w:w="1984" w:type="dxa"/>
-          </w:tcPr>
-          <w:p>
-            <w:pPr>
-              <w:rPr>
-                <w:rFonts w:ascii="Times New Roman" w:hAnsi="Times New Roman"/>
-              </w:rPr>
-            </w:pPr>
-            <w:r>
-              <w:rPr>
-                <w:rFonts w:ascii="Times New Roman" w:hAnsi="Times New Roman"/>
-              </w:rPr>
-              <w:t>0.016</w:t>
-            </w:r>
-          </w:p>
-        </w:tc>
-      </w:tr>
-      <w:tr>
-        <w:tc>
-          <w:tcPr>
-            <w:tcW w:w="445" w:type="dxa"/>
-          </w:tcPr>
-          <w:p>
-            <w:pPr>
-              <w:rPr>
-                <w:rFonts w:ascii="Times New Roman" w:hAnsi="Times New Roman"/>
-                <w:lang w:val="en-US"/>
-              </w:rPr>
-            </w:pPr>
-            <w:r>
-              <w:rPr>
-                <w:rFonts w:ascii="Times New Roman" w:hAnsi="Times New Roman"/>
-                <w:lang w:val="en-US"/>
-              </w:rPr>
-              <w:t>10</w:t>
-            </w:r>
-          </w:p>
-        </w:tc>
-        <w:tc>
-          <w:tcPr>
-            <w:tcW w:w="1535" w:type="dxa"/>
-          </w:tcPr>
-          <w:p>
-            <w:pPr>
-              <w:rPr>
-                <w:rFonts w:ascii="Times New Roman" w:hAnsi="Times New Roman"/>
-              </w:rPr>
-            </w:pPr>
-            <w:r>
-              <w:rPr>
-                <w:rFonts w:ascii="Times New Roman" w:hAnsi="Times New Roman"/>
-              </w:rPr>
-              <w:t>1.413</w:t>
-            </w:r>
-          </w:p>
-        </w:tc>
-        <w:tc>
-          <w:tcPr>
-            <w:tcW w:w="1701" w:type="dxa"/>
-          </w:tcPr>
-          <w:p>
-            <w:pPr>
-              <w:rPr>
-                <w:rFonts w:ascii="Times New Roman" w:hAnsi="Times New Roman"/>
-                <w:lang w:val="en-US"/>
-              </w:rPr>
-            </w:pPr>
-            <w:r>
-              <w:rPr>
-                <w:rFonts w:ascii="Times New Roman" w:hAnsi="Times New Roman"/>
-              </w:rPr>
-              <w:t>1.402</w:t>
-            </w:r>
-          </w:p>
-        </w:tc>
-        <w:tc>
-          <w:tcPr>
-            <w:tcW w:w="1701" w:type="dxa"/>
-          </w:tcPr>
-          <w:p>
-            <w:pPr>
-              <w:rPr>
-                <w:rFonts w:ascii="Times New Roman" w:hAnsi="Times New Roman"/>
-              </w:rPr>
-            </w:pPr>
-            <w:r>
-              <w:rPr>
-                <w:rFonts w:ascii="Times New Roman" w:hAnsi="Times New Roman"/>
-              </w:rPr>
-              <w:t>-0.138</w:t>
-            </w:r>
-          </w:p>
-        </w:tc>
-        <w:tc>
-          <w:tcPr>
-            <w:tcW w:w="1984" w:type="dxa"/>
-          </w:tcPr>
-          <w:p>
-            <w:pPr>
-              <w:rPr>
-                <w:rFonts w:ascii="Times New Roman" w:hAnsi="Times New Roman"/>
-              </w:rPr>
-            </w:pPr>
-            <w:r>
-              <w:rPr>
-                <w:rFonts w:ascii="Times New Roman" w:hAnsi="Times New Roman"/>
-              </w:rPr>
-              <w:t>0.011</w:t>
-            </w:r>
-          </w:p>
-        </w:tc>
-      </w:tr>
-      <w:tr>
-        <w:tc>
-          <w:tcPr>
-            <w:tcW w:w="445" w:type="dxa"/>
-          </w:tcPr>
-          <w:p>
-            <w:pPr>
-              <w:rPr>
-                <w:rFonts w:ascii="Times New Roman" w:hAnsi="Times New Roman"/>
-                <w:lang w:val="en-US"/>
-              </w:rPr>
-            </w:pPr>
-            <w:r>
-              <w:rPr>
-                <w:rFonts w:ascii="Times New Roman" w:hAnsi="Times New Roman"/>
-                <w:lang w:val="en-US"/>
-              </w:rPr>
-              <w:t>11</w:t>
-            </w:r>
-          </w:p>
-        </w:tc>
-        <w:tc>
-          <w:tcPr>
-            <w:tcW w:w="1535" w:type="dxa"/>
-          </w:tcPr>
-          <w:p>
-            <w:pPr>
-              <w:rPr>
-                <w:rFonts w:ascii="Times New Roman" w:hAnsi="Times New Roman"/>
-              </w:rPr>
-            </w:pPr>
-            <w:r>
-              <w:rPr>
-                <w:rFonts w:ascii="Times New Roman" w:hAnsi="Times New Roman"/>
-              </w:rPr>
-              <w:t>1.402</w:t>
-            </w:r>
-          </w:p>
-        </w:tc>
-        <w:tc>
-          <w:tcPr>
-            <w:tcW w:w="1701" w:type="dxa"/>
-          </w:tcPr>
-          <w:p>
-            <w:pPr>
-              <w:rPr>
-                <w:rFonts w:ascii="Times New Roman" w:hAnsi="Times New Roman"/>
-                <w:b/>
-              </w:rPr>
-            </w:pPr>
-            <w:r>
-              <w:rPr>
-                <w:rFonts w:ascii="Times New Roman" w:hAnsi="Times New Roman"/>
-                <w:b/>
-              </w:rPr>
-              <w:t>1.410</w:t>
-            </w:r>
-          </w:p>
-        </w:tc>
-        <w:tc>
-          <w:tcPr>
-            <w:tcW w:w="1701" w:type="dxa"/>
-          </w:tcPr>
-          <w:p>
-            <w:pPr>
-              <w:rPr>
-                <w:rFonts w:ascii="Times New Roman" w:hAnsi="Times New Roman"/>
-              </w:rPr>
-            </w:pPr>
-            <w:r>
-              <w:rPr>
-                <w:rFonts w:ascii="Times New Roman" w:hAnsi="Times New Roman"/>
-              </w:rPr>
-              <w:t>0.094</w:t>
-            </w:r>
-          </w:p>
-        </w:tc>
-        <w:tc>
-          <w:tcPr>
-            <w:tcW w:w="1984" w:type="dxa"/>
-          </w:tcPr>
-          <w:p>
-            <w:pPr>
-              <w:rPr>
-                <w:rFonts w:ascii="Times New Roman" w:hAnsi="Times New Roman"/>
-              </w:rPr>
-            </w:pPr>
-            <w:r>
-              <w:rPr>
-                <w:rFonts w:ascii="Times New Roman" w:hAnsi="Times New Roman"/>
-              </w:rPr>
-              <w:t>0.008</w:t>
             </w:r>
           </w:p>
         </w:tc>
@@ -3185,61 +4483,34 @@
           <w:rFonts w:ascii="Times New Roman" w:hAnsi="Times New Roman"/>
         </w:rPr>
       </w:pPr>
-    </w:p>
-    <w:p>
-      <w:pPr>
-        <w:rPr>
-          <w:rFonts w:ascii="Times New Roman" w:hAnsi="Times New Roman"/>
-        </w:rPr>
-      </w:pPr>
-    </w:p>
-    <w:p>
-      <w:pPr>
-        <w:rPr>
-          <w:rFonts w:ascii="Times New Roman" w:hAnsi="Times New Roman"/>
-        </w:rPr>
-      </w:pPr>
-    </w:p>
-    <w:p>
-      <w:pPr>
-        <w:rPr>
-          <w:rFonts w:ascii="Times New Roman" w:hAnsi="Times New Roman"/>
-        </w:rPr>
-      </w:pPr>
-    </w:p>
-    <w:p>
-      <w:pPr>
-        <w:rPr>
-          <w:rFonts w:ascii="Times New Roman" w:hAnsi="Times New Roman"/>
-        </w:rPr>
-      </w:pPr>
-    </w:p>
-    <w:p>
-      <w:pPr>
-        <w:rPr>
-          <w:rFonts w:ascii="Times New Roman" w:hAnsi="Times New Roman"/>
-        </w:rPr>
-      </w:pPr>
-    </w:p>
-    <w:p>
-      <w:pPr>
-        <w:rPr>
-          <w:rFonts w:ascii="Times New Roman" w:hAnsi="Times New Roman"/>
-        </w:rPr>
-      </w:pPr>
-    </w:p>
-    <w:p>
-      <w:pPr>
-        <w:rPr>
-          <w:rFonts w:ascii="Times New Roman" w:hAnsi="Times New Roman"/>
-        </w:rPr>
-      </w:pPr>
-      <w:r>
-        <w:rPr>
-          <w:rFonts w:ascii="Times New Roman" w:hAnsi="Times New Roman"/>
-        </w:rPr>
-        <w:lastRenderedPageBreak/>
-        <w:t>Крайний левый корень – Метод хорд</w:t>
+      <w:bookmarkStart w:id="0" w:name="_GoBack"/>
+      <w:bookmarkEnd w:id="0"/>
+    </w:p>
+    <w:p>
+      <w:pPr>
+        <w:rPr>
+          <w:rFonts w:ascii="Times New Roman" w:hAnsi="Times New Roman"/>
+        </w:rPr>
+      </w:pPr>
+    </w:p>
+    <w:p>
+      <w:pPr>
+        <w:rPr>
+          <w:rFonts w:ascii="Times New Roman" w:hAnsi="Times New Roman"/>
+        </w:rPr>
+      </w:pPr>
+      <w:r>
+        <w:rPr>
+          <w:rFonts w:ascii="Times New Roman" w:hAnsi="Times New Roman"/>
+        </w:rPr>
+        <w:t xml:space="preserve">Крайний левый корень – </w:t>
+      </w:r>
+      <w:r>
+        <w:rPr>
+          <w:rFonts w:ascii="Times New Roman" w:hAnsi="Times New Roman"/>
+          <w:b/>
+        </w:rPr>
+        <w:t>Метод хорд</w:t>
       </w:r>
     </w:p>
     <w:p>
@@ -4124,7 +5395,14 @@
         <w:rPr>
           <w:rFonts w:ascii="Times New Roman" w:hAnsi="Times New Roman"/>
         </w:rPr>
-        <w:t>Центральный корень – Метод половинного деления</w:t>
+        <w:t xml:space="preserve">Центральный корень – </w:t>
+      </w:r>
+      <w:r>
+        <w:rPr>
+          <w:rFonts w:ascii="Times New Roman" w:hAnsi="Times New Roman"/>
+          <w:b/>
+        </w:rPr>
+        <w:t>Метод половинного деления</w:t>
       </w:r>
     </w:p>
     <w:p>
@@ -5747,6 +7025,26 @@
     </w:p>
     <w:p>
       <w:pPr>
+        <w:rPr>
+          <w:rFonts w:ascii="Times New Roman" w:hAnsi="Times New Roman"/>
+        </w:rPr>
+      </w:pPr>
+    </w:p>
+    <w:p>
+      <w:pPr>
+        <w:rPr>
+          <w:rFonts w:ascii="Times New Roman" w:hAnsi="Times New Roman"/>
+        </w:rPr>
+      </w:pPr>
+      <w:r>
+        <w:rPr>
+          <w:rFonts w:ascii="Times New Roman" w:hAnsi="Times New Roman"/>
+        </w:rPr>
+        <w:br w:type="page"/>
+      </w:r>
+    </w:p>
+    <w:p>
+      <w:pPr>
         <w:pStyle w:val="1"/>
         <w:rPr>
           <w:rFonts w:ascii="Times New Roman" w:hAnsi="Times New Roman" w:cs="Times New Roman"/>
@@ -5759,6 +7057,7 @@
           <w:sz w:val="28"/>
           <w:lang w:val="en-US"/>
         </w:rPr>
+        <w:lastRenderedPageBreak/>
         <w:t>2</w:t>
       </w:r>
       <w:r>
@@ -5973,7 +7272,7 @@
                     <pic:cNvPicPr/>
                   </pic:nvPicPr>
                   <pic:blipFill>
-                    <a:blip r:embed="rId8"/>
+                    <a:blip r:embed="rId10"/>
                     <a:stretch>
                       <a:fillRect/>
                     </a:stretch>
@@ -6496,7 +7795,6 @@
     </w:p>
     <w:p>
       <w:r>
-        <w:lastRenderedPageBreak/>
         <w:t xml:space="preserve">Отметим, что решение системы уравнений являются точки пересечения эллипса и </w:t>
       </w:r>
       <m:oMath>
@@ -9081,7 +10379,6 @@
           <w:rFonts w:ascii="Times New Roman" w:hAnsi="Times New Roman" w:cs="Times New Roman"/>
           <w:u w:val="single"/>
         </w:rPr>
-        <w:lastRenderedPageBreak/>
         <w:t>2</w:t>
       </w:r>
       <w:r>
@@ -9128,7 +10425,7 @@
           <w:b/>
         </w:rPr>
       </w:pPr>
-      <w:hyperlink r:id="rId9" w:history="1">
+      <w:hyperlink r:id="rId11" w:history="1">
         <w:r>
           <w:rPr>
             <w:rStyle w:val="af9"/>
@@ -9180,7 +10477,7 @@
                     </pic:cNvPicPr>
                   </pic:nvPicPr>
                   <pic:blipFill>
-                    <a:blip r:embed="rId10" cstate="print">
+                    <a:blip r:embed="rId12" cstate="print">
                       <a:extLst>
                         <a:ext uri="{28A0092B-C50C-407E-A947-70E740481C1C}">
                           <a14:useLocalDpi xmlns:a14="http://schemas.microsoft.com/office/drawing/2010/main" val="0"/>
@@ -9345,6 +10642,7 @@
               <w:rPr>
                 <w:rFonts w:ascii="Times New Roman" w:hAnsi="Times New Roman"/>
               </w:rPr>
+              <w:lastRenderedPageBreak/>
               <w:t>Выберите уравнение:</w:t>
             </w:r>
           </w:p>
@@ -9617,7 +10915,6 @@
                 <w:rFonts w:ascii="Times New Roman" w:hAnsi="Times New Roman"/>
                 <w:lang w:val="en-US"/>
               </w:rPr>
-              <w:lastRenderedPageBreak/>
               <w:t>3: a = -4.000, b = -3.822, x = -3.876, f(a) = 2.270, f(b) = -0.996, f(x)=-0.07183806668107628, |x_k+1 - x_k| = 0.05421895603697724</w:t>
             </w:r>
           </w:p>
@@ -9787,6 +11084,7 @@
                 <w:noProof/>
                 <w:lang w:eastAsia="ru-RU"/>
               </w:rPr>
+              <w:lastRenderedPageBreak/>
               <w:drawing>
                 <wp:inline distT="0" distB="0" distL="0" distR="0" wp14:anchorId="4E126F20" wp14:editId="343E073A">
                   <wp:extent cx="3271520" cy="2800113"/>
@@ -9803,7 +11101,7 @@
                           <pic:cNvPicPr/>
                         </pic:nvPicPr>
                         <pic:blipFill>
-                          <a:blip r:embed="rId11"/>
+                          <a:blip r:embed="rId13"/>
                           <a:stretch>
                             <a:fillRect/>
                           </a:stretch>
@@ -10018,137 +11316,137 @@
               <w:rPr>
                 <w:rFonts w:ascii="Times New Roman" w:hAnsi="Times New Roman"/>
               </w:rPr>
+              <w:t>3. x1=0.9682458365518543, x2=0.2499999999999999, xnext=(0.9682458365518543, 0.2499999999999999), |xk+1 - xk|=0.10222043276741566</w:t>
+            </w:r>
+          </w:p>
+          <w:p>
+            <w:pPr>
+              <w:rPr>
+                <w:rFonts w:ascii="Times New Roman" w:hAnsi="Times New Roman"/>
+              </w:rPr>
+            </w:pPr>
+            <w:r>
+              <w:rPr>
+                <w:rFonts w:ascii="Times New Roman" w:hAnsi="Times New Roman"/>
+              </w:rPr>
+              <w:t>4. x1=0.9682458365518543, x2=0.4375000000000001, xnext=(0.9682458365518543, 0.4375000000000001), |xk+1 - xk|=0.18750000000000022</w:t>
+            </w:r>
+          </w:p>
+          <w:p>
+            <w:pPr>
+              <w:rPr>
+                <w:rFonts w:ascii="Times New Roman" w:hAnsi="Times New Roman"/>
+              </w:rPr>
+            </w:pPr>
+            <w:r>
+              <w:rPr>
+                <w:rFonts w:ascii="Times New Roman" w:hAnsi="Times New Roman"/>
+              </w:rPr>
+              <w:t>5. x1=0.8992184106211348, x2=0.4375000000000001, xnext=(0.8992184106211348, 0.4375000000000001), |xk+1 - xk|=0.06902742593071942</w:t>
+            </w:r>
+          </w:p>
+          <w:p>
+            <w:pPr>
+              <w:rPr>
+                <w:rFonts w:ascii="Times New Roman" w:hAnsi="Times New Roman"/>
+              </w:rPr>
+            </w:pPr>
+            <w:r>
+              <w:rPr>
+                <w:rFonts w:ascii="Times New Roman" w:hAnsi="Times New Roman"/>
+              </w:rPr>
+              <w:t>6. x1=0.8992184106211348, x2=0.3085937499999999, xnext=(0.8992184106211348, 0.3085937499999999), |xk+1 - xk|=0.12890625000000022</w:t>
+            </w:r>
+          </w:p>
+          <w:p>
+            <w:pPr>
+              <w:rPr>
+                <w:rFonts w:ascii="Times New Roman" w:hAnsi="Times New Roman"/>
+              </w:rPr>
+            </w:pPr>
+            <w:r>
+              <w:rPr>
+                <w:rFonts w:ascii="Times New Roman" w:hAnsi="Times New Roman"/>
+              </w:rPr>
+              <w:t>7. x1=0.9511939326241193, x2=0.3085937499999999, xnext=(0.9511939326241193, 0.3085937499999999), |xk+1 - xk|=0.0519755220029845</w:t>
+            </w:r>
+          </w:p>
+          <w:p>
+            <w:pPr>
+              <w:rPr>
+                <w:rFonts w:ascii="Times New Roman" w:hAnsi="Times New Roman"/>
+              </w:rPr>
+            </w:pPr>
+            <w:r>
+              <w:rPr>
+                <w:rFonts w:ascii="Times New Roman" w:hAnsi="Times New Roman"/>
+              </w:rPr>
+              <w:t>8. x1=0.9511939326241193, x2=0.4047698974609377, xnext=(0.9511939326241193, 0.4047698974609377), |xk+1 - xk|=0.09617614746093783</w:t>
+            </w:r>
+          </w:p>
+          <w:p>
+            <w:pPr>
+              <w:rPr>
+                <w:rFonts w:ascii="Times New Roman" w:hAnsi="Times New Roman"/>
+              </w:rPr>
+            </w:pPr>
+            <w:r>
+              <w:rPr>
+                <w:rFonts w:ascii="Times New Roman" w:hAnsi="Times New Roman"/>
+              </w:rPr>
+              <w:t>9. x1=0.9144185748930639, x2=0.4047698974609377, xnext=(0.9144185748930639, 0.4047698974609377), |xk+1 - xk|=0.03677535773105545</w:t>
+            </w:r>
+          </w:p>
+          <w:p>
+            <w:pPr>
+              <w:rPr>
+                <w:rFonts w:ascii="Times New Roman" w:hAnsi="Times New Roman"/>
+              </w:rPr>
+            </w:pPr>
+            <w:r>
+              <w:rPr>
+                <w:rFonts w:ascii="Times New Roman" w:hAnsi="Times New Roman"/>
+              </w:rPr>
+              <w:t>10. x1=0.9144185748930639, x2=0.3361613301094619, xnext=(0.9144185748930639, 0.3361613301094619), |xk+1 - xk|=0.0686085673514758</w:t>
+            </w:r>
+          </w:p>
+          <w:p>
+            <w:pPr>
+              <w:rPr>
+                <w:rFonts w:ascii="Times New Roman" w:hAnsi="Times New Roman"/>
+              </w:rPr>
+            </w:pPr>
+            <w:r>
+              <w:rPr>
+                <w:rFonts w:ascii="Times New Roman" w:hAnsi="Times New Roman"/>
+              </w:rPr>
+              <w:t>11. x1=0.9418044171371449, x2=0.3361613301094619, xnext=(0.9418044171371449, 0.3361613301094619), |xk+1 - xk|=0.027385842244081027</w:t>
+            </w:r>
+          </w:p>
+          <w:p>
+            <w:pPr>
+              <w:rPr>
+                <w:rFonts w:ascii="Times New Roman" w:hAnsi="Times New Roman"/>
+              </w:rPr>
+            </w:pPr>
+            <w:r>
+              <w:rPr>
+                <w:rFonts w:ascii="Times New Roman" w:hAnsi="Times New Roman"/>
+              </w:rPr>
+              <w:t>12. x1=0.9418044171371449, x2=0.38699556013903724, xnext=(0.9418044171371449, 0.38699556013903724), |xk+1 - xk|=0.05083423002957532</w:t>
+            </w:r>
+          </w:p>
+          <w:p>
+            <w:pPr>
+              <w:rPr>
+                <w:rFonts w:ascii="Times New Roman" w:hAnsi="Times New Roman"/>
+              </w:rPr>
+            </w:pPr>
+            <w:r>
+              <w:rPr>
+                <w:rFonts w:ascii="Times New Roman" w:hAnsi="Times New Roman"/>
+              </w:rPr>
               <w:lastRenderedPageBreak/>
-              <w:t>3. x1=0.9682458365518543, x2=0.2499999999999999, xnext=(0.9682458365518543, 0.2499999999999999), |xk+1 - xk|=0.10222043276741566</w:t>
-            </w:r>
-          </w:p>
-          <w:p>
-            <w:pPr>
-              <w:rPr>
-                <w:rFonts w:ascii="Times New Roman" w:hAnsi="Times New Roman"/>
-              </w:rPr>
-            </w:pPr>
-            <w:r>
-              <w:rPr>
-                <w:rFonts w:ascii="Times New Roman" w:hAnsi="Times New Roman"/>
-              </w:rPr>
-              <w:t>4. x1=0.9682458365518543, x2=0.4375000000000001, xnext=(0.9682458365518543, 0.4375000000000001), |xk+1 - xk|=0.18750000000000022</w:t>
-            </w:r>
-          </w:p>
-          <w:p>
-            <w:pPr>
-              <w:rPr>
-                <w:rFonts w:ascii="Times New Roman" w:hAnsi="Times New Roman"/>
-              </w:rPr>
-            </w:pPr>
-            <w:r>
-              <w:rPr>
-                <w:rFonts w:ascii="Times New Roman" w:hAnsi="Times New Roman"/>
-              </w:rPr>
-              <w:t>5. x1=0.8992184106211348, x2=0.4375000000000001, xnext=(0.8992184106211348, 0.4375000000000001), |xk+1 - xk|=0.06902742593071942</w:t>
-            </w:r>
-          </w:p>
-          <w:p>
-            <w:pPr>
-              <w:rPr>
-                <w:rFonts w:ascii="Times New Roman" w:hAnsi="Times New Roman"/>
-              </w:rPr>
-            </w:pPr>
-            <w:r>
-              <w:rPr>
-                <w:rFonts w:ascii="Times New Roman" w:hAnsi="Times New Roman"/>
-              </w:rPr>
-              <w:t>6. x1=0.8992184106211348, x2=0.3085937499999999, xnext=(0.8992184106211348, 0.3085937499999999), |xk+1 - xk|=0.12890625000000022</w:t>
-            </w:r>
-          </w:p>
-          <w:p>
-            <w:pPr>
-              <w:rPr>
-                <w:rFonts w:ascii="Times New Roman" w:hAnsi="Times New Roman"/>
-              </w:rPr>
-            </w:pPr>
-            <w:r>
-              <w:rPr>
-                <w:rFonts w:ascii="Times New Roman" w:hAnsi="Times New Roman"/>
-              </w:rPr>
-              <w:t>7. x1=0.9511939326241193, x2=0.3085937499999999, xnext=(0.9511939326241193, 0.3085937499999999), |xk+1 - xk|=0.0519755220029845</w:t>
-            </w:r>
-          </w:p>
-          <w:p>
-            <w:pPr>
-              <w:rPr>
-                <w:rFonts w:ascii="Times New Roman" w:hAnsi="Times New Roman"/>
-              </w:rPr>
-            </w:pPr>
-            <w:r>
-              <w:rPr>
-                <w:rFonts w:ascii="Times New Roman" w:hAnsi="Times New Roman"/>
-              </w:rPr>
-              <w:t>8. x1=0.9511939326241193, x2=0.4047698974609377, xnext=(0.9511939326241193, 0.4047698974609377), |xk+1 - xk|=0.09617614746093783</w:t>
-            </w:r>
-          </w:p>
-          <w:p>
-            <w:pPr>
-              <w:rPr>
-                <w:rFonts w:ascii="Times New Roman" w:hAnsi="Times New Roman"/>
-              </w:rPr>
-            </w:pPr>
-            <w:r>
-              <w:rPr>
-                <w:rFonts w:ascii="Times New Roman" w:hAnsi="Times New Roman"/>
-              </w:rPr>
-              <w:t>9. x1=0.9144185748930639, x2=0.4047698974609377, xnext=(0.9144185748930639, 0.4047698974609377), |xk+1 - xk|=0.03677535773105545</w:t>
-            </w:r>
-          </w:p>
-          <w:p>
-            <w:pPr>
-              <w:rPr>
-                <w:rFonts w:ascii="Times New Roman" w:hAnsi="Times New Roman"/>
-              </w:rPr>
-            </w:pPr>
-            <w:r>
-              <w:rPr>
-                <w:rFonts w:ascii="Times New Roman" w:hAnsi="Times New Roman"/>
-              </w:rPr>
-              <w:t>10. x1=0.9144185748930639, x2=0.3361613301094619, xnext=(0.9144185748930639, 0.3361613301094619), |xk+1 - xk|=0.0686085673514758</w:t>
-            </w:r>
-          </w:p>
-          <w:p>
-            <w:pPr>
-              <w:rPr>
-                <w:rFonts w:ascii="Times New Roman" w:hAnsi="Times New Roman"/>
-              </w:rPr>
-            </w:pPr>
-            <w:r>
-              <w:rPr>
-                <w:rFonts w:ascii="Times New Roman" w:hAnsi="Times New Roman"/>
-              </w:rPr>
-              <w:t>11. x1=0.9418044171371449, x2=0.3361613301094619, xnext=(0.9418044171371449, 0.3361613301094619), |xk+1 - xk|=0.027385842244081027</w:t>
-            </w:r>
-          </w:p>
-          <w:p>
-            <w:pPr>
-              <w:rPr>
-                <w:rFonts w:ascii="Times New Roman" w:hAnsi="Times New Roman"/>
-              </w:rPr>
-            </w:pPr>
-            <w:r>
-              <w:rPr>
-                <w:rFonts w:ascii="Times New Roman" w:hAnsi="Times New Roman"/>
-              </w:rPr>
-              <w:t>12. x1=0.9418044171371449, x2=0.38699556013903724, xnext=(0.9418044171371449, 0.38699556013903724), |xk+1 - xk|=0.05083423002957532</w:t>
-            </w:r>
-          </w:p>
-          <w:p>
-            <w:pPr>
-              <w:rPr>
-                <w:rFonts w:ascii="Times New Roman" w:hAnsi="Times New Roman"/>
-              </w:rPr>
-            </w:pPr>
-            <w:r>
-              <w:rPr>
-                <w:rFonts w:ascii="Times New Roman" w:hAnsi="Times New Roman"/>
-              </w:rPr>
               <w:t>13. x1=0.9220815779705572, x2=0.38699556013903724, xnext=(0.9220815779705572, 0.38699556013903724), |xk+1 - xk|=0.01972283916658768</w:t>
             </w:r>
           </w:p>
@@ -10333,7 +11631,6 @@
                 <w:noProof/>
                 <w:lang w:eastAsia="ru-RU"/>
               </w:rPr>
-              <w:lastRenderedPageBreak/>
               <w:drawing>
                 <wp:inline distT="0" distB="0" distL="0" distR="0" wp14:anchorId="6997F50D" wp14:editId="6A0E2991">
                   <wp:extent cx="2736468" cy="2360295"/>
@@ -10350,7 +11647,7 @@
                           <pic:cNvPicPr/>
                         </pic:nvPicPr>
                         <pic:blipFill>
-                          <a:blip r:embed="rId12"/>
+                          <a:blip r:embed="rId14"/>
                           <a:stretch>
                             <a:fillRect/>
                           </a:stretch>
@@ -10441,8 +11738,6 @@
           <w:rFonts w:ascii="Times New Roman" w:hAnsi="Times New Roman"/>
         </w:rPr>
       </w:pPr>
-      <w:bookmarkStart w:id="0" w:name="_GoBack"/>
-      <w:bookmarkEnd w:id="0"/>
     </w:p>
     <w:sectPr>
       <w:pgSz w:w="11906" w:h="16838"/>

</xml_diff>

<commit_message>
fix(cm): :bug: fix report for lab#2
</commit_message>
<xml_diff>
--- a/4 вычмат/лабораторные/lab2/docs/report.docx
+++ b/4 вычмат/лабораторные/lab2/docs/report.docx
@@ -2333,58 +2333,10 @@
       </w:r>
       <w:r>
         <w:rPr>
-          <w:noProof/>
-          <w:lang w:eastAsia="ru-RU"/>
-        </w:rPr>
-        <w:drawing>
-          <wp:anchor distT="0" distB="0" distL="114300" distR="114300" simplePos="0" relativeHeight="251665408" behindDoc="0" locked="0" layoutInCell="1" allowOverlap="1">
-            <wp:simplePos x="0" y="0"/>
-            <wp:positionH relativeFrom="column">
-              <wp:posOffset>4124574</wp:posOffset>
-            </wp:positionH>
-            <wp:positionV relativeFrom="paragraph">
-              <wp:posOffset>1772782</wp:posOffset>
-            </wp:positionV>
-            <wp:extent cx="2106930" cy="1431925"/>
-            <wp:effectExtent l="0" t="0" r="7620" b="0"/>
-            <wp:wrapSquare wrapText="bothSides"/>
-            <wp:docPr id="4" name="Рисунок 4"/>
-            <wp:cNvGraphicFramePr>
-              <a:graphicFrameLocks xmlns:a="http://schemas.openxmlformats.org/drawingml/2006/main" noChangeAspect="1"/>
-            </wp:cNvGraphicFramePr>
-            <a:graphic xmlns:a="http://schemas.openxmlformats.org/drawingml/2006/main">
-              <a:graphicData uri="http://schemas.openxmlformats.org/drawingml/2006/picture">
-                <pic:pic xmlns:pic="http://schemas.openxmlformats.org/drawingml/2006/picture">
-                  <pic:nvPicPr>
-                    <pic:cNvPr id="1" name=""/>
-                    <pic:cNvPicPr/>
-                  </pic:nvPicPr>
-                  <pic:blipFill>
-                    <a:blip r:embed="rId9">
-                      <a:extLst>
-                        <a:ext uri="{28A0092B-C50C-407E-A947-70E740481C1C}">
-                          <a14:useLocalDpi xmlns:a14="http://schemas.microsoft.com/office/drawing/2010/main" val="0"/>
-                        </a:ext>
-                      </a:extLst>
-                    </a:blip>
-                    <a:stretch>
-                      <a:fillRect/>
-                    </a:stretch>
-                  </pic:blipFill>
-                  <pic:spPr>
-                    <a:xfrm>
-                      <a:off x="0" y="0"/>
-                      <a:ext cx="2106930" cy="1431925"/>
-                    </a:xfrm>
-                    <a:prstGeom prst="rect">
-                      <a:avLst/>
-                    </a:prstGeom>
-                  </pic:spPr>
-                </pic:pic>
-              </a:graphicData>
-            </a:graphic>
-          </wp:anchor>
-        </w:drawing>
+          <w:rFonts w:ascii="Times New Roman" w:hAnsi="Times New Roman"/>
+          <w:lang w:val="en-US"/>
+        </w:rPr>
+        <w:t>s</w:t>
       </w:r>
       <w:r>
         <w:rPr>
@@ -3366,6 +3318,67 @@
       </w:pPr>
       <w:r>
         <w:rPr>
+          <w:noProof/>
+          <w:lang w:eastAsia="ru-RU"/>
+        </w:rPr>
+        <w:drawing>
+          <wp:anchor distT="0" distB="0" distL="114300" distR="114300" simplePos="0" relativeHeight="251665408" behindDoc="0" locked="0" layoutInCell="1" allowOverlap="1">
+            <wp:simplePos x="0" y="0"/>
+            <wp:positionH relativeFrom="column">
+              <wp:posOffset>4405630</wp:posOffset>
+            </wp:positionH>
+            <wp:positionV relativeFrom="paragraph">
+              <wp:posOffset>6985</wp:posOffset>
+            </wp:positionV>
+            <wp:extent cx="1823720" cy="1239520"/>
+            <wp:effectExtent l="0" t="0" r="5080" b="0"/>
+            <wp:wrapSquare wrapText="bothSides"/>
+            <wp:docPr id="4" name="Рисунок 4"/>
+            <wp:cNvGraphicFramePr>
+              <a:graphicFrameLocks xmlns:a="http://schemas.openxmlformats.org/drawingml/2006/main" noChangeAspect="1"/>
+            </wp:cNvGraphicFramePr>
+            <a:graphic xmlns:a="http://schemas.openxmlformats.org/drawingml/2006/main">
+              <a:graphicData uri="http://schemas.openxmlformats.org/drawingml/2006/picture">
+                <pic:pic xmlns:pic="http://schemas.openxmlformats.org/drawingml/2006/picture">
+                  <pic:nvPicPr>
+                    <pic:cNvPr id="1" name=""/>
+                    <pic:cNvPicPr/>
+                  </pic:nvPicPr>
+                  <pic:blipFill>
+                    <a:blip r:embed="rId9" cstate="print">
+                      <a:extLst>
+                        <a:ext uri="{28A0092B-C50C-407E-A947-70E740481C1C}">
+                          <a14:useLocalDpi xmlns:a14="http://schemas.microsoft.com/office/drawing/2010/main" val="0"/>
+                        </a:ext>
+                      </a:extLst>
+                    </a:blip>
+                    <a:stretch>
+                      <a:fillRect/>
+                    </a:stretch>
+                  </pic:blipFill>
+                  <pic:spPr>
+                    <a:xfrm>
+                      <a:off x="0" y="0"/>
+                      <a:ext cx="1823720" cy="1239520"/>
+                    </a:xfrm>
+                    <a:prstGeom prst="rect">
+                      <a:avLst/>
+                    </a:prstGeom>
+                  </pic:spPr>
+                </pic:pic>
+              </a:graphicData>
+            </a:graphic>
+            <wp14:sizeRelH relativeFrom="margin">
+              <wp14:pctWidth>0</wp14:pctWidth>
+            </wp14:sizeRelH>
+            <wp14:sizeRelV relativeFrom="margin">
+              <wp14:pctHeight>0</wp14:pctHeight>
+            </wp14:sizeRelV>
+          </wp:anchor>
+        </w:drawing>
+      </w:r>
+      <w:r>
+        <w:rPr>
           <w:rFonts w:ascii="Times New Roman" w:hAnsi="Times New Roman"/>
         </w:rPr>
         <w:t xml:space="preserve">На отрезке начального приближения </w:t>
@@ -3641,17 +3654,16 @@
             <w:rPr>
               <w:rFonts w:ascii="Cambria Math" w:hAnsi="Cambria Math"/>
             </w:rPr>
-            <m:t>=0</m:t>
+            <m:t>=</m:t>
+          </m:r>
+          <m:r>
+            <w:rPr>
+              <w:rFonts w:ascii="Cambria Math" w:hAnsi="Cambria Math"/>
+            </w:rPr>
+            <m:t>0</m:t>
           </m:r>
         </m:oMath>
       </m:oMathPara>
-    </w:p>
-    <w:p>
-      <w:pPr>
-        <w:rPr>
-          <w:rFonts w:ascii="Times New Roman" w:hAnsi="Times New Roman"/>
-        </w:rPr>
-      </w:pPr>
     </w:p>
     <w:p>
       <w:pPr>
@@ -3844,7 +3856,188 @@
         <w:rPr>
           <w:rFonts w:ascii="Times New Roman" w:hAnsi="Times New Roman"/>
         </w:rPr>
-        <w:t>.</w:t>
+        <w:t xml:space="preserve">, </w:t>
+      </w:r>
+      <m:oMath>
+        <m:r>
+          <w:rPr>
+            <w:rFonts w:ascii="Cambria Math" w:hAnsi="Cambria Math"/>
+          </w:rPr>
+          <m:t>0≤</m:t>
+        </m:r>
+        <m:r>
+          <w:rPr>
+            <w:rFonts w:ascii="Cambria Math" w:hAnsi="Cambria Math"/>
+            <w:lang w:val="en-US"/>
+          </w:rPr>
+          <m:t>q</m:t>
+        </m:r>
+        <m:r>
+          <w:rPr>
+            <w:rFonts w:ascii="Cambria Math" w:hAnsi="Cambria Math"/>
+          </w:rPr>
+          <m:t>&lt;0,5→</m:t>
+        </m:r>
+      </m:oMath>
+      <w:r>
+        <w:rPr>
+          <w:rFonts w:ascii="Times New Roman" w:hAnsi="Times New Roman"/>
+        </w:rPr>
+        <w:t xml:space="preserve"> </w:t>
+      </w:r>
+      <w:r>
+        <w:rPr>
+          <w:rFonts w:ascii="Times New Roman" w:hAnsi="Times New Roman"/>
+        </w:rPr>
+        <w:t xml:space="preserve">критерий окончания итерационного процесса </w:t>
+      </w:r>
+      <m:oMath>
+        <m:d>
+          <m:dPr>
+            <m:begChr m:val="|"/>
+            <m:endChr m:val="|"/>
+            <m:ctrlPr>
+              <w:rPr>
+                <w:rFonts w:ascii="Cambria Math" w:hAnsi="Cambria Math"/>
+                <w:i/>
+                <w:lang w:val="en-US"/>
+              </w:rPr>
+            </m:ctrlPr>
+          </m:dPr>
+          <m:e>
+            <m:sSub>
+              <m:sSubPr>
+                <m:ctrlPr>
+                  <w:rPr>
+                    <w:rFonts w:ascii="Cambria Math" w:hAnsi="Cambria Math"/>
+                    <w:i/>
+                    <w:lang w:val="en-US"/>
+                  </w:rPr>
+                </m:ctrlPr>
+              </m:sSubPr>
+              <m:e>
+                <m:r>
+                  <w:rPr>
+                    <w:rFonts w:ascii="Cambria Math" w:hAnsi="Cambria Math"/>
+                    <w:lang w:val="en-US"/>
+                  </w:rPr>
+                  <m:t>x</m:t>
+                </m:r>
+              </m:e>
+              <m:sub>
+                <m:r>
+                  <w:rPr>
+                    <w:rFonts w:ascii="Cambria Math" w:hAnsi="Cambria Math"/>
+                    <w:lang w:val="en-US"/>
+                  </w:rPr>
+                  <m:t>k</m:t>
+                </m:r>
+                <m:r>
+                  <w:rPr>
+                    <w:rFonts w:ascii="Cambria Math" w:hAnsi="Cambria Math"/>
+                  </w:rPr>
+                  <m:t>+</m:t>
+                </m:r>
+                <m:r>
+                  <w:rPr>
+                    <w:rFonts w:ascii="Cambria Math" w:hAnsi="Cambria Math"/>
+                  </w:rPr>
+                  <m:t>1</m:t>
+                </m:r>
+              </m:sub>
+            </m:sSub>
+            <m:r>
+              <w:rPr>
+                <w:rFonts w:ascii="Cambria Math" w:hAnsi="Cambria Math"/>
+              </w:rPr>
+              <m:t>-</m:t>
+            </m:r>
+            <m:sSub>
+              <m:sSubPr>
+                <m:ctrlPr>
+                  <w:rPr>
+                    <w:rFonts w:ascii="Cambria Math" w:hAnsi="Cambria Math"/>
+                    <w:i/>
+                  </w:rPr>
+                </m:ctrlPr>
+              </m:sSubPr>
+              <m:e>
+                <m:r>
+                  <w:rPr>
+                    <w:rFonts w:ascii="Cambria Math" w:hAnsi="Cambria Math"/>
+                  </w:rPr>
+                  <m:t>x</m:t>
+                </m:r>
+              </m:e>
+              <m:sub>
+                <m:r>
+                  <w:rPr>
+                    <w:rFonts w:ascii="Cambria Math" w:hAnsi="Cambria Math"/>
+                  </w:rPr>
+                  <m:t>k</m:t>
+                </m:r>
+              </m:sub>
+            </m:sSub>
+            <m:ctrlPr>
+              <w:rPr>
+                <w:rFonts w:ascii="Cambria Math" w:eastAsia="Cambria Math" w:hAnsi="Cambria Math" w:cs="Cambria Math"/>
+                <w:i/>
+                <w:lang w:val="en-US"/>
+              </w:rPr>
+            </m:ctrlPr>
+          </m:e>
+        </m:d>
+        <m:r>
+          <w:rPr>
+            <w:rFonts w:ascii="Cambria Math" w:eastAsia="Cambria Math" w:hAnsi="Cambria Math" w:cs="Cambria Math"/>
+          </w:rPr>
+          <m:t>≤</m:t>
+        </m:r>
+        <m:r>
+          <w:rPr>
+            <w:rFonts w:ascii="Cambria Math" w:eastAsia="Cambria Math" w:hAnsi="Cambria Math" w:cs="Cambria Math"/>
+          </w:rPr>
+          <m:t>ε</m:t>
+        </m:r>
+      </m:oMath>
+      <w:r>
+        <w:rPr>
+          <w:rFonts w:ascii="Times New Roman" w:hAnsi="Times New Roman"/>
+        </w:rPr>
+        <w:t xml:space="preserve">, </w:t>
+      </w:r>
+      <w:r>
+        <w:rPr>
+          <w:rFonts w:ascii="Times New Roman" w:hAnsi="Times New Roman"/>
+        </w:rPr>
+        <w:t>x</w:t>
+      </w:r>
+      <w:r>
+        <w:rPr>
+          <w:rFonts w:ascii="Times New Roman" w:hAnsi="Times New Roman"/>
+          <w:vertAlign w:val="subscript"/>
+        </w:rPr>
+        <w:t>0</w:t>
+      </w:r>
+      <w:r>
+        <w:rPr>
+          <w:rFonts w:ascii="Times New Roman" w:hAnsi="Times New Roman"/>
+        </w:rPr>
+        <w:t xml:space="preserve"> = </w:t>
+      </w:r>
+      <w:r>
+        <w:rPr>
+          <w:rFonts w:ascii="Times New Roman" w:hAnsi="Times New Roman"/>
+        </w:rPr>
+        <w:t>1.</w:t>
+      </w:r>
+      <w:bookmarkStart w:id="0" w:name="_GoBack"/>
+      <w:bookmarkEnd w:id="0"/>
+      <w:r>
+        <w:rPr>
+          <w:rFonts w:ascii="Times New Roman" w:hAnsi="Times New Roman"/>
+        </w:rPr>
+        <w:t>5</w:t>
       </w:r>
     </w:p>
     <w:tbl>
@@ -3857,7 +4050,7 @@
         <w:gridCol w:w="456"/>
         <w:gridCol w:w="1535"/>
         <w:gridCol w:w="1701"/>
-        <w:gridCol w:w="1701"/>
+        <w:gridCol w:w="1716"/>
         <w:gridCol w:w="1984"/>
       </w:tblGrid>
       <w:tr>
@@ -3938,7 +4131,7 @@
         </w:tc>
         <w:tc>
           <w:tcPr>
-            <w:tcW w:w="1701" w:type="dxa"/>
+            <w:tcW w:w="1716" w:type="dxa"/>
             <w:vAlign w:val="center"/>
           </w:tcPr>
           <w:p>
@@ -4060,13 +4253,6 @@
               </w:rPr>
               <w:t>1.500</w:t>
             </w:r>
-            <w:r>
-              <w:rPr>
-                <w:rFonts w:ascii="Times New Roman" w:hAnsi="Times New Roman"/>
-                <w:lang w:val="en-US"/>
-              </w:rPr>
-              <w:t>0</w:t>
-            </w:r>
           </w:p>
         </w:tc>
         <w:tc>
@@ -4087,32 +4273,25 @@
               </w:rPr>
               <w:t>1.411</w:t>
             </w:r>
-            <w:r>
-              <w:rPr>
-                <w:rFonts w:ascii="Times New Roman" w:hAnsi="Times New Roman"/>
-                <w:lang w:val="en-US"/>
-              </w:rPr>
-              <w:t>0</w:t>
-            </w:r>
-          </w:p>
-        </w:tc>
-        <w:tc>
-          <w:tcPr>
-            <w:tcW w:w="1701" w:type="dxa"/>
-          </w:tcPr>
-          <w:p>
-            <w:pPr>
-              <w:rPr>
-                <w:rFonts w:ascii="Times New Roman" w:hAnsi="Times New Roman"/>
-                <w:lang w:val="en-US"/>
-              </w:rPr>
-            </w:pPr>
-            <w:r>
-              <w:rPr>
-                <w:rFonts w:ascii="Times New Roman" w:hAnsi="Times New Roman"/>
-                <w:lang w:val="en-US"/>
-              </w:rPr>
-              <w:t>-2.047</w:t>
+          </w:p>
+        </w:tc>
+        <w:tc>
+          <w:tcPr>
+            <w:tcW w:w="1716" w:type="dxa"/>
+          </w:tcPr>
+          <w:p>
+            <w:pPr>
+              <w:rPr>
+                <w:rFonts w:ascii="Times New Roman" w:hAnsi="Times New Roman"/>
+                <w:lang w:val="en-US"/>
+              </w:rPr>
+            </w:pPr>
+            <w:r>
+              <w:rPr>
+                <w:rFonts w:ascii="Times New Roman" w:hAnsi="Times New Roman"/>
+                <w:lang w:val="en-US"/>
+              </w:rPr>
+              <w:t>-0.091</w:t>
             </w:r>
           </w:p>
         </w:tc>
@@ -4174,13 +4353,6 @@
               </w:rPr>
               <w:t>1.411</w:t>
             </w:r>
-            <w:r>
-              <w:rPr>
-                <w:rFonts w:ascii="Times New Roman" w:hAnsi="Times New Roman"/>
-                <w:lang w:val="en-US"/>
-              </w:rPr>
-              <w:t>0</w:t>
-            </w:r>
           </w:p>
         </w:tc>
         <w:tc>
@@ -4199,32 +4371,25 @@
                 <w:rFonts w:ascii="Times New Roman" w:hAnsi="Times New Roman"/>
                 <w:lang w:val="en-US"/>
               </w:rPr>
-              <w:t>1.407</w:t>
-            </w:r>
-            <w:r>
-              <w:rPr>
-                <w:rFonts w:ascii="Times New Roman" w:hAnsi="Times New Roman"/>
-                <w:lang w:val="en-US"/>
-              </w:rPr>
-              <w:t>0</w:t>
-            </w:r>
-          </w:p>
-        </w:tc>
-        <w:tc>
-          <w:tcPr>
-            <w:tcW w:w="1701" w:type="dxa"/>
-          </w:tcPr>
-          <w:p>
-            <w:pPr>
-              <w:rPr>
-                <w:rFonts w:ascii="Times New Roman" w:hAnsi="Times New Roman"/>
-              </w:rPr>
-            </w:pPr>
-            <w:r>
-              <w:rPr>
-                <w:rFonts w:ascii="Times New Roman" w:hAnsi="Times New Roman"/>
-              </w:rPr>
-              <w:t>-0.091</w:t>
+              <w:t>1.40704</w:t>
+            </w:r>
+          </w:p>
+        </w:tc>
+        <w:tc>
+          <w:tcPr>
+            <w:tcW w:w="1716" w:type="dxa"/>
+          </w:tcPr>
+          <w:p>
+            <w:pPr>
+              <w:rPr>
+                <w:rFonts w:ascii="Times New Roman" w:hAnsi="Times New Roman"/>
+              </w:rPr>
+            </w:pPr>
+            <w:r>
+              <w:rPr>
+                <w:rFonts w:ascii="Times New Roman" w:hAnsi="Times New Roman"/>
+              </w:rPr>
+              <w:t>-0.00834798</w:t>
             </w:r>
           </w:p>
         </w:tc>
@@ -4242,15 +4407,9 @@
             <w:r>
               <w:rPr>
                 <w:rFonts w:ascii="Times New Roman" w:hAnsi="Times New Roman"/>
-              </w:rPr>
-              <w:t>0.0039</w:t>
-            </w:r>
-            <w:r>
-              <w:rPr>
-                <w:rFonts w:ascii="Times New Roman" w:hAnsi="Times New Roman"/>
-                <w:lang w:val="en-US"/>
-              </w:rPr>
-              <w:t>6</w:t>
+                <w:lang w:val="en-US"/>
+              </w:rPr>
+              <w:t>0.00396</w:t>
             </w:r>
           </w:p>
         </w:tc>
@@ -4290,14 +4449,7 @@
                 <w:rFonts w:ascii="Times New Roman" w:hAnsi="Times New Roman"/>
                 <w:lang w:val="en-US"/>
               </w:rPr>
-              <w:t>1.407</w:t>
-            </w:r>
-            <w:r>
-              <w:rPr>
-                <w:rFonts w:ascii="Times New Roman" w:hAnsi="Times New Roman"/>
-                <w:lang w:val="en-US"/>
-              </w:rPr>
-              <w:t>0</w:t>
+              <w:t>1.40704</w:t>
             </w:r>
           </w:p>
         </w:tc>
@@ -4314,27 +4466,26 @@
             <w:r>
               <w:rPr>
                 <w:rFonts w:ascii="Times New Roman" w:hAnsi="Times New Roman"/>
-                <w:lang w:val="en-US"/>
-              </w:rPr>
-              <w:t>1.4067</w:t>
-            </w:r>
-          </w:p>
-        </w:tc>
-        <w:tc>
-          <w:tcPr>
-            <w:tcW w:w="1701" w:type="dxa"/>
-          </w:tcPr>
-          <w:p>
-            <w:pPr>
-              <w:rPr>
-                <w:rFonts w:ascii="Times New Roman" w:hAnsi="Times New Roman"/>
-              </w:rPr>
-            </w:pPr>
-            <w:r>
-              <w:rPr>
-                <w:rFonts w:ascii="Times New Roman" w:hAnsi="Times New Roman"/>
-              </w:rPr>
-              <w:t>-0.0082</w:t>
+              </w:rPr>
+              <w:t>1.40668</w:t>
+            </w:r>
+          </w:p>
+        </w:tc>
+        <w:tc>
+          <w:tcPr>
+            <w:tcW w:w="1716" w:type="dxa"/>
+          </w:tcPr>
+          <w:p>
+            <w:pPr>
+              <w:rPr>
+                <w:rFonts w:ascii="Times New Roman" w:hAnsi="Times New Roman"/>
+              </w:rPr>
+            </w:pPr>
+            <w:r>
+              <w:rPr>
+                <w:rFonts w:ascii="Times New Roman" w:hAnsi="Times New Roman"/>
+              </w:rPr>
+              <w:t>-0.000833168</w:t>
             </w:r>
           </w:p>
         </w:tc>
@@ -4346,11 +4497,13 @@
             <w:pPr>
               <w:rPr>
                 <w:rFonts w:ascii="Times New Roman" w:hAnsi="Times New Roman"/>
-              </w:rPr>
-            </w:pPr>
-            <w:r>
-              <w:rPr>
-                <w:rFonts w:ascii="Times New Roman" w:hAnsi="Times New Roman"/>
+                <w:lang w:val="en-US"/>
+              </w:rPr>
+            </w:pPr>
+            <w:r>
+              <w:rPr>
+                <w:rFonts w:ascii="Times New Roman" w:hAnsi="Times New Roman"/>
+                <w:lang w:val="en-US"/>
               </w:rPr>
               <w:t>0.00036</w:t>
             </w:r>
@@ -4392,7 +4545,7 @@
                 <w:rFonts w:ascii="Times New Roman" w:hAnsi="Times New Roman"/>
                 <w:lang w:val="en-US"/>
               </w:rPr>
-              <w:t>1.4067</w:t>
+              <w:t>1.40668</w:t>
             </w:r>
           </w:p>
         </w:tc>
@@ -4411,27 +4564,26 @@
               <w:rPr>
                 <w:rFonts w:ascii="Times New Roman" w:hAnsi="Times New Roman"/>
                 <w:b/>
-                <w:lang w:val="en-US"/>
-              </w:rPr>
-              <w:t>1.4066</w:t>
-            </w:r>
-          </w:p>
-        </w:tc>
-        <w:tc>
-          <w:tcPr>
-            <w:tcW w:w="1701" w:type="dxa"/>
-          </w:tcPr>
-          <w:p>
-            <w:pPr>
-              <w:rPr>
-                <w:rFonts w:ascii="Times New Roman" w:hAnsi="Times New Roman"/>
-              </w:rPr>
-            </w:pPr>
-            <w:r>
-              <w:rPr>
-                <w:rFonts w:ascii="Times New Roman" w:hAnsi="Times New Roman"/>
-              </w:rPr>
-              <w:t>-0.00076</w:t>
+              </w:rPr>
+              <w:t>1.40664</w:t>
+            </w:r>
+          </w:p>
+        </w:tc>
+        <w:tc>
+          <w:tcPr>
+            <w:tcW w:w="1716" w:type="dxa"/>
+          </w:tcPr>
+          <w:p>
+            <w:pPr>
+              <w:rPr>
+                <w:rFonts w:ascii="Times New Roman" w:hAnsi="Times New Roman"/>
+              </w:rPr>
+            </w:pPr>
+            <w:r>
+              <w:rPr>
+                <w:rFonts w:ascii="Times New Roman" w:hAnsi="Times New Roman"/>
+              </w:rPr>
+              <w:t>0.00000163104</w:t>
             </w:r>
           </w:p>
         </w:tc>
@@ -4449,29 +4601,13 @@
               <w:rPr>
                 <w:rFonts w:ascii="Times New Roman" w:hAnsi="Times New Roman"/>
               </w:rPr>
-              <w:t>3.32</w:t>
-            </w:r>
-            <w:r>
-              <w:rPr>
-                <w:rFonts w:ascii="Times New Roman" w:hAnsi="Times New Roman"/>
-                <w:lang w:val="en-US"/>
-              </w:rPr>
-              <w:t>*10</w:t>
-            </w:r>
-            <w:r>
-              <w:rPr>
-                <w:rFonts w:ascii="Times New Roman" w:hAnsi="Times New Roman"/>
-                <w:vertAlign w:val="superscript"/>
-                <w:lang w:val="en-US"/>
-              </w:rPr>
-              <w:t>-</w:t>
-            </w:r>
-            <w:r>
-              <w:rPr>
-                <w:rFonts w:ascii="Times New Roman" w:hAnsi="Times New Roman"/>
-                <w:vertAlign w:val="superscript"/>
-              </w:rPr>
-              <w:t>5</w:t>
+              <w:t>0.</w:t>
+            </w:r>
+            <w:r>
+              <w:rPr>
+                <w:rFonts w:ascii="Times New Roman" w:hAnsi="Times New Roman"/>
+              </w:rPr>
+              <w:t>00004</w:t>
             </w:r>
           </w:p>
         </w:tc>
@@ -4483,8 +4619,6 @@
           <w:rFonts w:ascii="Times New Roman" w:hAnsi="Times New Roman"/>
         </w:rPr>
       </w:pPr>
-      <w:bookmarkStart w:id="0" w:name="_GoBack"/>
-      <w:bookmarkEnd w:id="0"/>
     </w:p>
     <w:p>
       <w:pPr>

</xml_diff>